<commit_message>
iteration 1 of PDR
</commit_message>
<xml_diff>
--- a/PersonalDevelopmentReport.docx
+++ b/PersonalDevelopmentReport.docx
@@ -519,7 +519,21 @@
                 <w:rStyle w:val="Hyperlink"/>
                 <w:noProof/>
               </w:rPr>
-              <w:t>Reliability and transparency</w:t>
+              <w:t>Reliabil</w:t>
+            </w:r>
+            <w:r>
+              <w:rPr>
+                <w:rStyle w:val="Hyperlink"/>
+                <w:noProof/>
+              </w:rPr>
+              <w:t>i</w:t>
+            </w:r>
+            <w:r>
+              <w:rPr>
+                <w:rStyle w:val="Hyperlink"/>
+                <w:noProof/>
+              </w:rPr>
+              <w:t>ty and transparency</w:t>
             </w:r>
             <w:r>
               <w:rPr>
@@ -1082,6 +1096,81 @@
       <w:pPr>
         <w:spacing w:after="0"/>
       </w:pPr>
+      <w:r>
+        <w:rPr>
+          <w:noProof/>
+        </w:rPr>
+        <w:drawing>
+          <wp:anchor distT="0" distB="0" distL="114300" distR="114300" simplePos="0" relativeHeight="251658240" behindDoc="1" locked="0" layoutInCell="1" allowOverlap="1" wp14:anchorId="7F7F8FCD" wp14:editId="00268FB4">
+            <wp:simplePos x="0" y="0"/>
+            <wp:positionH relativeFrom="column">
+              <wp:posOffset>4581525</wp:posOffset>
+            </wp:positionH>
+            <wp:positionV relativeFrom="paragraph">
+              <wp:posOffset>8255</wp:posOffset>
+            </wp:positionV>
+            <wp:extent cx="1704975" cy="1704975"/>
+            <wp:effectExtent l="0" t="0" r="9525" b="9525"/>
+            <wp:wrapTight wrapText="bothSides">
+              <wp:wrapPolygon edited="0">
+                <wp:start x="0" y="0"/>
+                <wp:lineTo x="0" y="21479"/>
+                <wp:lineTo x="21479" y="21479"/>
+                <wp:lineTo x="21479" y="0"/>
+                <wp:lineTo x="0" y="0"/>
+              </wp:wrapPolygon>
+            </wp:wrapTight>
+            <wp:docPr id="1" name="Picture 1"/>
+            <wp:cNvGraphicFramePr>
+              <a:graphicFrameLocks xmlns:a="http://schemas.openxmlformats.org/drawingml/2006/main" noChangeAspect="1"/>
+            </wp:cNvGraphicFramePr>
+            <a:graphic xmlns:a="http://schemas.openxmlformats.org/drawingml/2006/main">
+              <a:graphicData uri="http://schemas.openxmlformats.org/drawingml/2006/picture">
+                <pic:pic xmlns:pic="http://schemas.openxmlformats.org/drawingml/2006/picture">
+                  <pic:nvPicPr>
+                    <pic:cNvPr id="0" name="Picture 1"/>
+                    <pic:cNvPicPr>
+                      <a:picLocks noChangeAspect="1" noChangeArrowheads="1"/>
+                    </pic:cNvPicPr>
+                  </pic:nvPicPr>
+                  <pic:blipFill>
+                    <a:blip r:embed="rId5" cstate="print">
+                      <a:extLst>
+                        <a:ext uri="{28A0092B-C50C-407E-A947-70E740481C1C}">
+                          <a14:useLocalDpi xmlns:a14="http://schemas.microsoft.com/office/drawing/2010/main" val="0"/>
+                        </a:ext>
+                      </a:extLst>
+                    </a:blip>
+                    <a:srcRect/>
+                    <a:stretch>
+                      <a:fillRect/>
+                    </a:stretch>
+                  </pic:blipFill>
+                  <pic:spPr bwMode="auto">
+                    <a:xfrm>
+                      <a:off x="0" y="0"/>
+                      <a:ext cx="1704975" cy="1704975"/>
+                    </a:xfrm>
+                    <a:prstGeom prst="rect">
+                      <a:avLst/>
+                    </a:prstGeom>
+                    <a:noFill/>
+                    <a:ln>
+                      <a:noFill/>
+                    </a:ln>
+                  </pic:spPr>
+                </pic:pic>
+              </a:graphicData>
+            </a:graphic>
+            <wp14:sizeRelH relativeFrom="margin">
+              <wp14:pctWidth>0</wp14:pctWidth>
+            </wp14:sizeRelH>
+            <wp14:sizeRelV relativeFrom="margin">
+              <wp14:pctHeight>0</wp14:pctHeight>
+            </wp14:sizeRelV>
+          </wp:anchor>
+        </w:drawing>
+      </w:r>
       <w:r>
         <w:t>I have chosen to do a specialization in AI because I am very interested in the subject and think it would round out my software background nicely.</w:t>
       </w:r>

</xml_diff>

<commit_message>
Updated PDR with personal introduction
</commit_message>
<xml_diff>
--- a/PersonalDevelopmentReport.docx
+++ b/PersonalDevelopmentReport.docx
@@ -174,7 +174,10 @@
           </w:tcPr>
           <w:p>
             <w:r>
-              <w:t>1.0</w:t>
+              <w:t>1.</w:t>
+            </w:r>
+            <w:r>
+              <w:t>1</w:t>
             </w:r>
           </w:p>
         </w:tc>
@@ -519,21 +522,7 @@
                 <w:rStyle w:val="Hyperlink"/>
                 <w:noProof/>
               </w:rPr>
-              <w:t>Reliabil</w:t>
-            </w:r>
-            <w:r>
-              <w:rPr>
-                <w:rStyle w:val="Hyperlink"/>
-                <w:noProof/>
-              </w:rPr>
-              <w:t>i</w:t>
-            </w:r>
-            <w:r>
-              <w:rPr>
-                <w:rStyle w:val="Hyperlink"/>
-                <w:noProof/>
-              </w:rPr>
-              <w:t>ty and transparency</w:t>
+              <w:t>Reliability and transparency</w:t>
             </w:r>
             <w:r>
               <w:rPr>
@@ -1074,6 +1063,38 @@
           </w:p>
         </w:tc>
       </w:tr>
+      <w:tr>
+        <w:tc>
+          <w:tcPr>
+            <w:tcW w:w="896" w:type="dxa"/>
+          </w:tcPr>
+          <w:p>
+            <w:r>
+              <w:t>1.1</w:t>
+            </w:r>
+          </w:p>
+        </w:tc>
+        <w:tc>
+          <w:tcPr>
+            <w:tcW w:w="1367" w:type="dxa"/>
+          </w:tcPr>
+          <w:p>
+            <w:r>
+              <w:t>15-03-2022</w:t>
+            </w:r>
+          </w:p>
+        </w:tc>
+        <w:tc>
+          <w:tcPr>
+            <w:tcW w:w="6753" w:type="dxa"/>
+          </w:tcPr>
+          <w:p>
+            <w:r>
+              <w:t>Added a personal Introduction</w:t>
+            </w:r>
+          </w:p>
+        </w:tc>
+      </w:tr>
     </w:tbl>
     <w:p/>
     <w:p>
@@ -1091,6 +1112,32 @@
         <w:t>Introduction</w:t>
       </w:r>
       <w:bookmarkEnd w:id="2"/>
+    </w:p>
+    <w:p>
+      <w:r>
+        <w:t>My name is Thomas van der Molen, I am 19 years old and have previously done Mavo and Havo before coming to Fontys to study HBO ICT &amp; Software Engineering. While I have always been interested in IT, I d</w:t>
+      </w:r>
+      <w:r>
+        <w:t xml:space="preserve">id not </w:t>
+      </w:r>
+      <w:r>
+        <w:t>have a background in software</w:t>
+      </w:r>
+      <w:r>
+        <w:t xml:space="preserve"> before coming to Fontys</w:t>
+      </w:r>
+      <w:r>
+        <w:t xml:space="preserve">. During high school I took an IT </w:t>
+      </w:r>
+      <w:r>
+        <w:t>class,</w:t>
+      </w:r>
+      <w:r>
+        <w:t xml:space="preserve"> but this did not give me any extra knowledge in the field of software engineering that I had not learned before from myself.</w:t>
+      </w:r>
+      <w:r>
+        <w:t xml:space="preserve"> </w:t>
+      </w:r>
     </w:p>
     <w:p>
       <w:pPr>
@@ -1218,21 +1265,7 @@
         <w:rPr>
           <w:rStyle w:val="SubtleEmphasis"/>
         </w:rPr>
-        <w:t xml:space="preserve">You </w:t>
-      </w:r>
-      <w:proofErr w:type="gramStart"/>
-      <w:r>
-        <w:rPr>
-          <w:rStyle w:val="SubtleEmphasis"/>
-        </w:rPr>
-        <w:t>are able to</w:t>
-      </w:r>
-      <w:proofErr w:type="gramEnd"/>
-      <w:r>
-        <w:rPr>
-          <w:rStyle w:val="SubtleEmphasis"/>
-        </w:rPr>
-        <w:t> </w:t>
+        <w:t>You are able to </w:t>
       </w:r>
       <w:r>
         <w:rPr>
@@ -1376,29 +1409,7 @@
           <w:color w:val="404040" w:themeColor="text1" w:themeTint="BF"/>
           <w:spacing w:val="15"/>
         </w:rPr>
-        <w:t xml:space="preserve">You </w:t>
-      </w:r>
-      <w:proofErr w:type="gramStart"/>
-      <w:r>
-        <w:rPr>
-          <w:rFonts w:eastAsiaTheme="minorEastAsia"/>
-          <w:i/>
-          <w:iCs/>
-          <w:color w:val="404040" w:themeColor="text1" w:themeTint="BF"/>
-          <w:spacing w:val="15"/>
-        </w:rPr>
-        <w:t>are able to</w:t>
-      </w:r>
-      <w:proofErr w:type="gramEnd"/>
-      <w:r>
-        <w:rPr>
-          <w:rFonts w:eastAsiaTheme="minorEastAsia"/>
-          <w:i/>
-          <w:iCs/>
-          <w:color w:val="404040" w:themeColor="text1" w:themeTint="BF"/>
-          <w:spacing w:val="15"/>
-        </w:rPr>
-        <w:t> </w:t>
+        <w:t>You are able to </w:t>
       </w:r>
       <w:r>
         <w:rPr>
@@ -1558,29 +1569,7 @@
           <w:color w:val="404040" w:themeColor="text1" w:themeTint="BF"/>
           <w:spacing w:val="15"/>
         </w:rPr>
-        <w:t xml:space="preserve">You </w:t>
-      </w:r>
-      <w:proofErr w:type="gramStart"/>
-      <w:r>
-        <w:rPr>
-          <w:rFonts w:eastAsiaTheme="minorEastAsia"/>
-          <w:i/>
-          <w:iCs/>
-          <w:color w:val="404040" w:themeColor="text1" w:themeTint="BF"/>
-          <w:spacing w:val="15"/>
-        </w:rPr>
-        <w:t>are able to</w:t>
-      </w:r>
-      <w:proofErr w:type="gramEnd"/>
-      <w:r>
-        <w:rPr>
-          <w:rFonts w:eastAsiaTheme="minorEastAsia"/>
-          <w:i/>
-          <w:iCs/>
-          <w:color w:val="404040" w:themeColor="text1" w:themeTint="BF"/>
-          <w:spacing w:val="15"/>
-        </w:rPr>
-        <w:t xml:space="preserve"> address </w:t>
+        <w:t>You are able to address </w:t>
       </w:r>
       <w:r>
         <w:rPr>
@@ -1680,25 +1669,7 @@
           <w:color w:val="2D3B45"/>
           <w:shd w:val="clear" w:color="auto" w:fill="FFFFFF"/>
         </w:rPr>
-        <w:t xml:space="preserve">means that conclusions are supported by methodologically acquired and evaluated results, recommendations make sense </w:t>
-      </w:r>
-      <w:proofErr w:type="gramStart"/>
-      <w:r>
-        <w:rPr>
-          <w:rFonts w:ascii="Lato" w:hAnsi="Lato"/>
-          <w:color w:val="2D3B45"/>
-          <w:shd w:val="clear" w:color="auto" w:fill="FFFFFF"/>
-        </w:rPr>
-        <w:t>in regards to</w:t>
-      </w:r>
-      <w:proofErr w:type="gramEnd"/>
-      <w:r>
-        <w:rPr>
-          <w:rFonts w:ascii="Lato" w:hAnsi="Lato"/>
-          <w:color w:val="2D3B45"/>
-          <w:shd w:val="clear" w:color="auto" w:fill="FFFFFF"/>
-        </w:rPr>
-        <w:t xml:space="preserve"> the domain knowledge, and used sources are referenced appropriately.</w:t>
+        <w:t>means that conclusions are supported by methodologically acquired and evaluated results, recommendations make sense in regards to the domain knowledge, and used sources are referenced appropriately.</w:t>
       </w:r>
       <w:r>
         <w:rPr>
@@ -1780,29 +1751,7 @@
           <w:color w:val="404040" w:themeColor="text1" w:themeTint="BF"/>
           <w:spacing w:val="15"/>
         </w:rPr>
-        <w:t xml:space="preserve">to address your audience considering your role, your </w:t>
-      </w:r>
-      <w:proofErr w:type="gramStart"/>
-      <w:r>
-        <w:rPr>
-          <w:rFonts w:eastAsiaTheme="minorEastAsia"/>
-          <w:i/>
-          <w:iCs/>
-          <w:color w:val="404040" w:themeColor="text1" w:themeTint="BF"/>
-          <w:spacing w:val="15"/>
-        </w:rPr>
-        <w:t>audience</w:t>
-      </w:r>
-      <w:proofErr w:type="gramEnd"/>
-      <w:r>
-        <w:rPr>
-          <w:rFonts w:eastAsiaTheme="minorEastAsia"/>
-          <w:i/>
-          <w:iCs/>
-          <w:color w:val="404040" w:themeColor="text1" w:themeTint="BF"/>
-          <w:spacing w:val="15"/>
-        </w:rPr>
-        <w:t xml:space="preserve"> and the medium to convey your message regarding the </w:t>
+        <w:t>to address your audience considering your role, your audience and the medium to convey your message regarding the </w:t>
       </w:r>
       <w:r>
         <w:rPr>
@@ -1902,25 +1851,7 @@
           <w:color w:val="2D3B45"/>
           <w:shd w:val="clear" w:color="auto" w:fill="FFFFFF"/>
         </w:rPr>
-        <w:t xml:space="preserve">means reporting and/or presenting the approach, </w:t>
-      </w:r>
-      <w:proofErr w:type="gramStart"/>
-      <w:r>
-        <w:rPr>
-          <w:rFonts w:ascii="Lato" w:hAnsi="Lato"/>
-          <w:color w:val="2D3B45"/>
-          <w:shd w:val="clear" w:color="auto" w:fill="FFFFFF"/>
-        </w:rPr>
-        <w:t>process</w:t>
-      </w:r>
-      <w:proofErr w:type="gramEnd"/>
-      <w:r>
-        <w:rPr>
-          <w:rFonts w:ascii="Lato" w:hAnsi="Lato"/>
-          <w:color w:val="2D3B45"/>
-          <w:shd w:val="clear" w:color="auto" w:fill="FFFFFF"/>
-        </w:rPr>
-        <w:t xml:space="preserve"> or outcomes of a data analysis in a methodologically sound way. You can reflect on the effect of your communication and based on that reflection you define steppingstones ahead on the task, on the role and on the projected results.</w:t>
+        <w:t>means reporting and/or presenting the approach, process or outcomes of a data analysis in a methodologically sound way. You can reflect on the effect of your communication and based on that reflection you define steppingstones ahead on the task, on the role and on the projected results.</w:t>
       </w:r>
       <w:r>
         <w:rPr>
@@ -2015,29 +1946,7 @@
           <w:color w:val="404040" w:themeColor="text1" w:themeTint="BF"/>
           <w:spacing w:val="15"/>
         </w:rPr>
-        <w:t xml:space="preserve">You </w:t>
-      </w:r>
-      <w:proofErr w:type="gramStart"/>
-      <w:r>
-        <w:rPr>
-          <w:rFonts w:eastAsiaTheme="minorEastAsia"/>
-          <w:i/>
-          <w:iCs/>
-          <w:color w:val="404040" w:themeColor="text1" w:themeTint="BF"/>
-          <w:spacing w:val="15"/>
-        </w:rPr>
-        <w:t>are able to</w:t>
-      </w:r>
-      <w:proofErr w:type="gramEnd"/>
-      <w:r>
-        <w:rPr>
-          <w:rFonts w:eastAsiaTheme="minorEastAsia"/>
-          <w:i/>
-          <w:iCs/>
-          <w:color w:val="404040" w:themeColor="text1" w:themeTint="BF"/>
-          <w:spacing w:val="15"/>
-        </w:rPr>
-        <w:t> </w:t>
+        <w:t>You are able to </w:t>
       </w:r>
       <w:r>
         <w:rPr>
@@ -2197,29 +2106,7 @@
           <w:color w:val="404040" w:themeColor="text1" w:themeTint="BF"/>
           <w:spacing w:val="15"/>
         </w:rPr>
-        <w:t xml:space="preserve">You </w:t>
-      </w:r>
-      <w:proofErr w:type="gramStart"/>
-      <w:r>
-        <w:rPr>
-          <w:rFonts w:eastAsiaTheme="minorEastAsia"/>
-          <w:i/>
-          <w:iCs/>
-          <w:color w:val="404040" w:themeColor="text1" w:themeTint="BF"/>
-          <w:spacing w:val="15"/>
-        </w:rPr>
-        <w:t>are able to</w:t>
-      </w:r>
-      <w:proofErr w:type="gramEnd"/>
-      <w:r>
-        <w:rPr>
-          <w:rFonts w:eastAsiaTheme="minorEastAsia"/>
-          <w:i/>
-          <w:iCs/>
-          <w:color w:val="404040" w:themeColor="text1" w:themeTint="BF"/>
-          <w:spacing w:val="15"/>
-        </w:rPr>
-        <w:t xml:space="preserve"> critically consider a data analysis and/or modelling project from various perspectives, </w:t>
+        <w:t>You are able to critically consider a data analysis and/or modelling project from various perspectives, </w:t>
       </w:r>
       <w:r>
         <w:rPr>
@@ -2319,25 +2206,7 @@
           <w:color w:val="2D3B45"/>
           <w:shd w:val="clear" w:color="auto" w:fill="FFFFFF"/>
         </w:rPr>
-        <w:t xml:space="preserve">means you can formulate a clear hypothesis and research question </w:t>
-      </w:r>
-      <w:proofErr w:type="gramStart"/>
-      <w:r>
-        <w:rPr>
-          <w:rFonts w:ascii="Lato" w:hAnsi="Lato"/>
-          <w:color w:val="2D3B45"/>
-          <w:shd w:val="clear" w:color="auto" w:fill="FFFFFF"/>
-        </w:rPr>
-        <w:t>in order to</w:t>
-      </w:r>
-      <w:proofErr w:type="gramEnd"/>
-      <w:r>
-        <w:rPr>
-          <w:rFonts w:ascii="Lato" w:hAnsi="Lato"/>
-          <w:color w:val="2D3B45"/>
-          <w:shd w:val="clear" w:color="auto" w:fill="FFFFFF"/>
-        </w:rPr>
-        <w:t xml:space="preserve"> determine the aim of solution using an inquiring mindset. </w:t>
+        <w:t>means you can formulate a clear hypothesis and research question in order to determine the aim of solution using an inquiring mindset. </w:t>
       </w:r>
       <w:r>
         <w:rPr>
@@ -2354,43 +2223,7 @@
           <w:color w:val="2D3B45"/>
           <w:shd w:val="clear" w:color="auto" w:fill="FFFFFF"/>
         </w:rPr>
-        <w:t xml:space="preserve"> means you compose and pursue applied research methods (such as the DOT framework) and approaches based on reliable and verifiable sources. You </w:t>
-      </w:r>
-      <w:proofErr w:type="gramStart"/>
-      <w:r>
-        <w:rPr>
-          <w:rFonts w:ascii="Lato" w:hAnsi="Lato"/>
-          <w:color w:val="2D3B45"/>
-          <w:shd w:val="clear" w:color="auto" w:fill="FFFFFF"/>
-        </w:rPr>
-        <w:t>are able to</w:t>
-      </w:r>
-      <w:proofErr w:type="gramEnd"/>
-      <w:r>
-        <w:rPr>
-          <w:rFonts w:ascii="Lato" w:hAnsi="Lato"/>
-          <w:color w:val="2D3B45"/>
-          <w:shd w:val="clear" w:color="auto" w:fill="FFFFFF"/>
-        </w:rPr>
-        <w:t xml:space="preserve"> methodically and creatively find answers to applied research questions, considering alternatives and critically </w:t>
-      </w:r>
-      <w:proofErr w:type="spellStart"/>
-      <w:r>
-        <w:rPr>
-          <w:rFonts w:ascii="Lato" w:hAnsi="Lato"/>
-          <w:color w:val="2D3B45"/>
-          <w:shd w:val="clear" w:color="auto" w:fill="FFFFFF"/>
-        </w:rPr>
-        <w:t>analysing</w:t>
-      </w:r>
-      <w:proofErr w:type="spellEnd"/>
-      <w:r>
-        <w:rPr>
-          <w:rFonts w:ascii="Lato" w:hAnsi="Lato"/>
-          <w:color w:val="2D3B45"/>
-          <w:shd w:val="clear" w:color="auto" w:fill="FFFFFF"/>
-        </w:rPr>
-        <w:t xml:space="preserve"> your own and others’ line of reasoning.</w:t>
+        <w:t> means you compose and pursue applied research methods (such as the DOT framework) and approaches based on reliable and verifiable sources. You are able to methodically and creatively find answers to applied research questions, considering alternatives and critically analysing your own and others’ line of reasoning.</w:t>
       </w:r>
       <w:r>
         <w:br w:type="page"/>
@@ -2639,34 +2472,63 @@
     <w:p>
       <w:pPr>
         <w:pStyle w:val="Subtitle"/>
-      </w:pPr>
-      <w:r>
-        <w:rPr>
-          <w:rFonts w:ascii="Lato" w:hAnsi="Lato"/>
-          <w:color w:val="2D3B45"/>
-          <w:shd w:val="clear" w:color="auto" w:fill="FFFFFF"/>
-        </w:rPr>
-        <w:t xml:space="preserve">You create chances to acquire and define an internship assignment based on a match between your ambitions, the school’s requirements and the field of expertise related to your profile or </w:t>
-      </w:r>
-      <w:proofErr w:type="spellStart"/>
-      <w:r>
-        <w:rPr>
-          <w:rFonts w:ascii="Lato" w:hAnsi="Lato"/>
-          <w:color w:val="2D3B45"/>
-          <w:shd w:val="clear" w:color="auto" w:fill="FFFFFF"/>
-        </w:rPr>
-        <w:t>specialisation</w:t>
-      </w:r>
-      <w:proofErr w:type="spellEnd"/>
-      <w:r>
-        <w:rPr>
-          <w:rFonts w:ascii="Lato" w:hAnsi="Lato"/>
-          <w:color w:val="2D3B45"/>
-          <w:shd w:val="clear" w:color="auto" w:fill="FFFFFF"/>
-        </w:rPr>
-        <w:t>.</w:t>
-      </w:r>
-    </w:p>
+        <w:rPr>
+          <w:rFonts w:ascii="Lato" w:hAnsi="Lato"/>
+          <w:color w:val="2D3B45"/>
+          <w:shd w:val="clear" w:color="auto" w:fill="FFFFFF"/>
+        </w:rPr>
+      </w:pPr>
+      <w:r>
+        <w:rPr>
+          <w:rFonts w:ascii="Lato" w:hAnsi="Lato"/>
+          <w:color w:val="2D3B45"/>
+          <w:shd w:val="clear" w:color="auto" w:fill="FFFFFF"/>
+        </w:rPr>
+        <w:t>You create chances to acquire and define an internship assignment based on a match between your ambitions, the school’s requirements and the field of expertise related to your profile or specialisation.</w:t>
+      </w:r>
+    </w:p>
+    <w:p>
+      <w:pPr>
+        <w:rPr>
+          <w:rFonts w:ascii="Lato" w:eastAsiaTheme="minorEastAsia" w:hAnsi="Lato"/>
+          <w:color w:val="2D3B45"/>
+          <w:spacing w:val="15"/>
+          <w:shd w:val="clear" w:color="auto" w:fill="FFFFFF"/>
+        </w:rPr>
+      </w:pPr>
+      <w:r>
+        <w:rPr>
+          <w:rFonts w:ascii="Lato" w:hAnsi="Lato"/>
+          <w:color w:val="2D3B45"/>
+          <w:shd w:val="clear" w:color="auto" w:fill="FFFFFF"/>
+        </w:rPr>
+        <w:br w:type="page"/>
+      </w:r>
+    </w:p>
+    <w:p>
+      <w:pPr>
+        <w:pStyle w:val="Heading1"/>
+      </w:pPr>
+      <w:r>
+        <w:lastRenderedPageBreak/>
+        <w:t>Retrospective</w:t>
+      </w:r>
+    </w:p>
+    <w:p>
+      <w:r>
+        <w:br w:type="page"/>
+      </w:r>
+    </w:p>
+    <w:p>
+      <w:pPr>
+        <w:pStyle w:val="Heading1"/>
+      </w:pPr>
+      <w:r>
+        <w:lastRenderedPageBreak/>
+        <w:t>Conclusion</w:t>
+      </w:r>
+    </w:p>
+    <w:p/>
     <w:sectPr>
       <w:pgSz w:w="11906" w:h="16838"/>
       <w:pgMar w:top="1440" w:right="1440" w:bottom="1440" w:left="1440" w:header="708" w:footer="708" w:gutter="0"/>

</xml_diff>

<commit_message>
Added first evidence to PDR
</commit_message>
<xml_diff>
--- a/PersonalDevelopmentReport.docx
+++ b/PersonalDevelopmentReport.docx
@@ -177,7 +177,7 @@
               <w:t>1.</w:t>
             </w:r>
             <w:r>
-              <w:t>1</w:t>
+              <w:t>2</w:t>
             </w:r>
           </w:p>
         </w:tc>
@@ -224,7 +224,7 @@
             <w:rPr>
               <w:rFonts w:eastAsiaTheme="minorEastAsia"/>
               <w:noProof/>
-              <w:lang w:eastAsia="nl-NL"/>
+              <w:lang w:val="en-NL" w:eastAsia="en-NL"/>
             </w:rPr>
           </w:pPr>
           <w:r>
@@ -236,7 +236,7 @@
           <w:r>
             <w:fldChar w:fldCharType="separate"/>
           </w:r>
-          <w:hyperlink w:anchor="_Toc96416123" w:history="1">
+          <w:hyperlink w:anchor="_Toc100747230" w:history="1">
             <w:r>
               <w:rPr>
                 <w:rStyle w:val="Hyperlink"/>
@@ -263,7 +263,7 @@
                 <w:noProof/>
                 <w:webHidden/>
               </w:rPr>
-              <w:instrText xml:space="preserve"> PAGEREF _Toc96416123 \h </w:instrText>
+              <w:instrText xml:space="preserve"> PAGEREF _Toc100747230 \h </w:instrText>
             </w:r>
             <w:r>
               <w:rPr>
@@ -303,10 +303,10 @@
             <w:rPr>
               <w:rFonts w:eastAsiaTheme="minorEastAsia"/>
               <w:noProof/>
-              <w:lang w:eastAsia="nl-NL"/>
+              <w:lang w:val="en-NL" w:eastAsia="en-NL"/>
             </w:rPr>
           </w:pPr>
-          <w:hyperlink w:anchor="_Toc96416124" w:history="1">
+          <w:hyperlink w:anchor="_Toc100747231" w:history="1">
             <w:r>
               <w:rPr>
                 <w:rStyle w:val="Hyperlink"/>
@@ -333,7 +333,7 @@
                 <w:noProof/>
                 <w:webHidden/>
               </w:rPr>
-              <w:instrText xml:space="preserve"> PAGEREF _Toc96416124 \h </w:instrText>
+              <w:instrText xml:space="preserve"> PAGEREF _Toc100747231 \h </w:instrText>
             </w:r>
             <w:r>
               <w:rPr>
@@ -373,10 +373,10 @@
             <w:rPr>
               <w:rFonts w:eastAsiaTheme="minorEastAsia"/>
               <w:noProof/>
-              <w:lang w:eastAsia="nl-NL"/>
+              <w:lang w:val="en-NL" w:eastAsia="en-NL"/>
             </w:rPr>
           </w:pPr>
-          <w:hyperlink w:anchor="_Toc96416125" w:history="1">
+          <w:hyperlink w:anchor="_Toc100747232" w:history="1">
             <w:r>
               <w:rPr>
                 <w:rStyle w:val="Hyperlink"/>
@@ -403,7 +403,7 @@
                 <w:noProof/>
                 <w:webHidden/>
               </w:rPr>
-              <w:instrText xml:space="preserve"> PAGEREF _Toc96416125 \h </w:instrText>
+              <w:instrText xml:space="preserve"> PAGEREF _Toc100747232 \h </w:instrText>
             </w:r>
             <w:r>
               <w:rPr>
@@ -443,10 +443,10 @@
             <w:rPr>
               <w:rFonts w:eastAsiaTheme="minorEastAsia"/>
               <w:noProof/>
-              <w:lang w:eastAsia="nl-NL"/>
+              <w:lang w:val="en-NL" w:eastAsia="en-NL"/>
             </w:rPr>
           </w:pPr>
-          <w:hyperlink w:anchor="_Toc96416126" w:history="1">
+          <w:hyperlink w:anchor="_Toc100747233" w:history="1">
             <w:r>
               <w:rPr>
                 <w:rStyle w:val="Hyperlink"/>
@@ -473,7 +473,7 @@
                 <w:noProof/>
                 <w:webHidden/>
               </w:rPr>
-              <w:instrText xml:space="preserve"> PAGEREF _Toc96416126 \h </w:instrText>
+              <w:instrText xml:space="preserve"> PAGEREF _Toc100747233 \h </w:instrText>
             </w:r>
             <w:r>
               <w:rPr>
@@ -513,10 +513,10 @@
             <w:rPr>
               <w:rFonts w:eastAsiaTheme="minorEastAsia"/>
               <w:noProof/>
-              <w:lang w:eastAsia="nl-NL"/>
+              <w:lang w:val="en-NL" w:eastAsia="en-NL"/>
             </w:rPr>
           </w:pPr>
-          <w:hyperlink w:anchor="_Toc96416127" w:history="1">
+          <w:hyperlink w:anchor="_Toc100747234" w:history="1">
             <w:r>
               <w:rPr>
                 <w:rStyle w:val="Hyperlink"/>
@@ -543,7 +543,7 @@
                 <w:noProof/>
                 <w:webHidden/>
               </w:rPr>
-              <w:instrText xml:space="preserve"> PAGEREF _Toc96416127 \h </w:instrText>
+              <w:instrText xml:space="preserve"> PAGEREF _Toc100747234 \h </w:instrText>
             </w:r>
             <w:r>
               <w:rPr>
@@ -583,10 +583,10 @@
             <w:rPr>
               <w:rFonts w:eastAsiaTheme="minorEastAsia"/>
               <w:noProof/>
-              <w:lang w:eastAsia="nl-NL"/>
+              <w:lang w:val="en-NL" w:eastAsia="en-NL"/>
             </w:rPr>
           </w:pPr>
-          <w:hyperlink w:anchor="_Toc96416128" w:history="1">
+          <w:hyperlink w:anchor="_Toc100747235" w:history="1">
             <w:r>
               <w:rPr>
                 <w:rStyle w:val="Hyperlink"/>
@@ -613,7 +613,7 @@
                 <w:noProof/>
                 <w:webHidden/>
               </w:rPr>
-              <w:instrText xml:space="preserve"> PAGEREF _Toc96416128 \h </w:instrText>
+              <w:instrText xml:space="preserve"> PAGEREF _Toc100747235 \h </w:instrText>
             </w:r>
             <w:r>
               <w:rPr>
@@ -653,10 +653,10 @@
             <w:rPr>
               <w:rFonts w:eastAsiaTheme="minorEastAsia"/>
               <w:noProof/>
-              <w:lang w:eastAsia="nl-NL"/>
+              <w:lang w:val="en-NL" w:eastAsia="en-NL"/>
             </w:rPr>
           </w:pPr>
-          <w:hyperlink w:anchor="_Toc96416129" w:history="1">
+          <w:hyperlink w:anchor="_Toc100747236" w:history="1">
             <w:r>
               <w:rPr>
                 <w:rStyle w:val="Hyperlink"/>
@@ -683,7 +683,7 @@
                 <w:noProof/>
                 <w:webHidden/>
               </w:rPr>
-              <w:instrText xml:space="preserve"> PAGEREF _Toc96416129 \h </w:instrText>
+              <w:instrText xml:space="preserve"> PAGEREF _Toc100747236 \h </w:instrText>
             </w:r>
             <w:r>
               <w:rPr>
@@ -723,10 +723,10 @@
             <w:rPr>
               <w:rFonts w:eastAsiaTheme="minorEastAsia"/>
               <w:noProof/>
-              <w:lang w:eastAsia="nl-NL"/>
+              <w:lang w:val="en-NL" w:eastAsia="en-NL"/>
             </w:rPr>
           </w:pPr>
-          <w:hyperlink w:anchor="_Toc96416130" w:history="1">
+          <w:hyperlink w:anchor="_Toc100747237" w:history="1">
             <w:r>
               <w:rPr>
                 <w:rStyle w:val="Hyperlink"/>
@@ -753,7 +753,7 @@
                 <w:noProof/>
                 <w:webHidden/>
               </w:rPr>
-              <w:instrText xml:space="preserve"> PAGEREF _Toc96416130 \h </w:instrText>
+              <w:instrText xml:space="preserve"> PAGEREF _Toc100747237 \h </w:instrText>
             </w:r>
             <w:r>
               <w:rPr>
@@ -793,10 +793,10 @@
             <w:rPr>
               <w:rFonts w:eastAsiaTheme="minorEastAsia"/>
               <w:noProof/>
-              <w:lang w:eastAsia="nl-NL"/>
+              <w:lang w:val="en-NL" w:eastAsia="en-NL"/>
             </w:rPr>
           </w:pPr>
-          <w:hyperlink w:anchor="_Toc96416131" w:history="1">
+          <w:hyperlink w:anchor="_Toc100747238" w:history="1">
             <w:r>
               <w:rPr>
                 <w:rStyle w:val="Hyperlink"/>
@@ -823,7 +823,7 @@
                 <w:noProof/>
                 <w:webHidden/>
               </w:rPr>
-              <w:instrText xml:space="preserve"> PAGEREF _Toc96416131 \h </w:instrText>
+              <w:instrText xml:space="preserve"> PAGEREF _Toc100747238 \h </w:instrText>
             </w:r>
             <w:r>
               <w:rPr>
@@ -863,10 +863,10 @@
             <w:rPr>
               <w:rFonts w:eastAsiaTheme="minorEastAsia"/>
               <w:noProof/>
-              <w:lang w:eastAsia="nl-NL"/>
+              <w:lang w:val="en-NL" w:eastAsia="en-NL"/>
             </w:rPr>
           </w:pPr>
-          <w:hyperlink w:anchor="_Toc96416132" w:history="1">
+          <w:hyperlink w:anchor="_Toc100747239" w:history="1">
             <w:r>
               <w:rPr>
                 <w:rStyle w:val="Hyperlink"/>
@@ -893,7 +893,7 @@
                 <w:noProof/>
                 <w:webHidden/>
               </w:rPr>
-              <w:instrText xml:space="preserve"> PAGEREF _Toc96416132 \h </w:instrText>
+              <w:instrText xml:space="preserve"> PAGEREF _Toc100747239 \h </w:instrText>
             </w:r>
             <w:r>
               <w:rPr>
@@ -914,6 +914,146 @@
                 <w:webHidden/>
               </w:rPr>
               <w:t>11</w:t>
+            </w:r>
+            <w:r>
+              <w:rPr>
+                <w:noProof/>
+                <w:webHidden/>
+              </w:rPr>
+              <w:fldChar w:fldCharType="end"/>
+            </w:r>
+          </w:hyperlink>
+        </w:p>
+        <w:p>
+          <w:pPr>
+            <w:pStyle w:val="TOC1"/>
+            <w:tabs>
+              <w:tab w:val="right" w:leader="dot" w:pos="9016"/>
+            </w:tabs>
+            <w:rPr>
+              <w:rFonts w:eastAsiaTheme="minorEastAsia"/>
+              <w:noProof/>
+              <w:lang w:val="en-NL" w:eastAsia="en-NL"/>
+            </w:rPr>
+          </w:pPr>
+          <w:hyperlink w:anchor="_Toc100747240" w:history="1">
+            <w:r>
+              <w:rPr>
+                <w:rStyle w:val="Hyperlink"/>
+                <w:noProof/>
+              </w:rPr>
+              <w:t>Retrospective</w:t>
+            </w:r>
+            <w:r>
+              <w:rPr>
+                <w:noProof/>
+                <w:webHidden/>
+              </w:rPr>
+              <w:tab/>
+            </w:r>
+            <w:r>
+              <w:rPr>
+                <w:noProof/>
+                <w:webHidden/>
+              </w:rPr>
+              <w:fldChar w:fldCharType="begin"/>
+            </w:r>
+            <w:r>
+              <w:rPr>
+                <w:noProof/>
+                <w:webHidden/>
+              </w:rPr>
+              <w:instrText xml:space="preserve"> PAGEREF _Toc100747240 \h </w:instrText>
+            </w:r>
+            <w:r>
+              <w:rPr>
+                <w:noProof/>
+                <w:webHidden/>
+              </w:rPr>
+            </w:r>
+            <w:r>
+              <w:rPr>
+                <w:noProof/>
+                <w:webHidden/>
+              </w:rPr>
+              <w:fldChar w:fldCharType="separate"/>
+            </w:r>
+            <w:r>
+              <w:rPr>
+                <w:noProof/>
+                <w:webHidden/>
+              </w:rPr>
+              <w:t>12</w:t>
+            </w:r>
+            <w:r>
+              <w:rPr>
+                <w:noProof/>
+                <w:webHidden/>
+              </w:rPr>
+              <w:fldChar w:fldCharType="end"/>
+            </w:r>
+          </w:hyperlink>
+        </w:p>
+        <w:p>
+          <w:pPr>
+            <w:pStyle w:val="TOC1"/>
+            <w:tabs>
+              <w:tab w:val="right" w:leader="dot" w:pos="9016"/>
+            </w:tabs>
+            <w:rPr>
+              <w:rFonts w:eastAsiaTheme="minorEastAsia"/>
+              <w:noProof/>
+              <w:lang w:val="en-NL" w:eastAsia="en-NL"/>
+            </w:rPr>
+          </w:pPr>
+          <w:hyperlink w:anchor="_Toc100747241" w:history="1">
+            <w:r>
+              <w:rPr>
+                <w:rStyle w:val="Hyperlink"/>
+                <w:noProof/>
+              </w:rPr>
+              <w:t>Conclusion</w:t>
+            </w:r>
+            <w:r>
+              <w:rPr>
+                <w:noProof/>
+                <w:webHidden/>
+              </w:rPr>
+              <w:tab/>
+            </w:r>
+            <w:r>
+              <w:rPr>
+                <w:noProof/>
+                <w:webHidden/>
+              </w:rPr>
+              <w:fldChar w:fldCharType="begin"/>
+            </w:r>
+            <w:r>
+              <w:rPr>
+                <w:noProof/>
+                <w:webHidden/>
+              </w:rPr>
+              <w:instrText xml:space="preserve"> PAGEREF _Toc100747241 \h </w:instrText>
+            </w:r>
+            <w:r>
+              <w:rPr>
+                <w:noProof/>
+                <w:webHidden/>
+              </w:rPr>
+            </w:r>
+            <w:r>
+              <w:rPr>
+                <w:noProof/>
+                <w:webHidden/>
+              </w:rPr>
+              <w:fldChar w:fldCharType="separate"/>
+            </w:r>
+            <w:r>
+              <w:rPr>
+                <w:noProof/>
+                <w:webHidden/>
+              </w:rPr>
+              <w:t>13</w:t>
             </w:r>
             <w:r>
               <w:rPr>
@@ -942,7 +1082,7 @@
         <w:pStyle w:val="Heading1"/>
       </w:pPr>
       <w:bookmarkStart w:id="0" w:name="_Toc92797331"/>
-      <w:bookmarkStart w:id="1" w:name="_Toc96416123"/>
+      <w:bookmarkStart w:id="1" w:name="_Toc100747230"/>
       <w:r>
         <w:t>Version History</w:t>
       </w:r>
@@ -1095,6 +1235,38 @@
           </w:p>
         </w:tc>
       </w:tr>
+      <w:tr>
+        <w:tc>
+          <w:tcPr>
+            <w:tcW w:w="896" w:type="dxa"/>
+          </w:tcPr>
+          <w:p>
+            <w:r>
+              <w:t>1.2</w:t>
+            </w:r>
+          </w:p>
+        </w:tc>
+        <w:tc>
+          <w:tcPr>
+            <w:tcW w:w="1367" w:type="dxa"/>
+          </w:tcPr>
+          <w:p>
+            <w:r>
+              <w:t>13-04-2022</w:t>
+            </w:r>
+          </w:p>
+        </w:tc>
+        <w:tc>
+          <w:tcPr>
+            <w:tcW w:w="6753" w:type="dxa"/>
+          </w:tcPr>
+          <w:p>
+            <w:r>
+              <w:t>Added Evidence gathered from feedback from iteration 0 and partially iteration 1</w:t>
+            </w:r>
+          </w:p>
+        </w:tc>
+      </w:tr>
     </w:tbl>
     <w:p/>
     <w:p>
@@ -1106,7 +1278,7 @@
       <w:pPr>
         <w:pStyle w:val="Heading1"/>
       </w:pPr>
-      <w:bookmarkStart w:id="2" w:name="_Toc96416124"/>
+      <w:bookmarkStart w:id="2" w:name="_Toc100747231"/>
       <w:r>
         <w:lastRenderedPageBreak/>
         <w:t>Introduction</w:t>
@@ -1115,7 +1287,15 @@
     </w:p>
     <w:p>
       <w:r>
-        <w:t>My name is Thomas van der Molen, I am 19 years old and have previously done Mavo and Havo before coming to Fontys to study HBO ICT &amp; Software Engineering. While I have always been interested in IT, I d</w:t>
+        <w:t xml:space="preserve">My name is Thomas van der Molen, I am 19 years old and have previously done </w:t>
+      </w:r>
+      <w:proofErr w:type="spellStart"/>
+      <w:r>
+        <w:t>Mavo</w:t>
+      </w:r>
+      <w:proofErr w:type="spellEnd"/>
+      <w:r>
+        <w:t xml:space="preserve"> and Havo before coming to Fontys to study HBO ICT &amp; Software Engineering. While I have always been interested in IT, I d</w:t>
       </w:r>
       <w:r>
         <w:t xml:space="preserve">id not </w:t>
@@ -1228,6 +1408,284 @@
       </w:r>
     </w:p>
     <w:p>
+      <w:r>
+        <w:t>Because I already have a background in software, I assume that the machine learning part will come easier to me and for this I also want to spend a lot of time on data preparation because I think that I could learn a lot in this part of AI.</w:t>
+      </w:r>
+    </w:p>
+    <w:p/>
+    <w:p>
+      <w:r>
+        <w:br w:type="page"/>
+      </w:r>
+    </w:p>
+    <w:p>
+      <w:pPr>
+        <w:pStyle w:val="Heading1"/>
+      </w:pPr>
+      <w:bookmarkStart w:id="3" w:name="_Toc100747232"/>
+      <w:r>
+        <w:lastRenderedPageBreak/>
+        <w:t>Data Preparation</w:t>
+      </w:r>
+      <w:bookmarkEnd w:id="3"/>
+    </w:p>
+    <w:p>
+      <w:pPr>
+        <w:pStyle w:val="Subtitle"/>
+        <w:rPr>
+          <w:rStyle w:val="SubtleEmphasis"/>
+        </w:rPr>
+      </w:pPr>
+      <w:r>
+        <w:rPr>
+          <w:rStyle w:val="SubtleEmphasis"/>
+        </w:rPr>
+        <w:t xml:space="preserve">You </w:t>
+      </w:r>
+      <w:proofErr w:type="gramStart"/>
+      <w:r>
+        <w:rPr>
+          <w:rStyle w:val="SubtleEmphasis"/>
+        </w:rPr>
+        <w:t>are able to</w:t>
+      </w:r>
+      <w:proofErr w:type="gramEnd"/>
+      <w:r>
+        <w:rPr>
+          <w:rStyle w:val="SubtleEmphasis"/>
+        </w:rPr>
+        <w:t> </w:t>
+      </w:r>
+      <w:r>
+        <w:rPr>
+          <w:rStyle w:val="SubtleEmphasis"/>
+          <w:b/>
+          <w:bCs/>
+        </w:rPr>
+        <w:t>prepare</w:t>
+      </w:r>
+      <w:r>
+        <w:rPr>
+          <w:rStyle w:val="SubtleEmphasis"/>
+        </w:rPr>
+        <w:t> and </w:t>
+      </w:r>
+      <w:r>
+        <w:rPr>
+          <w:rStyle w:val="SubtleEmphasis"/>
+          <w:b/>
+          <w:bCs/>
+        </w:rPr>
+        <w:t>store</w:t>
+      </w:r>
+      <w:r>
+        <w:rPr>
+          <w:rStyle w:val="SubtleEmphasis"/>
+        </w:rPr>
+        <w:t> a given dataset in such a way that it can be used in your data analysis and/or modelling.</w:t>
+      </w:r>
+    </w:p>
+    <w:p>
+      <w:pPr>
+        <w:spacing w:before="240" w:after="0"/>
+        <w:rPr>
+          <w:rStyle w:val="Emphasis"/>
+          <w:rFonts w:ascii="Lato" w:hAnsi="Lato"/>
+          <w:color w:val="2D3B45"/>
+          <w:shd w:val="clear" w:color="auto" w:fill="FFFFFF"/>
+        </w:rPr>
+      </w:pPr>
+      <w:r>
+        <w:rPr>
+          <w:rStyle w:val="Emphasis"/>
+          <w:rFonts w:ascii="Lato" w:hAnsi="Lato"/>
+          <w:color w:val="2D3B45"/>
+          <w:shd w:val="clear" w:color="auto" w:fill="FFFFFF"/>
+        </w:rPr>
+        <w:t>Clarification</w:t>
+      </w:r>
+      <w:r>
+        <w:rPr>
+          <w:rStyle w:val="Emphasis"/>
+          <w:rFonts w:ascii="Lato" w:hAnsi="Lato"/>
+          <w:color w:val="2D3B45"/>
+          <w:shd w:val="clear" w:color="auto" w:fill="FFFFFF"/>
+        </w:rPr>
+        <w:t>:</w:t>
+      </w:r>
+    </w:p>
+    <w:p>
+      <w:pPr>
+        <w:rPr>
+          <w:rFonts w:ascii="Lato" w:hAnsi="Lato"/>
+          <w:color w:val="2D3B45"/>
+          <w:shd w:val="clear" w:color="auto" w:fill="FFFFFF"/>
+        </w:rPr>
+      </w:pPr>
+      <w:r>
+        <w:rPr>
+          <w:rStyle w:val="Strong"/>
+          <w:rFonts w:ascii="Lato" w:hAnsi="Lato"/>
+          <w:color w:val="2D3B45"/>
+          <w:shd w:val="clear" w:color="auto" w:fill="FFFFFF"/>
+        </w:rPr>
+        <w:t>Preparing</w:t>
+      </w:r>
+      <w:r>
+        <w:rPr>
+          <w:rFonts w:ascii="Lato" w:hAnsi="Lato"/>
+          <w:color w:val="2D3B45"/>
+          <w:shd w:val="clear" w:color="auto" w:fill="FFFFFF"/>
+        </w:rPr>
+        <w:t> a dataset consists of extending it with additional data and cleaning the data according to theories of data quality, in such a way that the process of cleaning and preparing those data is repeatable, transparent to others, and the results are suitable for data analysis and/or modelling.</w:t>
+      </w:r>
+      <w:r>
+        <w:rPr>
+          <w:rFonts w:ascii="Lato" w:hAnsi="Lato"/>
+          <w:color w:val="2D3B45"/>
+          <w:shd w:val="clear" w:color="auto" w:fill="FFFFFF"/>
+        </w:rPr>
+        <w:br/>
+      </w:r>
+      <w:r>
+        <w:rPr>
+          <w:rStyle w:val="Strong"/>
+          <w:rFonts w:ascii="Lato" w:hAnsi="Lato"/>
+          <w:color w:val="2D3B45"/>
+          <w:shd w:val="clear" w:color="auto" w:fill="FFFFFF"/>
+        </w:rPr>
+        <w:t>Storing </w:t>
+      </w:r>
+      <w:r>
+        <w:rPr>
+          <w:rFonts w:ascii="Lato" w:hAnsi="Lato"/>
+          <w:color w:val="2D3B45"/>
+          <w:shd w:val="clear" w:color="auto" w:fill="FFFFFF"/>
+        </w:rPr>
+        <w:t>a dataset includes investigating cloud solutions and arguing whether they should be used.</w:t>
+      </w:r>
+    </w:p>
+    <w:p>
+      <w:pPr>
+        <w:rPr>
+          <w:rFonts w:ascii="Lato" w:hAnsi="Lato"/>
+          <w:color w:val="2D3B45"/>
+          <w:shd w:val="clear" w:color="auto" w:fill="FFFFFF"/>
+        </w:rPr>
+      </w:pPr>
+    </w:p>
+    <w:p>
+      <w:pPr>
+        <w:rPr>
+          <w:rFonts w:ascii="Lato" w:hAnsi="Lato"/>
+          <w:b/>
+          <w:bCs/>
+          <w:color w:val="2D3B45"/>
+          <w:shd w:val="clear" w:color="auto" w:fill="FFFFFF"/>
+        </w:rPr>
+      </w:pPr>
+      <w:r>
+        <w:rPr>
+          <w:rFonts w:ascii="Lato" w:hAnsi="Lato"/>
+          <w:b/>
+          <w:bCs/>
+          <w:color w:val="2D3B45"/>
+          <w:shd w:val="clear" w:color="auto" w:fill="FFFFFF"/>
+        </w:rPr>
+        <w:t>Evidence</w:t>
+      </w:r>
+    </w:p>
+    <w:p>
+      <w:pPr>
+        <w:spacing w:after="0" w:line="240" w:lineRule="auto"/>
+        <w:rPr>
+          <w:rFonts w:ascii="Times New Roman" w:eastAsia="Times New Roman" w:hAnsi="Times New Roman" w:cs="Times New Roman"/>
+          <w:sz w:val="24"/>
+          <w:szCs w:val="24"/>
+          <w:lang w:val="en-NL" w:eastAsia="en-NL"/>
+        </w:rPr>
+      </w:pPr>
+      <w:r>
+        <w:rPr>
+          <w:rFonts w:ascii="Lato" w:eastAsia="Times New Roman" w:hAnsi="Lato" w:cs="Times New Roman"/>
+          <w:color w:val="2D3B45"/>
+          <w:sz w:val="17"/>
+          <w:szCs w:val="17"/>
+          <w:shd w:val="clear" w:color="auto" w:fill="FFFFFF"/>
+          <w:lang w:val="en-NL" w:eastAsia="en-NL"/>
+        </w:rPr>
+        <w:t xml:space="preserve">Thank you for your submission! I think you did a good job, very extensive data analysis. I would expect that for such big research you would have a bit longer conclusion. Also, I think what will help you is to write down some </w:t>
+      </w:r>
+      <w:proofErr w:type="spellStart"/>
+      <w:r>
+        <w:rPr>
+          <w:rFonts w:ascii="Lato" w:eastAsia="Times New Roman" w:hAnsi="Lato" w:cs="Times New Roman"/>
+          <w:color w:val="2D3B45"/>
+          <w:sz w:val="17"/>
+          <w:szCs w:val="17"/>
+          <w:shd w:val="clear" w:color="auto" w:fill="FFFFFF"/>
+          <w:lang w:val="en-NL" w:eastAsia="en-NL"/>
+        </w:rPr>
+        <w:t>subquestions</w:t>
+      </w:r>
+      <w:proofErr w:type="spellEnd"/>
+    </w:p>
+    <w:p>
+      <w:pPr>
+        <w:shd w:val="clear" w:color="auto" w:fill="FFFFFF"/>
+        <w:spacing w:after="0" w:line="240" w:lineRule="auto"/>
+        <w:jc w:val="right"/>
+        <w:rPr>
+          <w:rFonts w:ascii="Lato" w:eastAsia="Times New Roman" w:hAnsi="Lato" w:cs="Times New Roman"/>
+          <w:color w:val="737373"/>
+          <w:sz w:val="19"/>
+          <w:szCs w:val="19"/>
+          <w:lang w:val="en-NL" w:eastAsia="en-NL"/>
+        </w:rPr>
+      </w:pPr>
+      <w:proofErr w:type="spellStart"/>
+      <w:r>
+        <w:rPr>
+          <w:rFonts w:ascii="Lato" w:eastAsia="Times New Roman" w:hAnsi="Lato" w:cs="Times New Roman"/>
+          <w:color w:val="737373"/>
+          <w:sz w:val="19"/>
+          <w:szCs w:val="19"/>
+          <w:lang w:val="en-NL" w:eastAsia="en-NL"/>
+        </w:rPr>
+        <w:t>Pencheva</w:t>
+      </w:r>
+      <w:proofErr w:type="spellEnd"/>
+      <w:r>
+        <w:rPr>
+          <w:rFonts w:ascii="Lato" w:eastAsia="Times New Roman" w:hAnsi="Lato" w:cs="Times New Roman"/>
+          <w:color w:val="737373"/>
+          <w:sz w:val="19"/>
+          <w:szCs w:val="19"/>
+          <w:lang w:val="en-NL" w:eastAsia="en-NL"/>
+        </w:rPr>
+        <w:t>, Sabina S., 15 Mar at 10:15</w:t>
+      </w:r>
+    </w:p>
+    <w:p>
+      <w:pPr>
+        <w:shd w:val="clear" w:color="auto" w:fill="FFFFFF"/>
+        <w:spacing w:after="0" w:line="240" w:lineRule="auto"/>
+        <w:jc w:val="right"/>
+        <w:rPr>
+          <w:rFonts w:ascii="Lato" w:eastAsia="Times New Roman" w:hAnsi="Lato" w:cs="Times New Roman"/>
+          <w:color w:val="737373"/>
+          <w:sz w:val="19"/>
+          <w:szCs w:val="19"/>
+          <w:lang w:val="en-NL" w:eastAsia="en-NL"/>
+        </w:rPr>
+      </w:pPr>
+    </w:p>
+    <w:p>
+      <w:r>
+        <w:t>From the quote above gotten from my Iteration 0 delivery on canvas by Sabina, she mentions that I did very extensive and well-done data analysis. She had no direct comments or changes that had to be made to this part of my iteration, only having improvement feedback on my research components for the analytic approach and reporting.</w:t>
+      </w:r>
+    </w:p>
+    <w:p>
       <w:pPr>
         <w:rPr>
           <w:rFonts w:asciiTheme="majorHAnsi" w:eastAsiaTheme="majorEastAsia" w:hAnsiTheme="majorHAnsi" w:cstheme="majorBidi"/>
@@ -1237,7 +1695,7 @@
         </w:rPr>
       </w:pPr>
       <w:r>
-        <w:t>Because I already have a background in software, I assume that the machine learning part will come easier to me and for this I also want to spend a lot of time on data preparation because I think that I could learn a lot in this part of AI.</w:t>
+        <w:t xml:space="preserve">This feedback was very positive and showed that I am on the right track with my data preparation and EDA. </w:t>
       </w:r>
       <w:r>
         <w:br w:type="page"/>
@@ -1247,144 +1705,7 @@
       <w:pPr>
         <w:pStyle w:val="Heading1"/>
       </w:pPr>
-      <w:bookmarkStart w:id="3" w:name="_Toc96416125"/>
-      <w:r>
-        <w:lastRenderedPageBreak/>
-        <w:t>Data Preparation</w:t>
-      </w:r>
-      <w:bookmarkEnd w:id="3"/>
-    </w:p>
-    <w:p>
-      <w:pPr>
-        <w:pStyle w:val="Subtitle"/>
-        <w:rPr>
-          <w:rStyle w:val="SubtleEmphasis"/>
-        </w:rPr>
-      </w:pPr>
-      <w:r>
-        <w:rPr>
-          <w:rStyle w:val="SubtleEmphasis"/>
-        </w:rPr>
-        <w:t>You are able to </w:t>
-      </w:r>
-      <w:r>
-        <w:rPr>
-          <w:rStyle w:val="SubtleEmphasis"/>
-          <w:b/>
-          <w:bCs/>
-        </w:rPr>
-        <w:t>prepare</w:t>
-      </w:r>
-      <w:r>
-        <w:rPr>
-          <w:rStyle w:val="SubtleEmphasis"/>
-        </w:rPr>
-        <w:t> and </w:t>
-      </w:r>
-      <w:r>
-        <w:rPr>
-          <w:rStyle w:val="SubtleEmphasis"/>
-          <w:b/>
-          <w:bCs/>
-        </w:rPr>
-        <w:t>store</w:t>
-      </w:r>
-      <w:r>
-        <w:rPr>
-          <w:rStyle w:val="SubtleEmphasis"/>
-        </w:rPr>
-        <w:t> a given dataset in such a way that it can be used in your data analysis and/or modelling.</w:t>
-      </w:r>
-    </w:p>
-    <w:p>
-      <w:pPr>
-        <w:spacing w:before="240" w:after="0"/>
-        <w:rPr>
-          <w:rStyle w:val="Emphasis"/>
-          <w:rFonts w:ascii="Lato" w:hAnsi="Lato"/>
-          <w:color w:val="2D3B45"/>
-          <w:shd w:val="clear" w:color="auto" w:fill="FFFFFF"/>
-        </w:rPr>
-      </w:pPr>
-      <w:r>
-        <w:rPr>
-          <w:rStyle w:val="Emphasis"/>
-          <w:rFonts w:ascii="Lato" w:hAnsi="Lato"/>
-          <w:color w:val="2D3B45"/>
-          <w:shd w:val="clear" w:color="auto" w:fill="FFFFFF"/>
-        </w:rPr>
-        <w:t>Clarification</w:t>
-      </w:r>
-      <w:r>
-        <w:rPr>
-          <w:rStyle w:val="Emphasis"/>
-          <w:rFonts w:ascii="Lato" w:hAnsi="Lato"/>
-          <w:color w:val="2D3B45"/>
-          <w:shd w:val="clear" w:color="auto" w:fill="FFFFFF"/>
-        </w:rPr>
-        <w:t>:</w:t>
-      </w:r>
-    </w:p>
-    <w:p>
-      <w:pPr>
-        <w:rPr>
-          <w:rFonts w:asciiTheme="majorHAnsi" w:eastAsiaTheme="majorEastAsia" w:hAnsiTheme="majorHAnsi" w:cstheme="majorBidi"/>
-          <w:color w:val="2F5496" w:themeColor="accent1" w:themeShade="BF"/>
-          <w:sz w:val="32"/>
-          <w:szCs w:val="32"/>
-        </w:rPr>
-      </w:pPr>
-      <w:r>
-        <w:rPr>
-          <w:rStyle w:val="Strong"/>
-          <w:rFonts w:ascii="Lato" w:hAnsi="Lato"/>
-          <w:color w:val="2D3B45"/>
-          <w:shd w:val="clear" w:color="auto" w:fill="FFFFFF"/>
-        </w:rPr>
-        <w:t>Preparing</w:t>
-      </w:r>
-      <w:r>
-        <w:rPr>
-          <w:rFonts w:ascii="Lato" w:hAnsi="Lato"/>
-          <w:color w:val="2D3B45"/>
-          <w:shd w:val="clear" w:color="auto" w:fill="FFFFFF"/>
-        </w:rPr>
-        <w:t> a dataset consists of extending it with additional data and cleaning the data according to theories of data quality, in such a way that the process of cleaning and preparing those data is repeatable, transparent to others, and the results are suitable for data analysis and/or modelling.</w:t>
-      </w:r>
-      <w:r>
-        <w:rPr>
-          <w:rFonts w:ascii="Lato" w:hAnsi="Lato"/>
-          <w:color w:val="2D3B45"/>
-          <w:shd w:val="clear" w:color="auto" w:fill="FFFFFF"/>
-        </w:rPr>
-        <w:br/>
-      </w:r>
-      <w:r>
-        <w:rPr>
-          <w:rStyle w:val="Strong"/>
-          <w:rFonts w:ascii="Lato" w:hAnsi="Lato"/>
-          <w:color w:val="2D3B45"/>
-          <w:shd w:val="clear" w:color="auto" w:fill="FFFFFF"/>
-        </w:rPr>
-        <w:t>Storing </w:t>
-      </w:r>
-      <w:r>
-        <w:rPr>
-          <w:rFonts w:ascii="Lato" w:hAnsi="Lato"/>
-          <w:color w:val="2D3B45"/>
-          <w:shd w:val="clear" w:color="auto" w:fill="FFFFFF"/>
-        </w:rPr>
-        <w:t>a dataset includes investigating cloud solutions and arguing whether they should be used.</w:t>
-      </w:r>
-      <w:r>
-        <w:br w:type="page"/>
-      </w:r>
-    </w:p>
-    <w:p>
-      <w:pPr>
-        <w:pStyle w:val="Heading1"/>
-      </w:pPr>
-      <w:bookmarkStart w:id="4" w:name="_Toc96416126"/>
+      <w:bookmarkStart w:id="4" w:name="_Toc100747233"/>
       <w:r>
         <w:lastRenderedPageBreak/>
         <w:t>Data analysis &amp; model engineering</w:t>
@@ -1409,7 +1730,29 @@
           <w:color w:val="404040" w:themeColor="text1" w:themeTint="BF"/>
           <w:spacing w:val="15"/>
         </w:rPr>
-        <w:t>You are able to </w:t>
+        <w:t xml:space="preserve">You </w:t>
+      </w:r>
+      <w:proofErr w:type="gramStart"/>
+      <w:r>
+        <w:rPr>
+          <w:rFonts w:eastAsiaTheme="minorEastAsia"/>
+          <w:i/>
+          <w:iCs/>
+          <w:color w:val="404040" w:themeColor="text1" w:themeTint="BF"/>
+          <w:spacing w:val="15"/>
+        </w:rPr>
+        <w:t>are able to</w:t>
+      </w:r>
+      <w:proofErr w:type="gramEnd"/>
+      <w:r>
+        <w:rPr>
+          <w:rFonts w:eastAsiaTheme="minorEastAsia"/>
+          <w:i/>
+          <w:iCs/>
+          <w:color w:val="404040" w:themeColor="text1" w:themeTint="BF"/>
+          <w:spacing w:val="15"/>
+        </w:rPr>
+        <w:t> </w:t>
       </w:r>
       <w:r>
         <w:rPr>
@@ -1488,6 +1831,277 @@
     <w:p>
       <w:pPr>
         <w:rPr>
+          <w:rFonts w:ascii="Lato" w:hAnsi="Lato"/>
+          <w:color w:val="2D3B45"/>
+          <w:shd w:val="clear" w:color="auto" w:fill="FFFFFF"/>
+        </w:rPr>
+      </w:pPr>
+      <w:r>
+        <w:rPr>
+          <w:rStyle w:val="Strong"/>
+          <w:rFonts w:ascii="Lato" w:hAnsi="Lato"/>
+          <w:color w:val="2D3B45"/>
+          <w:shd w:val="clear" w:color="auto" w:fill="FFFFFF"/>
+        </w:rPr>
+        <w:t>Applying</w:t>
+      </w:r>
+      <w:r>
+        <w:rPr>
+          <w:rFonts w:ascii="Lato" w:hAnsi="Lato"/>
+          <w:color w:val="2D3B45"/>
+          <w:shd w:val="clear" w:color="auto" w:fill="FFFFFF"/>
+        </w:rPr>
+        <w:t> consists of training of different types of models (classification, regression, etc.), and evaluating the results with respect to recall, precision, accuracy, cross-validation, etc. as well as tuning hyper-parameters.</w:t>
+      </w:r>
+      <w:r>
+        <w:rPr>
+          <w:rFonts w:ascii="Lato" w:hAnsi="Lato"/>
+          <w:color w:val="2D3B45"/>
+          <w:shd w:val="clear" w:color="auto" w:fill="FFFFFF"/>
+        </w:rPr>
+        <w:br/>
+      </w:r>
+      <w:r>
+        <w:rPr>
+          <w:rStyle w:val="Strong"/>
+          <w:rFonts w:ascii="Lato" w:hAnsi="Lato"/>
+          <w:color w:val="2D3B45"/>
+          <w:shd w:val="clear" w:color="auto" w:fill="FFFFFF"/>
+        </w:rPr>
+        <w:t>Other data analysis techniques</w:t>
+      </w:r>
+      <w:r>
+        <w:rPr>
+          <w:rFonts w:ascii="Lato" w:hAnsi="Lato"/>
+          <w:color w:val="2D3B45"/>
+          <w:shd w:val="clear" w:color="auto" w:fill="FFFFFF"/>
+        </w:rPr>
+        <w:t> are for example: descriptive statistics, derived columns, forecasting, trend analysis, clustering, etc.</w:t>
+      </w:r>
+    </w:p>
+    <w:p>
+      <w:pPr>
+        <w:rPr>
+          <w:rFonts w:ascii="Lato" w:hAnsi="Lato"/>
+          <w:color w:val="2D3B45"/>
+          <w:shd w:val="clear" w:color="auto" w:fill="FFFFFF"/>
+        </w:rPr>
+      </w:pPr>
+    </w:p>
+    <w:p>
+      <w:pPr>
+        <w:rPr>
+          <w:rFonts w:ascii="Lato" w:hAnsi="Lato"/>
+          <w:b/>
+          <w:bCs/>
+          <w:color w:val="2D3B45"/>
+          <w:shd w:val="clear" w:color="auto" w:fill="FFFFFF"/>
+        </w:rPr>
+      </w:pPr>
+      <w:r>
+        <w:rPr>
+          <w:rFonts w:ascii="Lato" w:hAnsi="Lato"/>
+          <w:b/>
+          <w:bCs/>
+          <w:color w:val="2D3B45"/>
+          <w:shd w:val="clear" w:color="auto" w:fill="FFFFFF"/>
+        </w:rPr>
+        <w:t>Evidence</w:t>
+      </w:r>
+    </w:p>
+    <w:p>
+      <w:pPr>
+        <w:spacing w:after="0"/>
+        <w:rPr>
+          <w:rFonts w:ascii="Lato" w:eastAsia="Times New Roman" w:hAnsi="Lato" w:cs="Times New Roman"/>
+          <w:color w:val="2D3B45"/>
+          <w:sz w:val="17"/>
+          <w:szCs w:val="17"/>
+          <w:shd w:val="clear" w:color="auto" w:fill="FFFFFF"/>
+          <w:lang w:val="en-NL" w:eastAsia="en-NL"/>
+        </w:rPr>
+      </w:pPr>
+      <w:r>
+        <w:rPr>
+          <w:rFonts w:ascii="Lato" w:eastAsia="Times New Roman" w:hAnsi="Lato" w:cs="Times New Roman"/>
+          <w:color w:val="2D3B45"/>
+          <w:sz w:val="17"/>
+          <w:szCs w:val="17"/>
+          <w:shd w:val="clear" w:color="auto" w:fill="FFFFFF"/>
+          <w:lang w:val="en-NL" w:eastAsia="en-NL"/>
+        </w:rPr>
+        <w:t xml:space="preserve">Hi Thomas a few things to note: First off, I believe you went a little beyond the idea of the "iteration zero" and sort of included and iteration one" as well with the RANSAC. Which is </w:t>
+      </w:r>
+      <w:proofErr w:type="gramStart"/>
+      <w:r>
+        <w:rPr>
+          <w:rFonts w:ascii="Lato" w:eastAsia="Times New Roman" w:hAnsi="Lato" w:cs="Times New Roman"/>
+          <w:color w:val="2D3B45"/>
+          <w:sz w:val="17"/>
+          <w:szCs w:val="17"/>
+          <w:shd w:val="clear" w:color="auto" w:fill="FFFFFF"/>
+          <w:lang w:val="en-NL" w:eastAsia="en-NL"/>
+        </w:rPr>
+        <w:t>ok, because</w:t>
+      </w:r>
+      <w:proofErr w:type="gramEnd"/>
+      <w:r>
+        <w:rPr>
+          <w:rFonts w:ascii="Lato" w:eastAsia="Times New Roman" w:hAnsi="Lato" w:cs="Times New Roman"/>
+          <w:color w:val="2D3B45"/>
+          <w:sz w:val="17"/>
+          <w:szCs w:val="17"/>
+          <w:shd w:val="clear" w:color="auto" w:fill="FFFFFF"/>
+          <w:lang w:val="en-NL" w:eastAsia="en-NL"/>
+        </w:rPr>
+        <w:t xml:space="preserve"> there is still enough time for further iterations. I like that you reason on what the results are and why they are the way they are, so that is good! </w:t>
+      </w:r>
+      <w:r>
+        <w:rPr>
+          <w:rFonts w:ascii="Segoe UI Emoji" w:eastAsia="Times New Roman" w:hAnsi="Segoe UI Emoji" w:cs="Segoe UI Emoji"/>
+          <w:color w:val="2D3B45"/>
+          <w:sz w:val="17"/>
+          <w:szCs w:val="17"/>
+          <w:shd w:val="clear" w:color="auto" w:fill="FFFFFF"/>
+          <w:lang w:val="en-NL" w:eastAsia="en-NL"/>
+        </w:rPr>
+        <w:t>👍</w:t>
+      </w:r>
+      <w:r>
+        <w:rPr>
+          <w:rFonts w:ascii="Lato" w:eastAsia="Times New Roman" w:hAnsi="Lato" w:cs="Times New Roman"/>
+          <w:color w:val="2D3B45"/>
+          <w:sz w:val="17"/>
+          <w:szCs w:val="17"/>
+          <w:shd w:val="clear" w:color="auto" w:fill="FFFFFF"/>
+          <w:lang w:val="en-NL" w:eastAsia="en-NL"/>
+        </w:rPr>
+        <w:t xml:space="preserve"> </w:t>
+      </w:r>
+      <w:proofErr w:type="gramStart"/>
+      <w:r>
+        <w:rPr>
+          <w:rFonts w:ascii="Lato" w:eastAsia="Times New Roman" w:hAnsi="Lato" w:cs="Times New Roman"/>
+          <w:color w:val="2D3B45"/>
+          <w:sz w:val="17"/>
+          <w:szCs w:val="17"/>
+          <w:shd w:val="clear" w:color="auto" w:fill="FFFFFF"/>
+          <w:lang w:val="en-NL" w:eastAsia="en-NL"/>
+        </w:rPr>
+        <w:t>For</w:t>
+      </w:r>
+      <w:proofErr w:type="gramEnd"/>
+      <w:r>
+        <w:rPr>
+          <w:rFonts w:ascii="Lato" w:eastAsia="Times New Roman" w:hAnsi="Lato" w:cs="Times New Roman"/>
+          <w:color w:val="2D3B45"/>
+          <w:sz w:val="17"/>
+          <w:szCs w:val="17"/>
+          <w:shd w:val="clear" w:color="auto" w:fill="FFFFFF"/>
+          <w:lang w:val="en-NL" w:eastAsia="en-NL"/>
+        </w:rPr>
+        <w:t xml:space="preserve"> me this challenge is a GO</w:t>
+      </w:r>
+    </w:p>
+    <w:p>
+      <w:pPr>
+        <w:jc w:val="right"/>
+        <w:rPr>
+          <w:rFonts w:ascii="Lato" w:eastAsia="Times New Roman" w:hAnsi="Lato" w:cs="Times New Roman"/>
+          <w:color w:val="737373"/>
+          <w:sz w:val="19"/>
+          <w:szCs w:val="19"/>
+          <w:lang w:val="en-NL" w:eastAsia="en-NL"/>
+        </w:rPr>
+      </w:pPr>
+      <w:r>
+        <w:rPr>
+          <w:rFonts w:ascii="Lato" w:eastAsia="Times New Roman" w:hAnsi="Lato" w:cs="Times New Roman"/>
+          <w:color w:val="737373"/>
+          <w:sz w:val="19"/>
+          <w:szCs w:val="19"/>
+          <w:lang w:val="en-NL" w:eastAsia="en-NL"/>
+        </w:rPr>
+        <w:t>Michielsen, Bas B.S.H.T., 15 Mar at 16:37</w:t>
+      </w:r>
+    </w:p>
+    <w:p>
+      <w:pPr>
+        <w:rPr>
+          <w:rFonts w:eastAsia="Times New Roman" w:cstheme="minorHAnsi"/>
+          <w:lang w:eastAsia="en-NL"/>
+        </w:rPr>
+      </w:pPr>
+      <w:r>
+        <w:rPr>
+          <w:rFonts w:eastAsia="Times New Roman" w:cstheme="minorHAnsi"/>
+          <w:lang w:eastAsia="en-NL"/>
+        </w:rPr>
+        <w:t>The above text is a snippet taken from feedback received on my Iteration 0 by Bas, he goes on to discuss possible food for thought which I dove deeper into during Iteration 1.</w:t>
+      </w:r>
+    </w:p>
+    <w:p>
+      <w:pPr>
+        <w:rPr>
+          <w:rFonts w:eastAsia="Times New Roman" w:cstheme="minorHAnsi"/>
+          <w:lang w:eastAsia="en-NL"/>
+        </w:rPr>
+      </w:pPr>
+      <w:r>
+        <w:rPr>
+          <w:rFonts w:eastAsia="Times New Roman" w:cstheme="minorHAnsi"/>
+          <w:lang w:eastAsia="en-NL"/>
+        </w:rPr>
+        <w:t xml:space="preserve">Bas mentions that I might have done a little too much for the scope of Iteration </w:t>
+      </w:r>
+      <w:r>
+        <w:rPr>
+          <w:rFonts w:eastAsia="Times New Roman" w:cstheme="minorHAnsi"/>
+          <w:lang w:eastAsia="en-NL"/>
+        </w:rPr>
+        <w:t xml:space="preserve">0. </w:t>
+      </w:r>
+      <w:r>
+        <w:rPr>
+          <w:rFonts w:eastAsia="Times New Roman" w:cstheme="minorHAnsi"/>
+          <w:lang w:eastAsia="en-NL"/>
+        </w:rPr>
+        <w:t>However,</w:t>
+      </w:r>
+      <w:r>
+        <w:rPr>
+          <w:rFonts w:eastAsia="Times New Roman" w:cstheme="minorHAnsi"/>
+          <w:lang w:eastAsia="en-NL"/>
+        </w:rPr>
+        <w:t xml:space="preserve"> Bas went on to explain that he thinks I did good research and had given valid reasoning for my results during the modelling phase.</w:t>
+      </w:r>
+    </w:p>
+    <w:p>
+      <w:pPr>
+        <w:rPr>
+          <w:rFonts w:eastAsia="Times New Roman" w:cstheme="minorHAnsi"/>
+          <w:lang w:eastAsia="en-NL"/>
+        </w:rPr>
+      </w:pPr>
+      <w:r>
+        <w:rPr>
+          <w:rFonts w:eastAsia="Times New Roman" w:cstheme="minorHAnsi"/>
+          <w:lang w:eastAsia="en-NL"/>
+        </w:rPr>
+        <w:t>I think this feedback was very positive combined with giving good future points of interest for further iterations and Bas also directly gave me a GO on this challenge, indicating that I have shown clear potential with my project.</w:t>
+      </w:r>
+    </w:p>
+    <w:p>
+      <w:pPr>
+        <w:rPr>
+          <w:rFonts w:eastAsia="Times New Roman" w:cstheme="minorHAnsi"/>
+          <w:lang w:eastAsia="en-NL"/>
+        </w:rPr>
+      </w:pPr>
+    </w:p>
+    <w:p>
+      <w:pPr>
+        <w:rPr>
           <w:rFonts w:asciiTheme="majorHAnsi" w:eastAsiaTheme="majorEastAsia" w:hAnsiTheme="majorHAnsi" w:cstheme="majorBidi"/>
           <w:color w:val="2F5496" w:themeColor="accent1" w:themeShade="BF"/>
           <w:sz w:val="32"/>
@@ -1495,48 +2109,6 @@
         </w:rPr>
       </w:pPr>
       <w:r>
-        <w:rPr>
-          <w:rStyle w:val="Strong"/>
-          <w:rFonts w:ascii="Lato" w:hAnsi="Lato"/>
-          <w:color w:val="2D3B45"/>
-          <w:shd w:val="clear" w:color="auto" w:fill="FFFFFF"/>
-        </w:rPr>
-        <w:t>Applying</w:t>
-      </w:r>
-      <w:r>
-        <w:rPr>
-          <w:rFonts w:ascii="Lato" w:hAnsi="Lato"/>
-          <w:color w:val="2D3B45"/>
-          <w:shd w:val="clear" w:color="auto" w:fill="FFFFFF"/>
-        </w:rPr>
-        <w:t> consists of training of different types of models (classification, regression, etc.), and evaluating the results with respect to recall, precision, accuracy, cross-validation, etc. as well as tuning hyper-parameters.</w:t>
-      </w:r>
-      <w:r>
-        <w:rPr>
-          <w:rFonts w:ascii="Lato" w:hAnsi="Lato"/>
-          <w:color w:val="2D3B45"/>
-          <w:shd w:val="clear" w:color="auto" w:fill="FFFFFF"/>
-        </w:rPr>
-        <w:br/>
-      </w:r>
-      <w:r>
-        <w:rPr>
-          <w:rStyle w:val="Strong"/>
-          <w:rFonts w:ascii="Lato" w:hAnsi="Lato"/>
-          <w:color w:val="2D3B45"/>
-          <w:shd w:val="clear" w:color="auto" w:fill="FFFFFF"/>
-        </w:rPr>
-        <w:t>Other data analysis techniques</w:t>
-      </w:r>
-      <w:r>
-        <w:rPr>
-          <w:rFonts w:ascii="Lato" w:hAnsi="Lato"/>
-          <w:color w:val="2D3B45"/>
-          <w:shd w:val="clear" w:color="auto" w:fill="FFFFFF"/>
-        </w:rPr>
-        <w:t> are for example: descriptive statistics, derived columns, forecasting, trend analysis, clustering, etc.</w:t>
-      </w:r>
-      <w:r>
         <w:br w:type="page"/>
       </w:r>
     </w:p>
@@ -1544,7 +2116,7 @@
       <w:pPr>
         <w:pStyle w:val="Heading1"/>
       </w:pPr>
-      <w:bookmarkStart w:id="5" w:name="_Toc96416127"/>
+      <w:bookmarkStart w:id="5" w:name="_Toc100747234"/>
       <w:r>
         <w:lastRenderedPageBreak/>
         <w:t>Reliability and transparency</w:t>
@@ -1569,7 +2141,29 @@
           <w:color w:val="404040" w:themeColor="text1" w:themeTint="BF"/>
           <w:spacing w:val="15"/>
         </w:rPr>
-        <w:t>You are able to address </w:t>
+        <w:t xml:space="preserve">You </w:t>
+      </w:r>
+      <w:proofErr w:type="gramStart"/>
+      <w:r>
+        <w:rPr>
+          <w:rFonts w:eastAsiaTheme="minorEastAsia"/>
+          <w:i/>
+          <w:iCs/>
+          <w:color w:val="404040" w:themeColor="text1" w:themeTint="BF"/>
+          <w:spacing w:val="15"/>
+        </w:rPr>
+        <w:t>are able to</w:t>
+      </w:r>
+      <w:proofErr w:type="gramEnd"/>
+      <w:r>
+        <w:rPr>
+          <w:rFonts w:eastAsiaTheme="minorEastAsia"/>
+          <w:i/>
+          <w:iCs/>
+          <w:color w:val="404040" w:themeColor="text1" w:themeTint="BF"/>
+          <w:spacing w:val="15"/>
+        </w:rPr>
+        <w:t xml:space="preserve"> address </w:t>
       </w:r>
       <w:r>
         <w:rPr>
@@ -1648,6 +2242,75 @@
     <w:p>
       <w:pPr>
         <w:rPr>
+          <w:rFonts w:ascii="Lato" w:hAnsi="Lato"/>
+          <w:color w:val="2D3B45"/>
+          <w:shd w:val="clear" w:color="auto" w:fill="FFFFFF"/>
+        </w:rPr>
+      </w:pPr>
+      <w:r>
+        <w:rPr>
+          <w:rStyle w:val="Strong"/>
+          <w:rFonts w:ascii="Lato" w:hAnsi="Lato"/>
+          <w:color w:val="2D3B45"/>
+          <w:shd w:val="clear" w:color="auto" w:fill="FFFFFF"/>
+        </w:rPr>
+        <w:t>Reliable </w:t>
+      </w:r>
+      <w:r>
+        <w:rPr>
+          <w:rFonts w:ascii="Lato" w:hAnsi="Lato"/>
+          <w:color w:val="2D3B45"/>
+          <w:shd w:val="clear" w:color="auto" w:fill="FFFFFF"/>
+        </w:rPr>
+        <w:t xml:space="preserve">means that conclusions are supported by methodologically acquired and evaluated results, recommendations make sense </w:t>
+      </w:r>
+      <w:proofErr w:type="gramStart"/>
+      <w:r>
+        <w:rPr>
+          <w:rFonts w:ascii="Lato" w:hAnsi="Lato"/>
+          <w:color w:val="2D3B45"/>
+          <w:shd w:val="clear" w:color="auto" w:fill="FFFFFF"/>
+        </w:rPr>
+        <w:t>in regards to</w:t>
+      </w:r>
+      <w:proofErr w:type="gramEnd"/>
+      <w:r>
+        <w:rPr>
+          <w:rFonts w:ascii="Lato" w:hAnsi="Lato"/>
+          <w:color w:val="2D3B45"/>
+          <w:shd w:val="clear" w:color="auto" w:fill="FFFFFF"/>
+        </w:rPr>
+        <w:t xml:space="preserve"> the domain knowledge, and used sources are referenced appropriately.</w:t>
+      </w:r>
+      <w:r>
+        <w:rPr>
+          <w:rFonts w:ascii="Lato" w:hAnsi="Lato"/>
+          <w:color w:val="2D3B45"/>
+          <w:shd w:val="clear" w:color="auto" w:fill="FFFFFF"/>
+        </w:rPr>
+        <w:br/>
+      </w:r>
+      <w:r>
+        <w:rPr>
+          <w:rStyle w:val="Strong"/>
+          <w:rFonts w:ascii="Lato" w:hAnsi="Lato"/>
+          <w:color w:val="2D3B45"/>
+          <w:shd w:val="clear" w:color="auto" w:fill="FFFFFF"/>
+        </w:rPr>
+        <w:t>Transparent</w:t>
+      </w:r>
+      <w:r>
+        <w:rPr>
+          <w:rFonts w:ascii="Lato" w:hAnsi="Lato"/>
+          <w:color w:val="2D3B45"/>
+          <w:shd w:val="clear" w:color="auto" w:fill="FFFFFF"/>
+        </w:rPr>
+        <w:t> refers to the process being clear to such a degree that it is reproducible, results being explainable to humans and based on decision making that is considered fair, whilst eliminating bias.</w:t>
+      </w:r>
+    </w:p>
+    <w:p>
+      <w:pPr>
+        <w:rPr>
           <w:rFonts w:asciiTheme="majorHAnsi" w:eastAsiaTheme="majorEastAsia" w:hAnsiTheme="majorHAnsi" w:cstheme="majorBidi"/>
           <w:color w:val="2F5496" w:themeColor="accent1" w:themeShade="BF"/>
           <w:sz w:val="32"/>
@@ -1655,48 +2318,6 @@
         </w:rPr>
       </w:pPr>
       <w:r>
-        <w:rPr>
-          <w:rStyle w:val="Strong"/>
-          <w:rFonts w:ascii="Lato" w:hAnsi="Lato"/>
-          <w:color w:val="2D3B45"/>
-          <w:shd w:val="clear" w:color="auto" w:fill="FFFFFF"/>
-        </w:rPr>
-        <w:t>Reliable </w:t>
-      </w:r>
-      <w:r>
-        <w:rPr>
-          <w:rFonts w:ascii="Lato" w:hAnsi="Lato"/>
-          <w:color w:val="2D3B45"/>
-          <w:shd w:val="clear" w:color="auto" w:fill="FFFFFF"/>
-        </w:rPr>
-        <w:t>means that conclusions are supported by methodologically acquired and evaluated results, recommendations make sense in regards to the domain knowledge, and used sources are referenced appropriately.</w:t>
-      </w:r>
-      <w:r>
-        <w:rPr>
-          <w:rFonts w:ascii="Lato" w:hAnsi="Lato"/>
-          <w:color w:val="2D3B45"/>
-          <w:shd w:val="clear" w:color="auto" w:fill="FFFFFF"/>
-        </w:rPr>
-        <w:br/>
-      </w:r>
-      <w:r>
-        <w:rPr>
-          <w:rStyle w:val="Strong"/>
-          <w:rFonts w:ascii="Lato" w:hAnsi="Lato"/>
-          <w:color w:val="2D3B45"/>
-          <w:shd w:val="clear" w:color="auto" w:fill="FFFFFF"/>
-        </w:rPr>
-        <w:t>Transparent</w:t>
-      </w:r>
-      <w:r>
-        <w:rPr>
-          <w:rFonts w:ascii="Lato" w:hAnsi="Lato"/>
-          <w:color w:val="2D3B45"/>
-          <w:shd w:val="clear" w:color="auto" w:fill="FFFFFF"/>
-        </w:rPr>
-        <w:t> refers to the process being clear to such a degree that it is reproducible, results being explainable to humans and based on decision making that is considered fair, whilst eliminating bias.</w:t>
-      </w:r>
-      <w:r>
         <w:br w:type="page"/>
       </w:r>
     </w:p>
@@ -1704,7 +2325,7 @@
       <w:pPr>
         <w:pStyle w:val="Heading1"/>
       </w:pPr>
-      <w:bookmarkStart w:id="6" w:name="_Toc96416128"/>
+      <w:bookmarkStart w:id="6" w:name="_Toc100747235"/>
       <w:r>
         <w:lastRenderedPageBreak/>
         <w:t>Targeted interactions</w:t>
@@ -1830,87 +2451,149 @@
     <w:p>
       <w:pPr>
         <w:rPr>
+          <w:rFonts w:ascii="inherit" w:hAnsi="inherit"/>
+          <w:color w:val="2D3B45"/>
+          <w:shd w:val="clear" w:color="auto" w:fill="FFFFFF"/>
+        </w:rPr>
+      </w:pPr>
+      <w:r>
+        <w:rPr>
+          <w:rStyle w:val="Strong"/>
+          <w:rFonts w:ascii="Lato" w:hAnsi="Lato"/>
+          <w:color w:val="2D3B45"/>
+          <w:shd w:val="clear" w:color="auto" w:fill="FFFFFF"/>
+        </w:rPr>
+        <w:t>Appropriate communication </w:t>
+      </w:r>
+      <w:r>
+        <w:rPr>
+          <w:rFonts w:ascii="Lato" w:hAnsi="Lato"/>
+          <w:color w:val="2D3B45"/>
+          <w:shd w:val="clear" w:color="auto" w:fill="FFFFFF"/>
+        </w:rPr>
+        <w:t xml:space="preserve">means reporting and/or presenting the approach, </w:t>
+      </w:r>
+      <w:proofErr w:type="gramStart"/>
+      <w:r>
+        <w:rPr>
+          <w:rFonts w:ascii="Lato" w:hAnsi="Lato"/>
+          <w:color w:val="2D3B45"/>
+          <w:shd w:val="clear" w:color="auto" w:fill="FFFFFF"/>
+        </w:rPr>
+        <w:t>process</w:t>
+      </w:r>
+      <w:proofErr w:type="gramEnd"/>
+      <w:r>
+        <w:rPr>
+          <w:rFonts w:ascii="Lato" w:hAnsi="Lato"/>
+          <w:color w:val="2D3B45"/>
+          <w:shd w:val="clear" w:color="auto" w:fill="FFFFFF"/>
+        </w:rPr>
+        <w:t xml:space="preserve"> or outcomes of a data analysis in a methodologically sound way. You can reflect on the effect of your communication and based on that reflection you define steppingstones ahead on the task, on the role and on the projected results.</w:t>
+      </w:r>
+      <w:r>
+        <w:rPr>
+          <w:rFonts w:ascii="Lato" w:hAnsi="Lato"/>
+          <w:color w:val="2D3B45"/>
+          <w:shd w:val="clear" w:color="auto" w:fill="FFFFFF"/>
+        </w:rPr>
+        <w:br/>
+      </w:r>
+      <w:r>
+        <w:rPr>
+          <w:rFonts w:ascii="inherit" w:hAnsi="inherit"/>
+          <w:color w:val="2D3B45"/>
+          <w:shd w:val="clear" w:color="auto" w:fill="FFFFFF"/>
+        </w:rPr>
+        <w:t>Interaction about data analysis is based on a systematic </w:t>
+      </w:r>
+      <w:r>
+        <w:rPr>
+          <w:rStyle w:val="Strong"/>
+          <w:rFonts w:ascii="inherit" w:hAnsi="inherit"/>
+          <w:color w:val="2D3B45"/>
+          <w:shd w:val="clear" w:color="auto" w:fill="FFFFFF"/>
+        </w:rPr>
+        <w:t>approach </w:t>
+      </w:r>
+      <w:r>
+        <w:rPr>
+          <w:rFonts w:ascii="inherit" w:hAnsi="inherit"/>
+          <w:color w:val="2D3B45"/>
+          <w:shd w:val="clear" w:color="auto" w:fill="FFFFFF"/>
+        </w:rPr>
+        <w:t>(such as the IBM Data Science Methodology) and comprises 4 phases/components: 1) project proposal 2) data preparation 3) data analysis/modelling 4) results and evaluation.</w:t>
+      </w:r>
+      <w:r>
+        <w:rPr>
+          <w:rFonts w:ascii="inherit" w:hAnsi="inherit"/>
+          <w:color w:val="2D3B45"/>
+          <w:shd w:val="clear" w:color="auto" w:fill="FFFFFF"/>
+        </w:rPr>
+        <w:br/>
+        <w:t>Based on your message, your position and the person(s) you address, you choose the right channel and format to communicate </w:t>
+      </w:r>
+      <w:r>
+        <w:rPr>
+          <w:rStyle w:val="Strong"/>
+          <w:rFonts w:ascii="inherit" w:hAnsi="inherit"/>
+          <w:color w:val="2D3B45"/>
+          <w:shd w:val="clear" w:color="auto" w:fill="FFFFFF"/>
+        </w:rPr>
+        <w:t>results</w:t>
+      </w:r>
+      <w:r>
+        <w:rPr>
+          <w:rFonts w:ascii="inherit" w:hAnsi="inherit"/>
+          <w:color w:val="2D3B45"/>
+          <w:shd w:val="clear" w:color="auto" w:fill="FFFFFF"/>
+        </w:rPr>
+        <w:t>, including appropriate data visualizations (such as data stories, infographics, or (a set of) static or interactive plot(s)).</w:t>
+      </w:r>
+    </w:p>
+    <w:p>
+      <w:pPr>
+        <w:rPr>
+          <w:rFonts w:ascii="inherit" w:hAnsi="inherit"/>
+          <w:color w:val="2D3B45"/>
+          <w:shd w:val="clear" w:color="auto" w:fill="FFFFFF"/>
+        </w:rPr>
+      </w:pPr>
+    </w:p>
+    <w:p>
+      <w:pPr>
+        <w:rPr>
           <w:rFonts w:asciiTheme="majorHAnsi" w:eastAsiaTheme="majorEastAsia" w:hAnsiTheme="majorHAnsi" w:cstheme="majorBidi"/>
           <w:color w:val="2F5496" w:themeColor="accent1" w:themeShade="BF"/>
           <w:sz w:val="32"/>
           <w:szCs w:val="32"/>
         </w:rPr>
       </w:pPr>
-      <w:r>
-        <w:rPr>
-          <w:rStyle w:val="Strong"/>
-          <w:rFonts w:ascii="Lato" w:hAnsi="Lato"/>
-          <w:color w:val="2D3B45"/>
-          <w:shd w:val="clear" w:color="auto" w:fill="FFFFFF"/>
-        </w:rPr>
-        <w:t>Appropriate communication </w:t>
-      </w:r>
-      <w:r>
-        <w:rPr>
-          <w:rFonts w:ascii="Lato" w:hAnsi="Lato"/>
-          <w:color w:val="2D3B45"/>
-          <w:shd w:val="clear" w:color="auto" w:fill="FFFFFF"/>
-        </w:rPr>
-        <w:t>means reporting and/or presenting the approach, process or outcomes of a data analysis in a methodologically sound way. You can reflect on the effect of your communication and based on that reflection you define steppingstones ahead on the task, on the role and on the projected results.</w:t>
-      </w:r>
-      <w:r>
-        <w:rPr>
-          <w:rFonts w:ascii="Lato" w:hAnsi="Lato"/>
-          <w:color w:val="2D3B45"/>
-          <w:shd w:val="clear" w:color="auto" w:fill="FFFFFF"/>
-        </w:rPr>
-        <w:br/>
-      </w:r>
+      <w:bookmarkStart w:id="7" w:name="_Hlk100747067"/>
       <w:r>
         <w:rPr>
           <w:rFonts w:ascii="inherit" w:hAnsi="inherit"/>
-          <w:color w:val="2D3B45"/>
-          <w:shd w:val="clear" w:color="auto" w:fill="FFFFFF"/>
-        </w:rPr>
-        <w:t>Interaction about data analysis is based on a systematic </w:t>
-      </w:r>
-      <w:r>
-        <w:rPr>
-          <w:rStyle w:val="Strong"/>
+          <w:color w:val="FF0000"/>
+          <w:shd w:val="clear" w:color="auto" w:fill="FFFFFF"/>
+        </w:rPr>
+        <w:t>Please</w:t>
+      </w:r>
+      <w:bookmarkEnd w:id="7"/>
+      <w:r>
+        <w:rPr>
           <w:rFonts w:ascii="inherit" w:hAnsi="inherit"/>
-          <w:color w:val="2D3B45"/>
-          <w:shd w:val="clear" w:color="auto" w:fill="FFFFFF"/>
-        </w:rPr>
-        <w:t>approach </w:t>
+          <w:color w:val="FF0000"/>
+          <w:shd w:val="clear" w:color="auto" w:fill="FFFFFF"/>
+        </w:rPr>
+        <w:t xml:space="preserve"> explain</w:t>
       </w:r>
       <w:r>
         <w:rPr>
           <w:rFonts w:ascii="inherit" w:hAnsi="inherit"/>
-          <w:color w:val="2D3B45"/>
-          <w:shd w:val="clear" w:color="auto" w:fill="FFFFFF"/>
-        </w:rPr>
-        <w:t>(such as the IBM Data Science Methodology) and comprises 4 phases/components: 1) project proposal 2) data preparation 3) data analysis/modelling 4) results and evaluation.</w:t>
-      </w:r>
-      <w:r>
-        <w:rPr>
-          <w:rFonts w:ascii="inherit" w:hAnsi="inherit"/>
-          <w:color w:val="2D3B45"/>
-          <w:shd w:val="clear" w:color="auto" w:fill="FFFFFF"/>
-        </w:rPr>
-        <w:br/>
-        <w:t>Based on your message, your position and the person(s) you address, you choose the right channel and format to communicate </w:t>
-      </w:r>
-      <w:r>
-        <w:rPr>
-          <w:rStyle w:val="Strong"/>
-          <w:rFonts w:ascii="inherit" w:hAnsi="inherit"/>
-          <w:color w:val="2D3B45"/>
-          <w:shd w:val="clear" w:color="auto" w:fill="FFFFFF"/>
-        </w:rPr>
-        <w:t>results</w:t>
-      </w:r>
-      <w:r>
-        <w:rPr>
-          <w:rFonts w:ascii="inherit" w:hAnsi="inherit"/>
-          <w:color w:val="2D3B45"/>
-          <w:shd w:val="clear" w:color="auto" w:fill="FFFFFF"/>
-        </w:rPr>
-        <w:t>, including appropriate data visualizations (such as data stories, infographics, or (a set of) static or interactive plot(s)).</w:t>
+          <w:color w:val="FF0000"/>
+          <w:shd w:val="clear" w:color="auto" w:fill="FFFFFF"/>
+        </w:rPr>
+        <w:t xml:space="preserve"> further I do not have a clear Idea how this learning outcome can be separated from others.</w:t>
       </w:r>
       <w:r>
         <w:br w:type="page"/>
@@ -1920,12 +2603,12 @@
       <w:pPr>
         <w:pStyle w:val="Heading1"/>
       </w:pPr>
-      <w:bookmarkStart w:id="7" w:name="_Toc96416129"/>
+      <w:bookmarkStart w:id="8" w:name="_Toc100747236"/>
       <w:r>
         <w:lastRenderedPageBreak/>
         <w:t>Future orientation</w:t>
       </w:r>
-      <w:bookmarkEnd w:id="7"/>
+      <w:bookmarkEnd w:id="8"/>
     </w:p>
     <w:p>
       <w:pPr>
@@ -1946,7 +2629,29 @@
           <w:color w:val="404040" w:themeColor="text1" w:themeTint="BF"/>
           <w:spacing w:val="15"/>
         </w:rPr>
-        <w:t>You are able to </w:t>
+        <w:t xml:space="preserve">You </w:t>
+      </w:r>
+      <w:proofErr w:type="gramStart"/>
+      <w:r>
+        <w:rPr>
+          <w:rFonts w:eastAsiaTheme="minorEastAsia"/>
+          <w:i/>
+          <w:iCs/>
+          <w:color w:val="404040" w:themeColor="text1" w:themeTint="BF"/>
+          <w:spacing w:val="15"/>
+        </w:rPr>
+        <w:t>are able to</w:t>
+      </w:r>
+      <w:proofErr w:type="gramEnd"/>
+      <w:r>
+        <w:rPr>
+          <w:rFonts w:eastAsiaTheme="minorEastAsia"/>
+          <w:i/>
+          <w:iCs/>
+          <w:color w:val="404040" w:themeColor="text1" w:themeTint="BF"/>
+          <w:spacing w:val="15"/>
+        </w:rPr>
+        <w:t> </w:t>
       </w:r>
       <w:r>
         <w:rPr>
@@ -2025,10 +2730,9 @@
     <w:p>
       <w:pPr>
         <w:rPr>
-          <w:rFonts w:asciiTheme="majorHAnsi" w:eastAsiaTheme="majorEastAsia" w:hAnsiTheme="majorHAnsi" w:cstheme="majorBidi"/>
-          <w:color w:val="2F5496" w:themeColor="accent1" w:themeShade="BF"/>
-          <w:sz w:val="32"/>
-          <w:szCs w:val="32"/>
+          <w:rFonts w:ascii="Lato" w:hAnsi="Lato"/>
+          <w:color w:val="2D3B45"/>
+          <w:shd w:val="clear" w:color="auto" w:fill="FFFFFF"/>
         </w:rPr>
       </w:pPr>
       <w:r>
@@ -2073,6 +2777,283 @@
         </w:rPr>
         <w:t>include social and ethical considerations, law compliance, organizational data maturity, alignment with sustainable development goals, recognizing own boundaries and those of others and acting accordingly. Reflecting on ethics and governance of AI-based automated decision-making will be an important and integral part of your learning process.</w:t>
       </w:r>
+    </w:p>
+    <w:p>
+      <w:pPr>
+        <w:rPr>
+          <w:rFonts w:ascii="Lato" w:hAnsi="Lato"/>
+          <w:color w:val="2D3B45"/>
+          <w:shd w:val="clear" w:color="auto" w:fill="FFFFFF"/>
+        </w:rPr>
+      </w:pPr>
+    </w:p>
+    <w:p>
+      <w:pPr>
+        <w:rPr>
+          <w:rFonts w:ascii="Lato" w:hAnsi="Lato"/>
+          <w:b/>
+          <w:bCs/>
+          <w:color w:val="2D3B45"/>
+          <w:shd w:val="clear" w:color="auto" w:fill="FFFFFF"/>
+        </w:rPr>
+      </w:pPr>
+      <w:r>
+        <w:rPr>
+          <w:rFonts w:ascii="Lato" w:hAnsi="Lato"/>
+          <w:b/>
+          <w:bCs/>
+          <w:color w:val="2D3B45"/>
+          <w:shd w:val="clear" w:color="auto" w:fill="FFFFFF"/>
+        </w:rPr>
+        <w:t>Evidence</w:t>
+      </w:r>
+    </w:p>
+    <w:p>
+      <w:pPr>
+        <w:spacing w:after="0" w:line="240" w:lineRule="auto"/>
+        <w:rPr>
+          <w:rFonts w:ascii="Times New Roman" w:eastAsia="Times New Roman" w:hAnsi="Times New Roman" w:cs="Times New Roman"/>
+          <w:sz w:val="24"/>
+          <w:szCs w:val="24"/>
+          <w:lang w:val="en-NL" w:eastAsia="en-NL"/>
+        </w:rPr>
+      </w:pPr>
+      <w:r>
+        <w:rPr>
+          <w:rFonts w:ascii="Lato" w:eastAsia="Times New Roman" w:hAnsi="Lato" w:cs="Times New Roman"/>
+          <w:color w:val="2D3B45"/>
+          <w:sz w:val="17"/>
+          <w:szCs w:val="17"/>
+          <w:shd w:val="clear" w:color="auto" w:fill="FFFFFF"/>
+          <w:lang w:val="en-NL" w:eastAsia="en-NL"/>
+        </w:rPr>
+        <w:t xml:space="preserve">Hey Thomas, </w:t>
+      </w:r>
+      <w:proofErr w:type="gramStart"/>
+      <w:r>
+        <w:rPr>
+          <w:rFonts w:ascii="Lato" w:eastAsia="Times New Roman" w:hAnsi="Lato" w:cs="Times New Roman"/>
+          <w:color w:val="2D3B45"/>
+          <w:sz w:val="17"/>
+          <w:szCs w:val="17"/>
+          <w:shd w:val="clear" w:color="auto" w:fill="FFFFFF"/>
+          <w:lang w:val="en-NL" w:eastAsia="en-NL"/>
+        </w:rPr>
+        <w:t>It</w:t>
+      </w:r>
+      <w:proofErr w:type="gramEnd"/>
+      <w:r>
+        <w:rPr>
+          <w:rFonts w:ascii="Lato" w:eastAsia="Times New Roman" w:hAnsi="Lato" w:cs="Times New Roman"/>
+          <w:color w:val="2D3B45"/>
+          <w:sz w:val="17"/>
+          <w:szCs w:val="17"/>
+          <w:shd w:val="clear" w:color="auto" w:fill="FFFFFF"/>
+          <w:lang w:val="en-NL" w:eastAsia="en-NL"/>
+        </w:rPr>
+        <w:t xml:space="preserve"> seems you sufficiently dove into the domain of movies. Could be a little more extensive, and too bad you can't find an expert, but maybe you could then add some "literary source"(?) (&lt;-maybe a piece about what makes the "world of movies" tick?) to use as an expert? If you can't really find that, don't put too much more time in that and go on with EDA-</w:t>
+      </w:r>
+      <w:proofErr w:type="spellStart"/>
+      <w:r>
+        <w:rPr>
+          <w:rFonts w:ascii="Lato" w:eastAsia="Times New Roman" w:hAnsi="Lato" w:cs="Times New Roman"/>
+          <w:color w:val="2D3B45"/>
+          <w:sz w:val="17"/>
+          <w:szCs w:val="17"/>
+          <w:shd w:val="clear" w:color="auto" w:fill="FFFFFF"/>
+          <w:lang w:val="en-NL" w:eastAsia="en-NL"/>
+        </w:rPr>
+        <w:t>ing</w:t>
+      </w:r>
+      <w:proofErr w:type="spellEnd"/>
+      <w:r>
+        <w:rPr>
+          <w:rFonts w:ascii="Lato" w:eastAsia="Times New Roman" w:hAnsi="Lato" w:cs="Times New Roman"/>
+          <w:color w:val="2D3B45"/>
+          <w:sz w:val="17"/>
+          <w:szCs w:val="17"/>
+          <w:shd w:val="clear" w:color="auto" w:fill="FFFFFF"/>
+          <w:lang w:val="en-NL" w:eastAsia="en-NL"/>
+        </w:rPr>
+        <w:t>. Good start so far!</w:t>
+      </w:r>
+    </w:p>
+    <w:p>
+      <w:pPr>
+        <w:shd w:val="clear" w:color="auto" w:fill="FFFFFF"/>
+        <w:spacing w:after="0" w:line="240" w:lineRule="auto"/>
+        <w:jc w:val="right"/>
+        <w:rPr>
+          <w:rFonts w:ascii="Lato" w:eastAsia="Times New Roman" w:hAnsi="Lato" w:cs="Times New Roman"/>
+          <w:color w:val="737373"/>
+          <w:sz w:val="19"/>
+          <w:szCs w:val="19"/>
+          <w:lang w:val="en-NL" w:eastAsia="en-NL"/>
+        </w:rPr>
+      </w:pPr>
+      <w:proofErr w:type="spellStart"/>
+      <w:r>
+        <w:rPr>
+          <w:rFonts w:ascii="Lato" w:eastAsia="Times New Roman" w:hAnsi="Lato" w:cs="Times New Roman"/>
+          <w:color w:val="737373"/>
+          <w:sz w:val="19"/>
+          <w:szCs w:val="19"/>
+          <w:lang w:val="en-NL" w:eastAsia="en-NL"/>
+        </w:rPr>
+        <w:t>Bloks</w:t>
+      </w:r>
+      <w:proofErr w:type="spellEnd"/>
+      <w:r>
+        <w:rPr>
+          <w:rFonts w:ascii="Lato" w:eastAsia="Times New Roman" w:hAnsi="Lato" w:cs="Times New Roman"/>
+          <w:color w:val="737373"/>
+          <w:sz w:val="19"/>
+          <w:szCs w:val="19"/>
+          <w:lang w:val="en-NL" w:eastAsia="en-NL"/>
+        </w:rPr>
+        <w:t>, Danny D., 8 Mar at 14:12</w:t>
+      </w:r>
+    </w:p>
+    <w:p>
+      <w:pPr>
+        <w:spacing w:before="240"/>
+      </w:pPr>
+      <w:r>
+        <w:t>The feedback shown above was given by Danny on my Iteration 0, he starts this feedback by mentioning that I sufficiently dove into the domain of movies, Danny goes on further highlighting the problems that I have had trying to get in contact with a domain expert.</w:t>
+      </w:r>
+      <w:r>
+        <w:t xml:space="preserve"> It is also mentioned that I could add Literary sources to improve my understanding.</w:t>
+      </w:r>
+    </w:p>
+    <w:p>
+      <w:pPr>
+        <w:spacing w:after="0" w:line="240" w:lineRule="auto"/>
+        <w:rPr>
+          <w:rFonts w:ascii="Times New Roman" w:eastAsia="Times New Roman" w:hAnsi="Times New Roman" w:cs="Times New Roman"/>
+          <w:sz w:val="24"/>
+          <w:szCs w:val="24"/>
+          <w:lang w:val="en-NL" w:eastAsia="en-NL"/>
+        </w:rPr>
+      </w:pPr>
+      <w:r>
+        <w:rPr>
+          <w:rFonts w:ascii="Lato" w:eastAsia="Times New Roman" w:hAnsi="Lato" w:cs="Times New Roman"/>
+          <w:color w:val="2D3B45"/>
+          <w:sz w:val="17"/>
+          <w:szCs w:val="17"/>
+          <w:shd w:val="clear" w:color="auto" w:fill="FFFFFF"/>
+          <w:lang w:val="en-NL" w:eastAsia="en-NL"/>
+        </w:rPr>
+        <w:t>As we discussed recently, in this way the Proposal Phase seems sufficiently displayed in this document and your process. So good job</w:t>
+      </w:r>
+      <w:r>
+        <w:rPr>
+          <w:rFonts w:ascii="Lato" w:eastAsia="Times New Roman" w:hAnsi="Lato" w:cs="Times New Roman"/>
+          <w:color w:val="2D3B45"/>
+          <w:sz w:val="17"/>
+          <w:szCs w:val="17"/>
+          <w:shd w:val="clear" w:color="auto" w:fill="FFFFFF"/>
+          <w:lang w:eastAsia="en-NL"/>
+        </w:rPr>
+        <w:t>.</w:t>
+      </w:r>
+      <w:r>
+        <w:rPr>
+          <w:rFonts w:ascii="Lato" w:hAnsi="Lato"/>
+          <w:color w:val="2D3B45"/>
+          <w:sz w:val="17"/>
+          <w:szCs w:val="17"/>
+          <w:shd w:val="clear" w:color="auto" w:fill="FFFFFF"/>
+        </w:rPr>
+        <w:t> For the Provisioning Phase you should ask Sabina.</w:t>
+      </w:r>
+      <w:r>
+        <w:rPr>
+          <w:rFonts w:ascii="Lato" w:hAnsi="Lato"/>
+          <w:color w:val="2D3B45"/>
+          <w:sz w:val="17"/>
+          <w:szCs w:val="17"/>
+          <w:shd w:val="clear" w:color="auto" w:fill="FFFFFF"/>
+        </w:rPr>
+        <w:t xml:space="preserve"> </w:t>
+      </w:r>
+      <w:r>
+        <w:rPr>
+          <w:rFonts w:ascii="Lato" w:eastAsia="Times New Roman" w:hAnsi="Lato" w:cs="Times New Roman"/>
+          <w:color w:val="2D3B45"/>
+          <w:sz w:val="17"/>
+          <w:szCs w:val="17"/>
+          <w:shd w:val="clear" w:color="auto" w:fill="FFFFFF"/>
+          <w:lang w:val="en-NL" w:eastAsia="en-NL"/>
+        </w:rPr>
+        <w:t>Good luck!</w:t>
+      </w:r>
+    </w:p>
+    <w:p>
+      <w:pPr>
+        <w:shd w:val="clear" w:color="auto" w:fill="FFFFFF"/>
+        <w:spacing w:line="240" w:lineRule="auto"/>
+        <w:jc w:val="right"/>
+        <w:rPr>
+          <w:rFonts w:ascii="Lato" w:eastAsia="Times New Roman" w:hAnsi="Lato" w:cs="Times New Roman"/>
+          <w:color w:val="737373"/>
+          <w:sz w:val="19"/>
+          <w:szCs w:val="19"/>
+          <w:lang w:val="en-NL" w:eastAsia="en-NL"/>
+        </w:rPr>
+      </w:pPr>
+      <w:proofErr w:type="spellStart"/>
+      <w:r>
+        <w:rPr>
+          <w:rFonts w:ascii="Lato" w:eastAsia="Times New Roman" w:hAnsi="Lato" w:cs="Times New Roman"/>
+          <w:color w:val="737373"/>
+          <w:sz w:val="19"/>
+          <w:szCs w:val="19"/>
+          <w:lang w:val="en-NL" w:eastAsia="en-NL"/>
+        </w:rPr>
+        <w:t>Bloks</w:t>
+      </w:r>
+      <w:proofErr w:type="spellEnd"/>
+      <w:r>
+        <w:rPr>
+          <w:rFonts w:ascii="Lato" w:eastAsia="Times New Roman" w:hAnsi="Lato" w:cs="Times New Roman"/>
+          <w:color w:val="737373"/>
+          <w:sz w:val="19"/>
+          <w:szCs w:val="19"/>
+          <w:lang w:val="en-NL" w:eastAsia="en-NL"/>
+        </w:rPr>
+        <w:t>, Danny D., 5 Apr at 14:36</w:t>
+      </w:r>
+    </w:p>
+    <w:p>
+      <w:pPr>
+        <w:spacing w:before="240"/>
+      </w:pPr>
+      <w:r>
+        <w:t>During Iteration 1, I continued looking for domain experts with the help of my semester coach, however I also took Danny’s advice and tried finding more different angles to approach my domain from and adding literary sources.</w:t>
+      </w:r>
+    </w:p>
+    <w:p>
+      <w:pPr>
+        <w:spacing w:before="240"/>
+      </w:pPr>
+      <w:r>
+        <w:t>As said in the feedback above from Iteration 1, I seem to have done this to a satisfactory degree, giving me no real points of improvement and mentioning that I can move on to the next phase</w:t>
+      </w:r>
+      <w:r>
+        <w:t>.</w:t>
+      </w:r>
+    </w:p>
+    <w:p>
+      <w:pPr>
+        <w:spacing w:before="240"/>
+      </w:pPr>
+      <w:r>
+        <w:t xml:space="preserve">From this feedback I think I have done plenty of research into the context and effects of my project and </w:t>
+      </w:r>
+      <w:r>
+        <w:t>showing a good investigation into the different perspectives of my domain and project.</w:t>
+      </w:r>
       <w:r>
         <w:br w:type="page"/>
       </w:r>
@@ -2081,12 +3062,12 @@
       <w:pPr>
         <w:pStyle w:val="Heading1"/>
       </w:pPr>
-      <w:bookmarkStart w:id="8" w:name="_Toc96416130"/>
+      <w:bookmarkStart w:id="9" w:name="_Toc100747237"/>
       <w:r>
         <w:lastRenderedPageBreak/>
         <w:t>Investigative problem solving</w:t>
       </w:r>
-      <w:bookmarkEnd w:id="8"/>
+      <w:bookmarkEnd w:id="9"/>
     </w:p>
     <w:p>
       <w:pPr>
@@ -2106,7 +3087,29 @@
           <w:color w:val="404040" w:themeColor="text1" w:themeTint="BF"/>
           <w:spacing w:val="15"/>
         </w:rPr>
-        <w:t>You are able to critically consider a data analysis and/or modelling project from various perspectives, </w:t>
+        <w:t xml:space="preserve">You </w:t>
+      </w:r>
+      <w:proofErr w:type="gramStart"/>
+      <w:r>
+        <w:rPr>
+          <w:rFonts w:eastAsiaTheme="minorEastAsia"/>
+          <w:i/>
+          <w:iCs/>
+          <w:color w:val="404040" w:themeColor="text1" w:themeTint="BF"/>
+          <w:spacing w:val="15"/>
+        </w:rPr>
+        <w:t>are able to</w:t>
+      </w:r>
+      <w:proofErr w:type="gramEnd"/>
+      <w:r>
+        <w:rPr>
+          <w:rFonts w:eastAsiaTheme="minorEastAsia"/>
+          <w:i/>
+          <w:iCs/>
+          <w:color w:val="404040" w:themeColor="text1" w:themeTint="BF"/>
+          <w:spacing w:val="15"/>
+        </w:rPr>
+        <w:t xml:space="preserve"> critically consider a data analysis and/or modelling project from various perspectives, </w:t>
       </w:r>
       <w:r>
         <w:rPr>
@@ -2185,6 +3188,314 @@
     <w:p>
       <w:pPr>
         <w:rPr>
+          <w:rFonts w:ascii="Lato" w:hAnsi="Lato"/>
+          <w:color w:val="2D3B45"/>
+          <w:shd w:val="clear" w:color="auto" w:fill="FFFFFF"/>
+        </w:rPr>
+      </w:pPr>
+      <w:r>
+        <w:rPr>
+          <w:rStyle w:val="Strong"/>
+          <w:rFonts w:ascii="Lato" w:hAnsi="Lato"/>
+          <w:color w:val="2D3B45"/>
+          <w:shd w:val="clear" w:color="auto" w:fill="FFFFFF"/>
+        </w:rPr>
+        <w:t>Identifying the problem </w:t>
+      </w:r>
+      <w:r>
+        <w:rPr>
+          <w:rFonts w:ascii="Lato" w:hAnsi="Lato"/>
+          <w:color w:val="2D3B45"/>
+          <w:shd w:val="clear" w:color="auto" w:fill="FFFFFF"/>
+        </w:rPr>
+        <w:t xml:space="preserve">means you can formulate a clear hypothesis and research question </w:t>
+      </w:r>
+      <w:proofErr w:type="gramStart"/>
+      <w:r>
+        <w:rPr>
+          <w:rFonts w:ascii="Lato" w:hAnsi="Lato"/>
+          <w:color w:val="2D3B45"/>
+          <w:shd w:val="clear" w:color="auto" w:fill="FFFFFF"/>
+        </w:rPr>
+        <w:t>in order to</w:t>
+      </w:r>
+      <w:proofErr w:type="gramEnd"/>
+      <w:r>
+        <w:rPr>
+          <w:rFonts w:ascii="Lato" w:hAnsi="Lato"/>
+          <w:color w:val="2D3B45"/>
+          <w:shd w:val="clear" w:color="auto" w:fill="FFFFFF"/>
+        </w:rPr>
+        <w:t xml:space="preserve"> determine the aim of solution using an inquiring mindset. </w:t>
+      </w:r>
+      <w:r>
+        <w:rPr>
+          <w:rStyle w:val="Strong"/>
+          <w:rFonts w:ascii="Lato" w:hAnsi="Lato"/>
+          <w:color w:val="2D3B45"/>
+          <w:shd w:val="clear" w:color="auto" w:fill="FFFFFF"/>
+        </w:rPr>
+        <w:t>Effective approach</w:t>
+      </w:r>
+      <w:r>
+        <w:rPr>
+          <w:rFonts w:ascii="Lato" w:hAnsi="Lato"/>
+          <w:color w:val="2D3B45"/>
+          <w:shd w:val="clear" w:color="auto" w:fill="FFFFFF"/>
+        </w:rPr>
+        <w:t xml:space="preserve"> means you compose and pursue applied research methods (such as the DOT framework) and approaches based on reliable and verifiable sources. You </w:t>
+      </w:r>
+      <w:proofErr w:type="gramStart"/>
+      <w:r>
+        <w:rPr>
+          <w:rFonts w:ascii="Lato" w:hAnsi="Lato"/>
+          <w:color w:val="2D3B45"/>
+          <w:shd w:val="clear" w:color="auto" w:fill="FFFFFF"/>
+        </w:rPr>
+        <w:t>are able to</w:t>
+      </w:r>
+      <w:proofErr w:type="gramEnd"/>
+      <w:r>
+        <w:rPr>
+          <w:rFonts w:ascii="Lato" w:hAnsi="Lato"/>
+          <w:color w:val="2D3B45"/>
+          <w:shd w:val="clear" w:color="auto" w:fill="FFFFFF"/>
+        </w:rPr>
+        <w:t xml:space="preserve"> methodically and creatively find answers to applied research questions, considering alternatives and critically </w:t>
+      </w:r>
+      <w:proofErr w:type="spellStart"/>
+      <w:r>
+        <w:rPr>
+          <w:rFonts w:ascii="Lato" w:hAnsi="Lato"/>
+          <w:color w:val="2D3B45"/>
+          <w:shd w:val="clear" w:color="auto" w:fill="FFFFFF"/>
+        </w:rPr>
+        <w:t>analysing</w:t>
+      </w:r>
+      <w:proofErr w:type="spellEnd"/>
+      <w:r>
+        <w:rPr>
+          <w:rFonts w:ascii="Lato" w:hAnsi="Lato"/>
+          <w:color w:val="2D3B45"/>
+          <w:shd w:val="clear" w:color="auto" w:fill="FFFFFF"/>
+        </w:rPr>
+        <w:t xml:space="preserve"> your own and others’ line of reasoning.</w:t>
+      </w:r>
+    </w:p>
+    <w:p>
+      <w:pPr>
+        <w:rPr>
+          <w:rFonts w:ascii="Lato" w:hAnsi="Lato"/>
+          <w:color w:val="2D3B45"/>
+          <w:shd w:val="clear" w:color="auto" w:fill="FFFFFF"/>
+        </w:rPr>
+      </w:pPr>
+    </w:p>
+    <w:p>
+      <w:pPr>
+        <w:rPr>
+          <w:rFonts w:ascii="Lato" w:hAnsi="Lato"/>
+          <w:b/>
+          <w:bCs/>
+          <w:color w:val="2D3B45"/>
+          <w:shd w:val="clear" w:color="auto" w:fill="FFFFFF"/>
+        </w:rPr>
+      </w:pPr>
+      <w:r>
+        <w:rPr>
+          <w:rFonts w:cstheme="minorHAnsi"/>
+          <w:b/>
+          <w:bCs/>
+          <w:color w:val="2D3B45"/>
+          <w:shd w:val="clear" w:color="auto" w:fill="FFFFFF"/>
+        </w:rPr>
+        <w:t>Evidence</w:t>
+      </w:r>
+    </w:p>
+    <w:p>
+      <w:pPr>
+        <w:spacing w:after="0" w:line="240" w:lineRule="auto"/>
+        <w:rPr>
+          <w:rFonts w:ascii="Times New Roman" w:eastAsia="Times New Roman" w:hAnsi="Times New Roman" w:cs="Times New Roman"/>
+          <w:sz w:val="24"/>
+          <w:szCs w:val="24"/>
+          <w:lang w:val="en-NL" w:eastAsia="en-NL"/>
+        </w:rPr>
+      </w:pPr>
+      <w:r>
+        <w:rPr>
+          <w:rFonts w:ascii="Lato" w:eastAsia="Times New Roman" w:hAnsi="Lato" w:cs="Times New Roman"/>
+          <w:color w:val="2D3B45"/>
+          <w:sz w:val="17"/>
+          <w:szCs w:val="17"/>
+          <w:shd w:val="clear" w:color="auto" w:fill="FFFFFF"/>
+          <w:lang w:val="en-NL" w:eastAsia="en-NL"/>
+        </w:rPr>
+        <w:t xml:space="preserve">Also, I think what will help you is to write down some </w:t>
+      </w:r>
+      <w:proofErr w:type="spellStart"/>
+      <w:r>
+        <w:rPr>
+          <w:rFonts w:ascii="Lato" w:eastAsia="Times New Roman" w:hAnsi="Lato" w:cs="Times New Roman"/>
+          <w:color w:val="2D3B45"/>
+          <w:sz w:val="17"/>
+          <w:szCs w:val="17"/>
+          <w:shd w:val="clear" w:color="auto" w:fill="FFFFFF"/>
+          <w:lang w:val="en-NL" w:eastAsia="en-NL"/>
+        </w:rPr>
+        <w:t>subquestions</w:t>
+      </w:r>
+      <w:proofErr w:type="spellEnd"/>
+    </w:p>
+    <w:p>
+      <w:pPr>
+        <w:shd w:val="clear" w:color="auto" w:fill="FFFFFF"/>
+        <w:spacing w:line="240" w:lineRule="auto"/>
+        <w:jc w:val="right"/>
+        <w:rPr>
+          <w:rFonts w:ascii="Lato" w:eastAsia="Times New Roman" w:hAnsi="Lato" w:cs="Times New Roman"/>
+          <w:color w:val="737373"/>
+          <w:sz w:val="19"/>
+          <w:szCs w:val="19"/>
+          <w:lang w:val="en-NL" w:eastAsia="en-NL"/>
+        </w:rPr>
+      </w:pPr>
+      <w:proofErr w:type="spellStart"/>
+      <w:r>
+        <w:rPr>
+          <w:rFonts w:ascii="Lato" w:eastAsia="Times New Roman" w:hAnsi="Lato" w:cs="Times New Roman"/>
+          <w:color w:val="737373"/>
+          <w:sz w:val="19"/>
+          <w:szCs w:val="19"/>
+          <w:lang w:val="en-NL" w:eastAsia="en-NL"/>
+        </w:rPr>
+        <w:t>Pencheva</w:t>
+      </w:r>
+      <w:proofErr w:type="spellEnd"/>
+      <w:r>
+        <w:rPr>
+          <w:rFonts w:ascii="Lato" w:eastAsia="Times New Roman" w:hAnsi="Lato" w:cs="Times New Roman"/>
+          <w:color w:val="737373"/>
+          <w:sz w:val="19"/>
+          <w:szCs w:val="19"/>
+          <w:lang w:val="en-NL" w:eastAsia="en-NL"/>
+        </w:rPr>
+        <w:t>, Sabina S., 15 Mar at 10:15</w:t>
+      </w:r>
+    </w:p>
+    <w:p>
+      <w:pPr>
+        <w:rPr>
+          <w:rFonts w:cstheme="minorHAnsi"/>
+          <w:color w:val="2D3B45"/>
+          <w:shd w:val="clear" w:color="auto" w:fill="FFFFFF"/>
+        </w:rPr>
+      </w:pPr>
+      <w:r>
+        <w:rPr>
+          <w:rFonts w:cstheme="minorHAnsi"/>
+          <w:color w:val="2D3B45"/>
+          <w:shd w:val="clear" w:color="auto" w:fill="FFFFFF"/>
+        </w:rPr>
+        <w:t>During Iteration 0, Sabina gave me the feedback to add sub questions besides my main question to give me a better Idea of what to expect and what could impact my challenge. I added these sub questions afterwards and did indeed do more research into different aspects of my domain and possible factors that could affect my results.</w:t>
+      </w:r>
+    </w:p>
+    <w:p>
+      <w:pPr>
+        <w:rPr>
+          <w:rFonts w:cstheme="minorHAnsi"/>
+          <w:color w:val="2D3B45"/>
+          <w:shd w:val="clear" w:color="auto" w:fill="FFFFFF"/>
+        </w:rPr>
+      </w:pPr>
+      <w:r>
+        <w:rPr>
+          <w:rFonts w:cstheme="minorHAnsi"/>
+          <w:color w:val="2D3B45"/>
+          <w:shd w:val="clear" w:color="auto" w:fill="FFFFFF"/>
+        </w:rPr>
+        <w:t xml:space="preserve">One of these factors were other features that I had not considered during my Iteration 0 initially such as actors impacting the performance of a movie, I had </w:t>
+      </w:r>
+      <w:r>
+        <w:rPr>
+          <w:rFonts w:cstheme="minorHAnsi"/>
+          <w:color w:val="2D3B45"/>
+          <w:shd w:val="clear" w:color="auto" w:fill="FFFFFF"/>
+        </w:rPr>
+        <w:t>written this out with my reasoning for this. Bas had later given me feedback on this which is displayed below.</w:t>
+      </w:r>
+    </w:p>
+    <w:p>
+      <w:pPr>
+        <w:spacing w:after="0"/>
+        <w:rPr>
+          <w:rFonts w:ascii="Lato" w:eastAsia="Times New Roman" w:hAnsi="Lato" w:cs="Times New Roman"/>
+          <w:color w:val="2D3B45"/>
+          <w:sz w:val="17"/>
+          <w:szCs w:val="17"/>
+          <w:shd w:val="clear" w:color="auto" w:fill="FFFFFF"/>
+          <w:lang w:val="en-NL" w:eastAsia="en-NL"/>
+        </w:rPr>
+      </w:pPr>
+      <w:r>
+        <w:rPr>
+          <w:rFonts w:ascii="Lato" w:eastAsia="Times New Roman" w:hAnsi="Lato" w:cs="Times New Roman"/>
+          <w:color w:val="2D3B45"/>
+          <w:sz w:val="17"/>
+          <w:szCs w:val="17"/>
+          <w:shd w:val="clear" w:color="auto" w:fill="FFFFFF"/>
+          <w:lang w:val="en-NL" w:eastAsia="en-NL"/>
+        </w:rPr>
+        <w:t>I do agree with your statement that perhaps enriching the dataset will give you more usable features.</w:t>
+      </w:r>
+    </w:p>
+    <w:p>
+      <w:pPr>
+        <w:jc w:val="right"/>
+        <w:rPr>
+          <w:rFonts w:ascii="Lato" w:eastAsia="Times New Roman" w:hAnsi="Lato" w:cs="Times New Roman"/>
+          <w:color w:val="737373"/>
+          <w:sz w:val="19"/>
+          <w:szCs w:val="19"/>
+          <w:lang w:val="en-NL" w:eastAsia="en-NL"/>
+        </w:rPr>
+      </w:pPr>
+      <w:r>
+        <w:rPr>
+          <w:rFonts w:ascii="Lato" w:eastAsia="Times New Roman" w:hAnsi="Lato" w:cs="Times New Roman"/>
+          <w:color w:val="737373"/>
+          <w:sz w:val="19"/>
+          <w:szCs w:val="19"/>
+          <w:lang w:val="en-NL" w:eastAsia="en-NL"/>
+        </w:rPr>
+        <w:t>Michielsen, Bas B.S.H.T., 15 Mar at 16:37</w:t>
+      </w:r>
+    </w:p>
+    <w:p>
+      <w:pPr>
+        <w:rPr>
+          <w:rFonts w:eastAsia="Times New Roman" w:cstheme="minorHAnsi"/>
+          <w:lang w:eastAsia="en-NL"/>
+        </w:rPr>
+      </w:pPr>
+      <w:r>
+        <w:rPr>
+          <w:rFonts w:eastAsia="Times New Roman" w:cstheme="minorHAnsi"/>
+          <w:lang w:eastAsia="en-NL"/>
+        </w:rPr>
+        <w:t xml:space="preserve">From this </w:t>
+      </w:r>
+      <w:r>
+        <w:rPr>
+          <w:rFonts w:eastAsia="Times New Roman" w:cstheme="minorHAnsi"/>
+          <w:lang w:eastAsia="en-NL"/>
+        </w:rPr>
+        <w:t>it seems that I have done a good job at being able to formulate and convey my reasoning and hypotheses made, with the example above given as one indication of this process.</w:t>
+      </w:r>
+    </w:p>
+    <w:p>
+      <w:pPr>
+        <w:rPr>
           <w:rFonts w:asciiTheme="majorHAnsi" w:eastAsiaTheme="majorEastAsia" w:hAnsiTheme="majorHAnsi" w:cstheme="majorBidi"/>
           <w:color w:val="2F5496" w:themeColor="accent1" w:themeShade="BF"/>
           <w:sz w:val="32"/>
@@ -2192,40 +3503,6 @@
         </w:rPr>
       </w:pPr>
       <w:r>
-        <w:rPr>
-          <w:rStyle w:val="Strong"/>
-          <w:rFonts w:ascii="Lato" w:hAnsi="Lato"/>
-          <w:color w:val="2D3B45"/>
-          <w:shd w:val="clear" w:color="auto" w:fill="FFFFFF"/>
-        </w:rPr>
-        <w:t>Identifying the problem </w:t>
-      </w:r>
-      <w:r>
-        <w:rPr>
-          <w:rFonts w:ascii="Lato" w:hAnsi="Lato"/>
-          <w:color w:val="2D3B45"/>
-          <w:shd w:val="clear" w:color="auto" w:fill="FFFFFF"/>
-        </w:rPr>
-        <w:t>means you can formulate a clear hypothesis and research question in order to determine the aim of solution using an inquiring mindset. </w:t>
-      </w:r>
-      <w:r>
-        <w:rPr>
-          <w:rStyle w:val="Strong"/>
-          <w:rFonts w:ascii="Lato" w:hAnsi="Lato"/>
-          <w:color w:val="2D3B45"/>
-          <w:shd w:val="clear" w:color="auto" w:fill="FFFFFF"/>
-        </w:rPr>
-        <w:t>Effective approach</w:t>
-      </w:r>
-      <w:r>
-        <w:rPr>
-          <w:rFonts w:ascii="Lato" w:hAnsi="Lato"/>
-          <w:color w:val="2D3B45"/>
-          <w:shd w:val="clear" w:color="auto" w:fill="FFFFFF"/>
-        </w:rPr>
-        <w:t> means you compose and pursue applied research methods (such as the DOT framework) and approaches based on reliable and verifiable sources. You are able to methodically and creatively find answers to applied research questions, considering alternatives and critically analysing your own and others’ line of reasoning.</w:t>
-      </w:r>
-      <w:r>
         <w:br w:type="page"/>
       </w:r>
     </w:p>
@@ -2233,12 +3510,12 @@
       <w:pPr>
         <w:pStyle w:val="Heading1"/>
       </w:pPr>
-      <w:bookmarkStart w:id="9" w:name="_Toc96416131"/>
+      <w:bookmarkStart w:id="10" w:name="_Toc100747238"/>
       <w:r>
         <w:lastRenderedPageBreak/>
         <w:t>Personal leadership</w:t>
       </w:r>
-      <w:bookmarkEnd w:id="9"/>
+      <w:bookmarkEnd w:id="10"/>
     </w:p>
     <w:p>
       <w:pPr>
@@ -2452,6 +3729,50 @@
       <w:r>
         <w:rPr>
           <w:rFonts w:ascii="inherit" w:hAnsi="inherit"/>
+          <w:color w:val="FF0000"/>
+          <w:shd w:val="clear" w:color="auto" w:fill="FFFFFF"/>
+        </w:rPr>
+        <w:t xml:space="preserve">Could this be feedback I ask from my </w:t>
+      </w:r>
+      <w:proofErr w:type="spellStart"/>
+      <w:r>
+        <w:rPr>
+          <w:rFonts w:ascii="inherit" w:hAnsi="inherit"/>
+          <w:color w:val="FF0000"/>
+          <w:shd w:val="clear" w:color="auto" w:fill="FFFFFF"/>
+        </w:rPr>
+        <w:t>studycoach</w:t>
+      </w:r>
+      <w:proofErr w:type="spellEnd"/>
+      <w:r>
+        <w:rPr>
+          <w:rFonts w:ascii="inherit" w:hAnsi="inherit"/>
+          <w:color w:val="FF0000"/>
+          <w:shd w:val="clear" w:color="auto" w:fill="FFFFFF"/>
+        </w:rPr>
+        <w:t xml:space="preserve">? I feel like getting written feedback for this is </w:t>
+      </w:r>
+      <w:proofErr w:type="gramStart"/>
+      <w:r>
+        <w:rPr>
+          <w:rFonts w:ascii="inherit" w:hAnsi="inherit"/>
+          <w:color w:val="FF0000"/>
+          <w:shd w:val="clear" w:color="auto" w:fill="FFFFFF"/>
+        </w:rPr>
+        <w:t>pretty hard</w:t>
+      </w:r>
+      <w:proofErr w:type="gramEnd"/>
+      <w:r>
+        <w:rPr>
+          <w:rFonts w:ascii="inherit" w:hAnsi="inherit"/>
+          <w:color w:val="FF0000"/>
+          <w:shd w:val="clear" w:color="auto" w:fill="FFFFFF"/>
+        </w:rPr>
+        <w:t>.</w:t>
+      </w:r>
+      <w:r>
+        <w:rPr>
+          <w:rFonts w:ascii="inherit" w:hAnsi="inherit"/>
           <w:color w:val="2D3B45"/>
           <w:shd w:val="clear" w:color="auto" w:fill="FFFFFF"/>
         </w:rPr>
@@ -2462,12 +3783,12 @@
       <w:pPr>
         <w:pStyle w:val="Heading1"/>
       </w:pPr>
-      <w:bookmarkStart w:id="10" w:name="_Toc96416132"/>
+      <w:bookmarkStart w:id="11" w:name="_Toc100747239"/>
       <w:r>
         <w:lastRenderedPageBreak/>
         <w:t>Internship Preparation</w:t>
       </w:r>
-      <w:bookmarkEnd w:id="10"/>
+      <w:bookmarkEnd w:id="11"/>
     </w:p>
     <w:p>
       <w:pPr>
@@ -2484,7 +3805,25 @@
           <w:color w:val="2D3B45"/>
           <w:shd w:val="clear" w:color="auto" w:fill="FFFFFF"/>
         </w:rPr>
-        <w:t>You create chances to acquire and define an internship assignment based on a match between your ambitions, the school’s requirements and the field of expertise related to your profile or specialisation.</w:t>
+        <w:t xml:space="preserve">You create chances to acquire and define an internship assignment based on a match between your ambitions, the school’s requirements and the field of expertise related to your profile or </w:t>
+      </w:r>
+      <w:proofErr w:type="spellStart"/>
+      <w:r>
+        <w:rPr>
+          <w:rFonts w:ascii="Lato" w:hAnsi="Lato"/>
+          <w:color w:val="2D3B45"/>
+          <w:shd w:val="clear" w:color="auto" w:fill="FFFFFF"/>
+        </w:rPr>
+        <w:t>specialisation</w:t>
+      </w:r>
+      <w:proofErr w:type="spellEnd"/>
+      <w:r>
+        <w:rPr>
+          <w:rFonts w:ascii="Lato" w:hAnsi="Lato"/>
+          <w:color w:val="2D3B45"/>
+          <w:shd w:val="clear" w:color="auto" w:fill="FFFFFF"/>
+        </w:rPr>
+        <w:t>.</w:t>
       </w:r>
     </w:p>
     <w:p>
@@ -2509,10 +3848,12 @@
       <w:pPr>
         <w:pStyle w:val="Heading1"/>
       </w:pPr>
+      <w:bookmarkStart w:id="12" w:name="_Toc100747240"/>
       <w:r>
         <w:lastRenderedPageBreak/>
         <w:t>Retrospective</w:t>
       </w:r>
+      <w:bookmarkEnd w:id="12"/>
     </w:p>
     <w:p>
       <w:r>
@@ -2523,10 +3864,12 @@
       <w:pPr>
         <w:pStyle w:val="Heading1"/>
       </w:pPr>
+      <w:bookmarkStart w:id="13" w:name="_Toc100747241"/>
       <w:r>
         <w:lastRenderedPageBreak/>
         <w:t>Conclusion</w:t>
       </w:r>
+      <w:bookmarkEnd w:id="13"/>
     </w:p>
     <w:p/>
     <w:sectPr>
@@ -2937,6 +4280,7 @@
   <w:style w:type="paragraph" w:default="1" w:styleId="Normal">
     <w:name w:val="Normal"/>
     <w:qFormat/>
+    <w:rsid w:val="00664C3C"/>
     <w:rPr>
       <w:lang w:val="en-US"/>
     </w:rPr>

</xml_diff>

<commit_message>
worked on learning outcomes
</commit_message>
<xml_diff>
--- a/PersonalDevelopmentReport.docx
+++ b/PersonalDevelopmentReport.docx
@@ -1407,6 +1407,38 @@
           </w:p>
         </w:tc>
       </w:tr>
+      <w:tr>
+        <w:tc>
+          <w:tcPr>
+            <w:tcW w:w="896" w:type="dxa"/>
+          </w:tcPr>
+          <w:p>
+            <w:r>
+              <w:t>1.5</w:t>
+            </w:r>
+          </w:p>
+        </w:tc>
+        <w:tc>
+          <w:tcPr>
+            <w:tcW w:w="1367" w:type="dxa"/>
+          </w:tcPr>
+          <w:p>
+            <w:r>
+              <w:t>10-05-2022</w:t>
+            </w:r>
+          </w:p>
+        </w:tc>
+        <w:tc>
+          <w:tcPr>
+            <w:tcW w:w="6753" w:type="dxa"/>
+          </w:tcPr>
+          <w:p>
+            <w:r>
+              <w:t>Added my grading goal to Introduction</w:t>
+            </w:r>
+          </w:p>
+        </w:tc>
+      </w:tr>
     </w:tbl>
     <w:p/>
     <w:p>
@@ -1427,7 +1459,23 @@
     </w:p>
     <w:p>
       <w:r>
-        <w:t>My name is Thomas van der Molen, I am 19 years old and have previously done Mavo and Havo before coming to Fontys to study HBO ICT &amp; Software Engineering. While I have always been interested in IT, I d</w:t>
+        <w:t xml:space="preserve">My name is Thomas van der Molen, I am 19 years old and have previously done </w:t>
+      </w:r>
+      <w:proofErr w:type="spellStart"/>
+      <w:r>
+        <w:t>Mavo</w:t>
+      </w:r>
+      <w:proofErr w:type="spellEnd"/>
+      <w:r>
+        <w:t xml:space="preserve"> and </w:t>
+      </w:r>
+      <w:proofErr w:type="spellStart"/>
+      <w:r>
+        <w:t>Havo</w:t>
+      </w:r>
+      <w:proofErr w:type="spellEnd"/>
+      <w:r>
+        <w:t xml:space="preserve"> before coming to Fontys to study HBO ICT &amp; Software Engineering. While I have always been interested in IT, I d</w:t>
       </w:r>
       <w:r>
         <w:t xml:space="preserve">id not </w:t>
@@ -1544,6 +1592,27 @@
         <w:t>Because I already have a background in software, I assume that the machine learning part will come easier to me and for this I also want to spend a lot of time on data preparation because I think that I could learn a lot in this part of AI.</w:t>
       </w:r>
     </w:p>
+    <w:p>
+      <w:pPr>
+        <w:spacing w:after="0"/>
+      </w:pPr>
+      <w:r>
+        <w:t>As for what I want to achieve this semester, seen as my previous semesters, I have been able to finish with an outstanding grading I will be trying to get outstanding again this semester.</w:t>
+      </w:r>
+    </w:p>
+    <w:p>
+      <w:r>
+        <w:t xml:space="preserve">However, I do understand that this semester will be very different from the last, and if I am not able to get an outstanding </w:t>
+      </w:r>
+      <w:proofErr w:type="gramStart"/>
+      <w:r>
+        <w:t>grading</w:t>
+      </w:r>
+      <w:proofErr w:type="gramEnd"/>
+      <w:r>
+        <w:t xml:space="preserve"> I will be fine with satisfactory as well.</w:t>
+      </w:r>
+    </w:p>
     <w:p/>
     <w:p>
       <w:r>
@@ -1643,10 +1712,15 @@
       </w:r>
     </w:p>
     <w:p>
-      <w:r>
+      <w:pPr>
         <w:rPr>
           <w:rStyle w:val="SubtleEmphasis"/>
         </w:rPr>
+      </w:pPr>
+      <w:r>
+        <w:rPr>
+          <w:rStyle w:val="SubtleEmphasis"/>
+        </w:rPr>
         <w:t xml:space="preserve">Evaluation 2: I think this learning outcome is currently at an </w:t>
       </w:r>
       <w:r>
@@ -1669,7 +1743,41 @@
         <w:rPr>
           <w:rStyle w:val="SubtleEmphasis"/>
         </w:rPr>
-        <w:t xml:space="preserve"> level, moving to Beginning.</w:t>
+        <w:t xml:space="preserve"> level, </w:t>
+      </w:r>
+      <w:r>
+        <w:rPr>
+          <w:rStyle w:val="SubtleEmphasis"/>
+        </w:rPr>
+        <w:t>maybe even</w:t>
+      </w:r>
+      <w:r>
+        <w:rPr>
+          <w:rStyle w:val="SubtleEmphasis"/>
+        </w:rPr>
+        <w:t xml:space="preserve"> Beginning.</w:t>
+      </w:r>
+    </w:p>
+    <w:p>
+      <w:r>
+        <w:rPr>
+          <w:rStyle w:val="SubtleEmphasis"/>
+        </w:rPr>
+        <w:t xml:space="preserve">Evaluation 3: I think this learning outcome is currently at a </w:t>
+      </w:r>
+      <w:r>
+        <w:rPr>
+          <w:rStyle w:val="SubtleEmphasis"/>
+          <w:b/>
+          <w:bCs/>
+        </w:rPr>
+        <w:t>Proficient</w:t>
+      </w:r>
+      <w:r>
+        <w:rPr>
+          <w:rStyle w:val="SubtleEmphasis"/>
+        </w:rPr>
+        <w:t xml:space="preserve"> level.</w:t>
       </w:r>
     </w:p>
     <w:p>
@@ -1691,6 +1799,16 @@
           <w:shd w:val="clear" w:color="auto" w:fill="FFFFFF"/>
         </w:rPr>
         <w:t>Evidence</w:t>
+      </w:r>
+      <w:r>
+        <w:rPr>
+          <w:rFonts w:ascii="Lato" w:hAnsi="Lato"/>
+          <w:b/>
+          <w:bCs/>
+          <w:color w:val="2D3B45"/>
+          <w:shd w:val="clear" w:color="auto" w:fill="FFFFFF"/>
+        </w:rPr>
+        <w:t xml:space="preserve"> Evaluation 2</w:t>
       </w:r>
     </w:p>
     <w:p>
@@ -1745,8 +1863,21 @@
           <w:shd w:val="clear" w:color="auto" w:fill="FFFFFF"/>
           <w:lang w:val="en-NL" w:eastAsia="en-NL"/>
         </w:rPr>
-        <w:t>would expect that for such big research you would have a bit longer conclusion. Also, I think what will help you is to write down some subquestions</w:t>
-      </w:r>
+        <w:t xml:space="preserve">would expect that for such big research you would have a bit longer conclusion. Also, I think what will help you is to write down some </w:t>
+      </w:r>
+      <w:proofErr w:type="spellStart"/>
+      <w:r>
+        <w:rPr>
+          <w:rFonts w:ascii="Lato" w:eastAsia="Times New Roman" w:hAnsi="Lato" w:cs="Times New Roman"/>
+          <w:color w:val="2D3B45"/>
+          <w:sz w:val="17"/>
+          <w:szCs w:val="17"/>
+          <w:shd w:val="clear" w:color="auto" w:fill="FFFFFF"/>
+          <w:lang w:val="en-NL" w:eastAsia="en-NL"/>
+        </w:rPr>
+        <w:t>subquestions</w:t>
+      </w:r>
+      <w:proofErr w:type="spellEnd"/>
     </w:p>
     <w:p>
       <w:pPr>
@@ -1761,6 +1892,7 @@
           <w:lang w:val="en-NL" w:eastAsia="en-NL"/>
         </w:rPr>
       </w:pPr>
+      <w:proofErr w:type="spellStart"/>
       <w:r>
         <w:rPr>
           <w:rFonts w:ascii="Lato" w:eastAsia="Times New Roman" w:hAnsi="Lato" w:cs="Times New Roman"/>
@@ -1769,7 +1901,18 @@
           <w:szCs w:val="19"/>
           <w:lang w:val="en-NL" w:eastAsia="en-NL"/>
         </w:rPr>
-        <w:t>Pencheva, Sabina S., 15 Mar at 10:15</w:t>
+        <w:t>Pencheva</w:t>
+      </w:r>
+      <w:proofErr w:type="spellEnd"/>
+      <w:r>
+        <w:rPr>
+          <w:rFonts w:ascii="Lato" w:eastAsia="Times New Roman" w:hAnsi="Lato" w:cs="Times New Roman"/>
+          <w:color w:val="737373"/>
+          <w:sz w:val="19"/>
+          <w:szCs w:val="19"/>
+          <w:lang w:val="en-NL" w:eastAsia="en-NL"/>
+        </w:rPr>
+        <w:t>, Sabina S., 15 Mar at 10:15</w:t>
       </w:r>
     </w:p>
     <w:p>
@@ -1792,16 +1935,174 @@
       </w:r>
     </w:p>
     <w:p>
+      <w:r>
+        <w:t xml:space="preserve">This feedback was very positive and showed that I am on the right track with my data preparation and EDA. </w:t>
+      </w:r>
+    </w:p>
+    <w:p>
+      <w:pPr>
+        <w:rPr>
+          <w:rFonts w:ascii="Lato" w:hAnsi="Lato"/>
+          <w:b/>
+          <w:bCs/>
+          <w:color w:val="2D3B45"/>
+          <w:shd w:val="clear" w:color="auto" w:fill="FFFFFF"/>
+        </w:rPr>
+      </w:pPr>
+      <w:r>
+        <w:rPr>
+          <w:rFonts w:ascii="Lato" w:hAnsi="Lato"/>
+          <w:b/>
+          <w:bCs/>
+          <w:color w:val="2D3B45"/>
+          <w:shd w:val="clear" w:color="auto" w:fill="FFFFFF"/>
+        </w:rPr>
+        <w:t>Evidence Evaluation 3</w:t>
+      </w:r>
+    </w:p>
+    <w:p>
+      <w:pPr>
+        <w:spacing w:after="0"/>
+        <w:rPr>
+          <w:rFonts w:ascii="Lato" w:hAnsi="Lato"/>
+          <w:color w:val="2D3B45"/>
+          <w:sz w:val="17"/>
+          <w:szCs w:val="17"/>
+          <w:shd w:val="clear" w:color="auto" w:fill="FFFFFF"/>
+        </w:rPr>
+      </w:pPr>
+      <w:r>
+        <w:rPr>
+          <w:rFonts w:ascii="Lato" w:hAnsi="Lato"/>
+          <w:color w:val="2E74B5" w:themeColor="accent5" w:themeShade="BF"/>
+          <w:sz w:val="17"/>
+          <w:szCs w:val="17"/>
+          <w:shd w:val="clear" w:color="auto" w:fill="FFFFFF"/>
+        </w:rPr>
+        <w:t xml:space="preserve">Very good provisioning phase. You demonstrated good understanding of your data. </w:t>
+      </w:r>
+      <w:r>
+        <w:rPr>
+          <w:rFonts w:ascii="Lato" w:hAnsi="Lato"/>
+          <w:color w:val="2D3B45"/>
+          <w:sz w:val="17"/>
+          <w:szCs w:val="17"/>
+          <w:shd w:val="clear" w:color="auto" w:fill="FFFFFF"/>
+        </w:rPr>
+        <w:t>I really like the fact that you are very descriptive in your steps. Good job!</w:t>
+      </w:r>
+    </w:p>
+    <w:p>
+      <w:pPr>
+        <w:shd w:val="clear" w:color="auto" w:fill="FFFFFF"/>
+        <w:spacing w:line="240" w:lineRule="auto"/>
+        <w:jc w:val="right"/>
+        <w:rPr>
+          <w:rFonts w:ascii="Lato" w:eastAsia="Times New Roman" w:hAnsi="Lato" w:cs="Times New Roman"/>
+          <w:color w:val="737373"/>
+          <w:sz w:val="19"/>
+          <w:szCs w:val="19"/>
+          <w:lang w:eastAsia="en-NL"/>
+        </w:rPr>
+      </w:pPr>
+      <w:proofErr w:type="spellStart"/>
+      <w:r>
+        <w:rPr>
+          <w:rFonts w:ascii="Lato" w:eastAsia="Times New Roman" w:hAnsi="Lato" w:cs="Times New Roman"/>
+          <w:color w:val="737373"/>
+          <w:sz w:val="19"/>
+          <w:szCs w:val="19"/>
+          <w:lang w:val="en-NL" w:eastAsia="en-NL"/>
+        </w:rPr>
+        <w:t>Pencheva</w:t>
+      </w:r>
+      <w:proofErr w:type="spellEnd"/>
+      <w:r>
+        <w:rPr>
+          <w:rFonts w:ascii="Lato" w:eastAsia="Times New Roman" w:hAnsi="Lato" w:cs="Times New Roman"/>
+          <w:color w:val="737373"/>
+          <w:sz w:val="19"/>
+          <w:szCs w:val="19"/>
+          <w:lang w:val="en-NL" w:eastAsia="en-NL"/>
+        </w:rPr>
+        <w:t xml:space="preserve">, Sabina S., </w:t>
+      </w:r>
+      <w:r>
+        <w:rPr>
+          <w:rFonts w:ascii="Lato" w:eastAsia="Times New Roman" w:hAnsi="Lato" w:cs="Times New Roman"/>
+          <w:color w:val="737373"/>
+          <w:sz w:val="19"/>
+          <w:szCs w:val="19"/>
+          <w:lang w:eastAsia="en-NL"/>
+        </w:rPr>
+        <w:t>1</w:t>
+      </w:r>
+      <w:r>
+        <w:rPr>
+          <w:rFonts w:ascii="Lato" w:eastAsia="Times New Roman" w:hAnsi="Lato" w:cs="Times New Roman"/>
+          <w:color w:val="737373"/>
+          <w:sz w:val="19"/>
+          <w:szCs w:val="19"/>
+          <w:lang w:val="en-NL" w:eastAsia="en-NL"/>
+        </w:rPr>
+        <w:t xml:space="preserve"> Ma</w:t>
+      </w:r>
+      <w:r>
+        <w:rPr>
+          <w:rFonts w:ascii="Lato" w:eastAsia="Times New Roman" w:hAnsi="Lato" w:cs="Times New Roman"/>
+          <w:color w:val="737373"/>
+          <w:sz w:val="19"/>
+          <w:szCs w:val="19"/>
+          <w:lang w:eastAsia="en-NL"/>
+        </w:rPr>
+        <w:t>y</w:t>
+      </w:r>
+      <w:r>
+        <w:rPr>
+          <w:rFonts w:ascii="Lato" w:eastAsia="Times New Roman" w:hAnsi="Lato" w:cs="Times New Roman"/>
+          <w:color w:val="737373"/>
+          <w:sz w:val="19"/>
+          <w:szCs w:val="19"/>
+          <w:lang w:val="en-NL" w:eastAsia="en-NL"/>
+        </w:rPr>
+        <w:t xml:space="preserve"> at </w:t>
+      </w:r>
+      <w:r>
+        <w:rPr>
+          <w:rFonts w:ascii="Lato" w:eastAsia="Times New Roman" w:hAnsi="Lato" w:cs="Times New Roman"/>
+          <w:color w:val="737373"/>
+          <w:sz w:val="19"/>
+          <w:szCs w:val="19"/>
+          <w:lang w:eastAsia="en-NL"/>
+        </w:rPr>
+        <w:t>20:14</w:t>
+      </w:r>
+    </w:p>
+    <w:p>
+      <w:r>
+        <w:t>The feedback</w:t>
+      </w:r>
+      <w:r>
+        <w:t xml:space="preserve"> given above, was from Sabina based on my </w:t>
+      </w:r>
+      <w:r>
+        <w:t>provisioning phase for iteration 1 and 2. During these two iterations I learned a lot, and especially during iteration 2 I significantly improve in my ability to investigate and give valid arguments for my data.</w:t>
+      </w:r>
+    </w:p>
+    <w:p>
+      <w:r>
+        <w:t>During iteration 2 I also improved my data gathering method to avoid previously found issues, these issues proved to not be as easy so solve as expected and taught me a lot about how to properly store and clean data.</w:t>
+      </w:r>
+    </w:p>
+    <w:p>
       <w:pPr>
         <w:rPr>
           <w:rFonts w:asciiTheme="majorHAnsi" w:eastAsiaTheme="majorEastAsia" w:hAnsiTheme="majorHAnsi" w:cstheme="majorBidi"/>
           <w:color w:val="2F5496" w:themeColor="accent1" w:themeShade="BF"/>
-          <w:sz w:val="32"/>
-          <w:szCs w:val="32"/>
-        </w:rPr>
-      </w:pPr>
-      <w:r>
-        <w:t xml:space="preserve">This feedback was very positive and showed that I am on the right track with my data preparation and EDA. </w:t>
+        </w:rPr>
+      </w:pPr>
+      <w:r>
+        <w:t>Because of my significant improvements in my abilities to investigate and prepare data, an the generally positive feedback from Sabina, I think this learning outcome is on a proficient level.</w:t>
       </w:r>
       <w:r>
         <w:br w:type="page"/>
@@ -1958,10 +2259,15 @@
       </w:r>
     </w:p>
     <w:p>
-      <w:r>
+      <w:pPr>
         <w:rPr>
           <w:rStyle w:val="SubtleEmphasis"/>
         </w:rPr>
+      </w:pPr>
+      <w:r>
+        <w:rPr>
+          <w:rStyle w:val="SubtleEmphasis"/>
+        </w:rPr>
         <w:t xml:space="preserve">Evaluation 2: I think this learning outcome is currently at an </w:t>
       </w:r>
       <w:r>
@@ -1984,19 +2290,29 @@
         <w:rPr>
           <w:rStyle w:val="SubtleEmphasis"/>
         </w:rPr>
-        <w:t xml:space="preserve"> level, </w:t>
-      </w:r>
+        <w:t xml:space="preserve"> level, possibly closing in on Beginning.</w:t>
+      </w:r>
+    </w:p>
+    <w:p>
       <w:r>
         <w:rPr>
           <w:rStyle w:val="SubtleEmphasis"/>
         </w:rPr>
-        <w:t>possibly closing in on</w:t>
+        <w:t xml:space="preserve">Evaluation 3: I think this learning outcome is currently at a </w:t>
       </w:r>
       <w:r>
         <w:rPr>
           <w:rStyle w:val="SubtleEmphasis"/>
-        </w:rPr>
-        <w:t xml:space="preserve"> Beginning.</w:t>
+          <w:b/>
+          <w:bCs/>
+        </w:rPr>
+        <w:t>Proficient</w:t>
+      </w:r>
+      <w:r>
+        <w:rPr>
+          <w:rStyle w:val="SubtleEmphasis"/>
+        </w:rPr>
+        <w:t xml:space="preserve"> level.</w:t>
       </w:r>
     </w:p>
     <w:p>
@@ -2017,7 +2333,7 @@
           <w:color w:val="2D3B45"/>
           <w:shd w:val="clear" w:color="auto" w:fill="FFFFFF"/>
         </w:rPr>
-        <w:t>Evidence</w:t>
+        <w:t>Evidence Evaluation 2</w:t>
       </w:r>
     </w:p>
     <w:p>
@@ -2063,7 +2379,31 @@
           <w:shd w:val="clear" w:color="auto" w:fill="FFFFFF"/>
           <w:lang w:val="en-NL" w:eastAsia="en-NL"/>
         </w:rPr>
-        <w:t xml:space="preserve"> as well with the RANSAC. Which is ok, because there is still enough time for further iterations. </w:t>
+        <w:t xml:space="preserve"> as well with the RANSAC. Which is </w:t>
+      </w:r>
+      <w:proofErr w:type="gramStart"/>
+      <w:r>
+        <w:rPr>
+          <w:rFonts w:ascii="Lato" w:eastAsia="Times New Roman" w:hAnsi="Lato" w:cs="Times New Roman"/>
+          <w:color w:val="2D3B45"/>
+          <w:sz w:val="17"/>
+          <w:szCs w:val="17"/>
+          <w:shd w:val="clear" w:color="auto" w:fill="FFFFFF"/>
+          <w:lang w:val="en-NL" w:eastAsia="en-NL"/>
+        </w:rPr>
+        <w:t>ok, because</w:t>
+      </w:r>
+      <w:proofErr w:type="gramEnd"/>
+      <w:r>
+        <w:rPr>
+          <w:rFonts w:ascii="Lato" w:eastAsia="Times New Roman" w:hAnsi="Lato" w:cs="Times New Roman"/>
+          <w:color w:val="2D3B45"/>
+          <w:sz w:val="17"/>
+          <w:szCs w:val="17"/>
+          <w:shd w:val="clear" w:color="auto" w:fill="FFFFFF"/>
+          <w:lang w:val="en-NL" w:eastAsia="en-NL"/>
+        </w:rPr>
+        <w:t xml:space="preserve"> there is still enough time for further iterations. </w:t>
       </w:r>
       <w:r>
         <w:rPr>
@@ -2107,7 +2447,31 @@
           <w:shd w:val="clear" w:color="auto" w:fill="FFFFFF"/>
           <w:lang w:val="en-NL" w:eastAsia="en-NL"/>
         </w:rPr>
-        <w:t xml:space="preserve"> For me this challenge is a GO</w:t>
+        <w:t xml:space="preserve"> </w:t>
+      </w:r>
+      <w:proofErr w:type="gramStart"/>
+      <w:r>
+        <w:rPr>
+          <w:rFonts w:ascii="Lato" w:eastAsia="Times New Roman" w:hAnsi="Lato" w:cs="Times New Roman"/>
+          <w:color w:val="2D3B45"/>
+          <w:sz w:val="17"/>
+          <w:szCs w:val="17"/>
+          <w:shd w:val="clear" w:color="auto" w:fill="FFFFFF"/>
+          <w:lang w:val="en-NL" w:eastAsia="en-NL"/>
+        </w:rPr>
+        <w:t>For</w:t>
+      </w:r>
+      <w:proofErr w:type="gramEnd"/>
+      <w:r>
+        <w:rPr>
+          <w:rFonts w:ascii="Lato" w:eastAsia="Times New Roman" w:hAnsi="Lato" w:cs="Times New Roman"/>
+          <w:color w:val="2D3B45"/>
+          <w:sz w:val="17"/>
+          <w:szCs w:val="17"/>
+          <w:shd w:val="clear" w:color="auto" w:fill="FFFFFF"/>
+          <w:lang w:val="en-NL" w:eastAsia="en-NL"/>
+        </w:rPr>
+        <w:t xml:space="preserve"> me this challenge is a GO</w:t>
       </w:r>
     </w:p>
     <w:p>
@@ -2121,6 +2485,7 @@
           <w:lang w:val="en-NL" w:eastAsia="en-NL"/>
         </w:rPr>
       </w:pPr>
+      <w:proofErr w:type="spellStart"/>
       <w:r>
         <w:rPr>
           <w:rFonts w:ascii="Lato" w:eastAsia="Times New Roman" w:hAnsi="Lato" w:cs="Times New Roman"/>
@@ -2129,262 +2494,10 @@
           <w:szCs w:val="19"/>
           <w:lang w:val="en-NL" w:eastAsia="en-NL"/>
         </w:rPr>
-        <w:t>Michielsen, Bas B.S.H.T., 15 Mar at 16:37</w:t>
-      </w:r>
-    </w:p>
-    <w:p>
-      <w:pPr>
-        <w:rPr>
-          <w:rFonts w:eastAsia="Times New Roman" w:cstheme="minorHAnsi"/>
-          <w:lang w:eastAsia="en-NL"/>
-        </w:rPr>
-      </w:pPr>
-      <w:r>
-        <w:rPr>
-          <w:rFonts w:eastAsia="Times New Roman" w:cstheme="minorHAnsi"/>
-          <w:lang w:eastAsia="en-NL"/>
-        </w:rPr>
-        <w:t>The above text is a snippet taken from feedback received on my Iteration 0 by Bas, he goes on to discuss possible food for thought which I dove deeper into during Iteration 1.</w:t>
-      </w:r>
-    </w:p>
-    <w:p>
-      <w:pPr>
-        <w:rPr>
-          <w:rFonts w:eastAsia="Times New Roman" w:cstheme="minorHAnsi"/>
-          <w:lang w:eastAsia="en-NL"/>
-        </w:rPr>
-      </w:pPr>
-      <w:r>
-        <w:rPr>
-          <w:rFonts w:eastAsia="Times New Roman" w:cstheme="minorHAnsi"/>
-          <w:lang w:eastAsia="en-NL"/>
-        </w:rPr>
-        <w:t xml:space="preserve">Bas mentions that I might have done a little too much for the scope of Iteration </w:t>
-      </w:r>
-      <w:r>
-        <w:rPr>
-          <w:rFonts w:eastAsia="Times New Roman" w:cstheme="minorHAnsi"/>
-          <w:lang w:eastAsia="en-NL"/>
-        </w:rPr>
-        <w:t xml:space="preserve">0. </w:t>
-      </w:r>
-      <w:r>
-        <w:rPr>
-          <w:rFonts w:eastAsia="Times New Roman" w:cstheme="minorHAnsi"/>
-          <w:lang w:eastAsia="en-NL"/>
-        </w:rPr>
-        <w:t>However,</w:t>
-      </w:r>
-      <w:r>
-        <w:rPr>
-          <w:rFonts w:eastAsia="Times New Roman" w:cstheme="minorHAnsi"/>
-          <w:lang w:eastAsia="en-NL"/>
-        </w:rPr>
-        <w:t xml:space="preserve"> Bas went on to explain that he thinks I did good research and had given valid reasoning for my results during the modelling phase.</w:t>
-      </w:r>
-    </w:p>
-    <w:p>
-      <w:pPr>
-        <w:rPr>
-          <w:rFonts w:eastAsia="Times New Roman" w:cstheme="minorHAnsi"/>
-          <w:lang w:eastAsia="en-NL"/>
-        </w:rPr>
-      </w:pPr>
-      <w:r>
-        <w:rPr>
-          <w:rFonts w:eastAsia="Times New Roman" w:cstheme="minorHAnsi"/>
-          <w:lang w:eastAsia="en-NL"/>
-        </w:rPr>
-        <w:t>I think this feedback was very positive combined with giving good future points of interest for further iterations and Bas also directly gave me a GO on this challenge, indicating that I have shown clear potential with my project.</w:t>
-      </w:r>
-    </w:p>
-    <w:p>
-      <w:pPr>
-        <w:rPr>
-          <w:rFonts w:eastAsia="Times New Roman" w:cstheme="minorHAnsi"/>
-          <w:lang w:eastAsia="en-NL"/>
-        </w:rPr>
-      </w:pPr>
-    </w:p>
-    <w:p>
-      <w:pPr>
-        <w:rPr>
-          <w:rFonts w:asciiTheme="majorHAnsi" w:eastAsiaTheme="majorEastAsia" w:hAnsiTheme="majorHAnsi" w:cstheme="majorBidi"/>
-          <w:color w:val="2F5496" w:themeColor="accent1" w:themeShade="BF"/>
-          <w:sz w:val="32"/>
-          <w:szCs w:val="32"/>
-        </w:rPr>
-      </w:pPr>
-      <w:r>
-        <w:br w:type="page"/>
-      </w:r>
-    </w:p>
-    <w:p>
-      <w:pPr>
-        <w:pStyle w:val="Heading1"/>
-      </w:pPr>
-      <w:bookmarkStart w:id="5" w:name="_Toc101267639"/>
-      <w:r>
-        <w:lastRenderedPageBreak/>
-        <w:t>Reliability and transparency</w:t>
-      </w:r>
-      <w:bookmarkEnd w:id="5"/>
-    </w:p>
-    <w:p>
-      <w:r>
-        <w:t xml:space="preserve">You support conclusions based on </w:t>
-      </w:r>
-      <w:r>
-        <w:rPr>
-          <w:b/>
-          <w:bCs/>
-        </w:rPr>
-        <w:t>domain knowledge</w:t>
-      </w:r>
-      <w:r>
-        <w:t xml:space="preserve"> and </w:t>
-      </w:r>
-      <w:r>
-        <w:rPr>
-          <w:b/>
-          <w:bCs/>
-        </w:rPr>
-        <w:t>sources</w:t>
-      </w:r>
-      <w:r>
-        <w:t xml:space="preserve">, and processes used should be </w:t>
-      </w:r>
-      <w:r>
-        <w:rPr>
-          <w:b/>
-          <w:bCs/>
-        </w:rPr>
-        <w:t>well</w:t>
-      </w:r>
-      <w:r>
-        <w:t xml:space="preserve"> </w:t>
-      </w:r>
-      <w:r>
-        <w:rPr>
-          <w:b/>
-          <w:bCs/>
-        </w:rPr>
-        <w:t>explained</w:t>
-      </w:r>
-      <w:r>
-        <w:t xml:space="preserve"> and make sense.</w:t>
-      </w:r>
-    </w:p>
-    <w:p>
-      <w:r>
-        <w:rPr>
-          <w:rStyle w:val="SubtleEmphasis"/>
-        </w:rPr>
-        <w:t xml:space="preserve">Evaluation 2: I think this learning outcome is currently at </w:t>
-      </w:r>
-      <w:r>
-        <w:rPr>
-          <w:rStyle w:val="SubtleEmphasis"/>
-        </w:rPr>
-        <w:t>a</w:t>
-      </w:r>
-      <w:r>
-        <w:rPr>
-          <w:rStyle w:val="SubtleEmphasis"/>
-        </w:rPr>
-        <w:t xml:space="preserve"> </w:t>
-      </w:r>
-      <w:r>
-        <w:rPr>
-          <w:rStyle w:val="SubtleEmphasis"/>
-          <w:b/>
-          <w:bCs/>
-        </w:rPr>
-        <w:t>Beginning</w:t>
-      </w:r>
-      <w:r>
-        <w:rPr>
-          <w:rStyle w:val="SubtleEmphasis"/>
-        </w:rPr>
-        <w:t xml:space="preserve"> level</w:t>
-      </w:r>
-      <w:r>
-        <w:rPr>
-          <w:rStyle w:val="SubtleEmphasis"/>
-        </w:rPr>
-        <w:t>.</w:t>
-      </w:r>
-    </w:p>
-    <w:p>
-      <w:pPr>
-        <w:rPr>
-          <w:rFonts w:ascii="Lato" w:hAnsi="Lato"/>
-          <w:b/>
-          <w:bCs/>
-          <w:color w:val="2D3B45"/>
-          <w:shd w:val="clear" w:color="auto" w:fill="FFFFFF"/>
-        </w:rPr>
-      </w:pPr>
-      <w:r>
-        <w:rPr>
-          <w:rFonts w:ascii="Lato" w:hAnsi="Lato"/>
-          <w:b/>
-          <w:bCs/>
-          <w:color w:val="2D3B45"/>
-          <w:shd w:val="clear" w:color="auto" w:fill="FFFFFF"/>
-        </w:rPr>
-        <w:t>Evidence</w:t>
-      </w:r>
-    </w:p>
-    <w:p>
-      <w:pPr>
-        <w:spacing w:after="0" w:line="240" w:lineRule="auto"/>
-        <w:rPr>
-          <w:rFonts w:ascii="Times New Roman" w:eastAsia="Times New Roman" w:hAnsi="Times New Roman" w:cs="Times New Roman"/>
-          <w:sz w:val="24"/>
-          <w:szCs w:val="24"/>
-          <w:lang w:val="en-NL" w:eastAsia="en-NL"/>
-        </w:rPr>
-      </w:pPr>
-      <w:r>
-        <w:rPr>
-          <w:rFonts w:ascii="Lato" w:eastAsia="Times New Roman" w:hAnsi="Lato" w:cs="Times New Roman"/>
-          <w:color w:val="2D3B45"/>
-          <w:sz w:val="17"/>
-          <w:szCs w:val="17"/>
-          <w:shd w:val="clear" w:color="auto" w:fill="FFFFFF"/>
-          <w:lang w:val="en-NL" w:eastAsia="en-NL"/>
-        </w:rPr>
-        <w:t xml:space="preserve">Hey Thomas, </w:t>
-      </w:r>
-      <w:r>
-        <w:rPr>
-          <w:rFonts w:ascii="Lato" w:eastAsia="Times New Roman" w:hAnsi="Lato" w:cs="Times New Roman"/>
-          <w:color w:val="4472C4" w:themeColor="accent1"/>
-          <w:sz w:val="17"/>
-          <w:szCs w:val="17"/>
-          <w:shd w:val="clear" w:color="auto" w:fill="FFFFFF"/>
-          <w:lang w:val="en-NL" w:eastAsia="en-NL"/>
-        </w:rPr>
-        <w:t>It seems you sufficiently dove into the domain of movies</w:t>
-      </w:r>
-      <w:r>
-        <w:rPr>
-          <w:rFonts w:ascii="Lato" w:eastAsia="Times New Roman" w:hAnsi="Lato" w:cs="Times New Roman"/>
-          <w:color w:val="2D3B45"/>
-          <w:sz w:val="17"/>
-          <w:szCs w:val="17"/>
-          <w:shd w:val="clear" w:color="auto" w:fill="FFFFFF"/>
-          <w:lang w:val="en-NL" w:eastAsia="en-NL"/>
-        </w:rPr>
-        <w:t>. Could be a little more extensive, and too bad you can't find an expert, but maybe you could then add some "literary source"(?) (&lt;-maybe a piece about what makes the "world of movies" tick?) to use as an expert? If you can't really find that, don't put too much more time in that and go on with EDA-ing. Good start so far!</w:t>
-      </w:r>
-    </w:p>
-    <w:p>
-      <w:pPr>
-        <w:shd w:val="clear" w:color="auto" w:fill="FFFFFF"/>
-        <w:spacing w:after="0" w:line="240" w:lineRule="auto"/>
-        <w:jc w:val="right"/>
+        <w:t>Michielsen</w:t>
+      </w:r>
+      <w:proofErr w:type="spellEnd"/>
+      <w:r>
         <w:rPr>
           <w:rFonts w:ascii="Lato" w:eastAsia="Times New Roman" w:hAnsi="Lato" w:cs="Times New Roman"/>
           <w:color w:val="737373"/>
@@ -2392,7 +2505,174 @@
           <w:szCs w:val="19"/>
           <w:lang w:val="en-NL" w:eastAsia="en-NL"/>
         </w:rPr>
-      </w:pPr>
+        <w:t>, Bas B.S.H.T., 15 Mar at 16:37</w:t>
+      </w:r>
+    </w:p>
+    <w:p>
+      <w:pPr>
+        <w:rPr>
+          <w:rFonts w:eastAsia="Times New Roman" w:cstheme="minorHAnsi"/>
+          <w:lang w:eastAsia="en-NL"/>
+        </w:rPr>
+      </w:pPr>
+      <w:r>
+        <w:rPr>
+          <w:rFonts w:eastAsia="Times New Roman" w:cstheme="minorHAnsi"/>
+          <w:lang w:eastAsia="en-NL"/>
+        </w:rPr>
+        <w:t>The above text is a snippet taken from feedback received on my Iteration 0 by Bas, he goes on to discuss possible food for thought which I dove deeper into during Iteration 1.</w:t>
+      </w:r>
+    </w:p>
+    <w:p>
+      <w:pPr>
+        <w:rPr>
+          <w:rFonts w:eastAsia="Times New Roman" w:cstheme="minorHAnsi"/>
+          <w:lang w:eastAsia="en-NL"/>
+        </w:rPr>
+      </w:pPr>
+      <w:r>
+        <w:rPr>
+          <w:rFonts w:eastAsia="Times New Roman" w:cstheme="minorHAnsi"/>
+          <w:lang w:eastAsia="en-NL"/>
+        </w:rPr>
+        <w:t xml:space="preserve">Bas mentions that I might have done a little too much for the scope of Iteration </w:t>
+      </w:r>
+      <w:r>
+        <w:rPr>
+          <w:rFonts w:eastAsia="Times New Roman" w:cstheme="minorHAnsi"/>
+          <w:lang w:eastAsia="en-NL"/>
+        </w:rPr>
+        <w:t xml:space="preserve">0. </w:t>
+      </w:r>
+      <w:r>
+        <w:rPr>
+          <w:rFonts w:eastAsia="Times New Roman" w:cstheme="minorHAnsi"/>
+          <w:lang w:eastAsia="en-NL"/>
+        </w:rPr>
+        <w:t>However,</w:t>
+      </w:r>
+      <w:r>
+        <w:rPr>
+          <w:rFonts w:eastAsia="Times New Roman" w:cstheme="minorHAnsi"/>
+          <w:lang w:eastAsia="en-NL"/>
+        </w:rPr>
+        <w:t xml:space="preserve"> Bas went on to explain that he thinks I did good research and had given valid reasoning for my results during the modelling phase.</w:t>
+      </w:r>
+    </w:p>
+    <w:p>
+      <w:pPr>
+        <w:rPr>
+          <w:rFonts w:eastAsia="Times New Roman" w:cstheme="minorHAnsi"/>
+          <w:lang w:eastAsia="en-NL"/>
+        </w:rPr>
+      </w:pPr>
+      <w:r>
+        <w:rPr>
+          <w:rFonts w:eastAsia="Times New Roman" w:cstheme="minorHAnsi"/>
+          <w:lang w:eastAsia="en-NL"/>
+        </w:rPr>
+        <w:t>I think this feedback was very positive combined with giving good future points of interest for further iterations and Bas also directly gave me a GO on this challenge, indicating that I have shown clear potential with my project.</w:t>
+      </w:r>
+    </w:p>
+    <w:p>
+      <w:pPr>
+        <w:rPr>
+          <w:rFonts w:ascii="Lato" w:hAnsi="Lato"/>
+          <w:b/>
+          <w:bCs/>
+          <w:color w:val="2D3B45"/>
+          <w:shd w:val="clear" w:color="auto" w:fill="FFFFFF"/>
+        </w:rPr>
+      </w:pPr>
+      <w:r>
+        <w:rPr>
+          <w:rFonts w:ascii="Lato" w:hAnsi="Lato"/>
+          <w:b/>
+          <w:bCs/>
+          <w:color w:val="2D3B45"/>
+          <w:shd w:val="clear" w:color="auto" w:fill="FFFFFF"/>
+        </w:rPr>
+        <w:t>Evidence Evaluation 3</w:t>
+      </w:r>
+    </w:p>
+    <w:p>
+      <w:pPr>
+        <w:spacing w:after="0"/>
+        <w:rPr>
+          <w:rFonts w:ascii="Lato" w:hAnsi="Lato"/>
+          <w:color w:val="2D3B45"/>
+          <w:sz w:val="17"/>
+          <w:szCs w:val="17"/>
+          <w:shd w:val="clear" w:color="auto" w:fill="FFFFFF"/>
+        </w:rPr>
+      </w:pPr>
+      <w:r>
+        <w:rPr>
+          <w:rFonts w:ascii="Lato" w:hAnsi="Lato"/>
+          <w:color w:val="2D3B45"/>
+          <w:sz w:val="17"/>
+          <w:szCs w:val="17"/>
+          <w:shd w:val="clear" w:color="auto" w:fill="FFFFFF"/>
+        </w:rPr>
+        <w:t>Please note that I am possible in general about your work</w:t>
+      </w:r>
+      <w:r>
+        <w:rPr>
+          <w:rFonts w:ascii="Lato" w:hAnsi="Lato"/>
+          <w:color w:val="2E74B5" w:themeColor="accent5" w:themeShade="BF"/>
+          <w:sz w:val="17"/>
+          <w:szCs w:val="17"/>
+          <w:shd w:val="clear" w:color="auto" w:fill="FFFFFF"/>
+        </w:rPr>
+        <w:t xml:space="preserve">, you demonstrate an excellent level of subject </w:t>
+      </w:r>
+      <w:proofErr w:type="gramStart"/>
+      <w:r>
+        <w:rPr>
+          <w:rFonts w:ascii="Lato" w:hAnsi="Lato"/>
+          <w:color w:val="2E74B5" w:themeColor="accent5" w:themeShade="BF"/>
+          <w:sz w:val="17"/>
+          <w:szCs w:val="17"/>
+          <w:shd w:val="clear" w:color="auto" w:fill="FFFFFF"/>
+        </w:rPr>
+        <w:t>comprehension</w:t>
+      </w:r>
+      <w:proofErr w:type="gramEnd"/>
+      <w:r>
+        <w:rPr>
+          <w:rFonts w:ascii="Lato" w:hAnsi="Lato"/>
+          <w:color w:val="2E74B5" w:themeColor="accent5" w:themeShade="BF"/>
+          <w:sz w:val="17"/>
+          <w:szCs w:val="17"/>
+          <w:shd w:val="clear" w:color="auto" w:fill="FFFFFF"/>
+        </w:rPr>
+        <w:t xml:space="preserve"> </w:t>
+      </w:r>
+      <w:r>
+        <w:rPr>
+          <w:rFonts w:ascii="Lato" w:hAnsi="Lato"/>
+          <w:color w:val="2D3B45"/>
+          <w:sz w:val="17"/>
+          <w:szCs w:val="17"/>
+          <w:shd w:val="clear" w:color="auto" w:fill="FFFFFF"/>
+        </w:rPr>
+        <w:t>but we do AI not because we can, but to "address a case", you seem to have changed it into a hobby to run models and fiddle with the hyperparameters and the goal has become sort of secondary.</w:t>
+      </w:r>
+    </w:p>
+    <w:p>
+      <w:pPr>
+        <w:jc w:val="right"/>
+        <w:rPr>
+          <w:rFonts w:ascii="Lato" w:hAnsi="Lato"/>
+          <w:b/>
+          <w:bCs/>
+          <w:color w:val="2D3B45"/>
+          <w:sz w:val="17"/>
+          <w:szCs w:val="17"/>
+          <w:shd w:val="clear" w:color="auto" w:fill="FFFFFF"/>
+        </w:rPr>
+      </w:pPr>
+      <w:proofErr w:type="spellStart"/>
       <w:r>
         <w:rPr>
           <w:rFonts w:ascii="Lato" w:eastAsia="Times New Roman" w:hAnsi="Lato" w:cs="Times New Roman"/>
@@ -2401,14 +2681,20 @@
           <w:szCs w:val="19"/>
           <w:lang w:val="en-NL" w:eastAsia="en-NL"/>
         </w:rPr>
-        <w:t>Bloks, Danny D., 8 Mar at 14:12</w:t>
-      </w:r>
-    </w:p>
-    <w:p>
-      <w:pPr>
-        <w:shd w:val="clear" w:color="auto" w:fill="FFFFFF"/>
-        <w:spacing w:after="0" w:line="240" w:lineRule="auto"/>
-        <w:jc w:val="right"/>
+        <w:t>Michielsen</w:t>
+      </w:r>
+      <w:proofErr w:type="spellEnd"/>
+      <w:r>
+        <w:rPr>
+          <w:rFonts w:ascii="Lato" w:eastAsia="Times New Roman" w:hAnsi="Lato" w:cs="Times New Roman"/>
+          <w:color w:val="737373"/>
+          <w:sz w:val="19"/>
+          <w:szCs w:val="19"/>
+          <w:lang w:val="en-NL" w:eastAsia="en-NL"/>
+        </w:rPr>
+        <w:t>, Bas B.S.H.T.,</w:t>
+      </w:r>
+      <w:r>
         <w:rPr>
           <w:rFonts w:ascii="Lato" w:eastAsia="Times New Roman" w:hAnsi="Lato" w:cs="Times New Roman"/>
           <w:color w:val="737373"/>
@@ -2416,7 +2702,349 @@
           <w:szCs w:val="19"/>
           <w:lang w:eastAsia="en-NL"/>
         </w:rPr>
-      </w:pPr>
+        <w:t xml:space="preserve"> 26 Apr at</w:t>
+      </w:r>
+      <w:r>
+        <w:rPr>
+          <w:rFonts w:ascii="Lato" w:eastAsia="Times New Roman" w:hAnsi="Lato" w:cs="Times New Roman"/>
+          <w:color w:val="737373"/>
+          <w:sz w:val="19"/>
+          <w:szCs w:val="19"/>
+          <w:lang w:eastAsia="en-NL"/>
+        </w:rPr>
+        <w:t xml:space="preserve"> 17:34</w:t>
+      </w:r>
+      <w:bookmarkStart w:id="5" w:name="_Toc101267639"/>
+    </w:p>
+    <w:p>
+      <w:r>
+        <w:t>This snippet of feedback is taken from feedback given by Bas on my machine learning iteration 1 work</w:t>
+      </w:r>
+      <w:r>
+        <w:t>.</w:t>
+      </w:r>
+      <w:r>
+        <w:t xml:space="preserve"> Bas gave a lot of feedback on mistakes that I made during this iteration, but as seen above did end it by saying that while I </w:t>
+      </w:r>
+      <w:r>
+        <w:t>made</w:t>
+      </w:r>
+      <w:r>
+        <w:t xml:space="preserve"> plenty of mistakes </w:t>
+      </w:r>
+      <w:r>
+        <w:t>with the way I approached my work, I do demonstrate a good level of knowledge on the subject.</w:t>
+      </w:r>
+    </w:p>
+    <w:p>
+      <w:r>
+        <w:t>Because of the feedback received from Bas I ended up having an extra one on one meeting to discuss my work and where I went wrong, seen as I do show my ability to work with models, but did not properly show it in correlation to the domain.</w:t>
+      </w:r>
+    </w:p>
+    <w:p>
+      <w:pPr>
+        <w:spacing w:after="0"/>
+        <w:rPr>
+          <w:rFonts w:ascii="Lato" w:hAnsi="Lato"/>
+          <w:color w:val="333333"/>
+          <w:sz w:val="17"/>
+          <w:szCs w:val="17"/>
+        </w:rPr>
+      </w:pPr>
+      <w:r>
+        <w:rPr>
+          <w:rFonts w:ascii="Lato" w:hAnsi="Lato"/>
+          <w:color w:val="333333"/>
+          <w:sz w:val="17"/>
+          <w:szCs w:val="17"/>
+        </w:rPr>
+        <w:t xml:space="preserve">Hi Thomas, well done, </w:t>
+      </w:r>
+      <w:r>
+        <w:rPr>
+          <w:rFonts w:ascii="Lato" w:hAnsi="Lato"/>
+          <w:color w:val="2E74B5" w:themeColor="accent5" w:themeShade="BF"/>
+          <w:sz w:val="17"/>
+          <w:szCs w:val="17"/>
+        </w:rPr>
+        <w:t>I am not worried about your work in general</w:t>
+      </w:r>
+      <w:r>
+        <w:rPr>
+          <w:rFonts w:ascii="Lato" w:hAnsi="Lato"/>
+          <w:color w:val="333333"/>
+          <w:sz w:val="17"/>
+          <w:szCs w:val="17"/>
+        </w:rPr>
+        <w:t xml:space="preserve">, see if you can get your </w:t>
+      </w:r>
+      <w:proofErr w:type="gramStart"/>
+      <w:r>
+        <w:rPr>
+          <w:rFonts w:ascii="Lato" w:hAnsi="Lato"/>
+          <w:color w:val="333333"/>
+          <w:sz w:val="17"/>
+          <w:szCs w:val="17"/>
+        </w:rPr>
+        <w:t>case oriented</w:t>
+      </w:r>
+      <w:proofErr w:type="gramEnd"/>
+      <w:r>
+        <w:rPr>
+          <w:rFonts w:ascii="Lato" w:hAnsi="Lato"/>
+          <w:color w:val="333333"/>
+          <w:sz w:val="17"/>
+          <w:szCs w:val="17"/>
+        </w:rPr>
+        <w:t xml:space="preserve"> focus back and I believe the next iteration will be really good!</w:t>
+      </w:r>
+    </w:p>
+    <w:p>
+      <w:pPr>
+        <w:jc w:val="right"/>
+        <w:rPr>
+          <w:rFonts w:ascii="Lato" w:eastAsia="Times New Roman" w:hAnsi="Lato" w:cs="Times New Roman"/>
+          <w:color w:val="737373"/>
+          <w:sz w:val="19"/>
+          <w:szCs w:val="19"/>
+          <w:lang w:eastAsia="en-NL"/>
+        </w:rPr>
+      </w:pPr>
+      <w:proofErr w:type="spellStart"/>
+      <w:r>
+        <w:rPr>
+          <w:rFonts w:ascii="Lato" w:eastAsia="Times New Roman" w:hAnsi="Lato" w:cs="Times New Roman"/>
+          <w:color w:val="737373"/>
+          <w:sz w:val="19"/>
+          <w:szCs w:val="19"/>
+          <w:lang w:val="en-NL" w:eastAsia="en-NL"/>
+        </w:rPr>
+        <w:t>Michielsen</w:t>
+      </w:r>
+      <w:proofErr w:type="spellEnd"/>
+      <w:r>
+        <w:rPr>
+          <w:rFonts w:ascii="Lato" w:eastAsia="Times New Roman" w:hAnsi="Lato" w:cs="Times New Roman"/>
+          <w:color w:val="737373"/>
+          <w:sz w:val="19"/>
+          <w:szCs w:val="19"/>
+          <w:lang w:val="en-NL" w:eastAsia="en-NL"/>
+        </w:rPr>
+        <w:t>, Bas B.S.H.T.,</w:t>
+      </w:r>
+      <w:r>
+        <w:rPr>
+          <w:rFonts w:ascii="Lato" w:eastAsia="Times New Roman" w:hAnsi="Lato" w:cs="Times New Roman"/>
+          <w:color w:val="737373"/>
+          <w:sz w:val="19"/>
+          <w:szCs w:val="19"/>
+          <w:lang w:eastAsia="en-NL"/>
+        </w:rPr>
+        <w:t xml:space="preserve"> 28 Apr – </w:t>
+      </w:r>
+      <w:proofErr w:type="spellStart"/>
+      <w:r>
+        <w:rPr>
+          <w:rFonts w:ascii="Lato" w:eastAsia="Times New Roman" w:hAnsi="Lato" w:cs="Times New Roman"/>
+          <w:color w:val="737373"/>
+          <w:sz w:val="19"/>
+          <w:szCs w:val="19"/>
+          <w:lang w:eastAsia="en-NL"/>
+        </w:rPr>
+        <w:t>Feedpulse</w:t>
+      </w:r>
+      <w:proofErr w:type="spellEnd"/>
+    </w:p>
+    <w:p>
+      <w:r>
+        <w:t xml:space="preserve">During the meeting we discussed what I did wrong and ended up posting what we discussed on </w:t>
+      </w:r>
+      <w:proofErr w:type="spellStart"/>
+      <w:r>
+        <w:t>feedpulse</w:t>
+      </w:r>
+      <w:proofErr w:type="spellEnd"/>
+      <w:r>
+        <w:t>, Bas also gave a response to my comment and wrote the above.</w:t>
+      </w:r>
+    </w:p>
+    <w:p>
+      <w:r>
+        <w:t>This response further indicates that while I do show a sufficient level of comprehension of the subject, I failed to apply it back to the domain I am working in and will improve on this during iteration 2.</w:t>
+      </w:r>
+    </w:p>
+    <w:p>
+      <w:pPr>
+        <w:rPr>
+          <w:rFonts w:ascii="Lato" w:hAnsi="Lato"/>
+          <w:color w:val="FF0000"/>
+          <w:sz w:val="17"/>
+          <w:szCs w:val="17"/>
+          <w:shd w:val="clear" w:color="auto" w:fill="FFFFFF"/>
+        </w:rPr>
+      </w:pPr>
+      <w:r>
+        <w:rPr>
+          <w:color w:val="FF0000"/>
+        </w:rPr>
+        <w:t>Add Bas feedback here for iteration 2</w:t>
+      </w:r>
+    </w:p>
+    <w:p>
+      <w:pPr>
+        <w:rPr>
+          <w:rFonts w:ascii="Lato" w:eastAsia="Times New Roman" w:hAnsi="Lato" w:cstheme="minorHAnsi"/>
+          <w:sz w:val="17"/>
+          <w:szCs w:val="17"/>
+          <w:lang w:eastAsia="en-NL"/>
+        </w:rPr>
+      </w:pPr>
+      <w:r>
+        <w:rPr>
+          <w:rFonts w:ascii="Lato" w:hAnsi="Lato"/>
+          <w:sz w:val="17"/>
+          <w:szCs w:val="17"/>
+        </w:rPr>
+        <w:lastRenderedPageBreak/>
+        <w:br w:type="page"/>
+      </w:r>
+    </w:p>
+    <w:p>
+      <w:pPr>
+        <w:pStyle w:val="Heading1"/>
+      </w:pPr>
+      <w:r>
+        <w:lastRenderedPageBreak/>
+        <w:t>Reliability and transparency</w:t>
+      </w:r>
+      <w:bookmarkEnd w:id="5"/>
+    </w:p>
+    <w:p>
+      <w:r>
+        <w:t xml:space="preserve">You support conclusions based on </w:t>
+      </w:r>
+      <w:r>
+        <w:rPr>
+          <w:b/>
+          <w:bCs/>
+        </w:rPr>
+        <w:t>domain knowledge</w:t>
+      </w:r>
+      <w:r>
+        <w:t xml:space="preserve"> and </w:t>
+      </w:r>
+      <w:r>
+        <w:rPr>
+          <w:b/>
+          <w:bCs/>
+        </w:rPr>
+        <w:t>sources</w:t>
+      </w:r>
+      <w:r>
+        <w:t xml:space="preserve">, and processes used should be </w:t>
+      </w:r>
+      <w:r>
+        <w:rPr>
+          <w:b/>
+          <w:bCs/>
+        </w:rPr>
+        <w:t>well</w:t>
+      </w:r>
+      <w:r>
+        <w:t xml:space="preserve"> </w:t>
+      </w:r>
+      <w:r>
+        <w:rPr>
+          <w:b/>
+          <w:bCs/>
+        </w:rPr>
+        <w:t>explained</w:t>
+      </w:r>
+      <w:r>
+        <w:t xml:space="preserve"> and make sense.</w:t>
+      </w:r>
+    </w:p>
+    <w:p>
+      <w:pPr>
+        <w:rPr>
+          <w:rStyle w:val="SubtleEmphasis"/>
+        </w:rPr>
+      </w:pPr>
+      <w:r>
+        <w:rPr>
+          <w:rStyle w:val="SubtleEmphasis"/>
+        </w:rPr>
+        <w:t xml:space="preserve">Evaluation 2: I think this learning outcome is currently at </w:t>
+      </w:r>
+      <w:r>
+        <w:rPr>
+          <w:rStyle w:val="SubtleEmphasis"/>
+        </w:rPr>
+        <w:t>a</w:t>
+      </w:r>
+      <w:r>
+        <w:rPr>
+          <w:rStyle w:val="SubtleEmphasis"/>
+        </w:rPr>
+        <w:t xml:space="preserve"> </w:t>
+      </w:r>
+      <w:r>
+        <w:rPr>
+          <w:rStyle w:val="SubtleEmphasis"/>
+          <w:b/>
+          <w:bCs/>
+        </w:rPr>
+        <w:t>Beginning</w:t>
+      </w:r>
+      <w:r>
+        <w:rPr>
+          <w:rStyle w:val="SubtleEmphasis"/>
+        </w:rPr>
+        <w:t xml:space="preserve"> level.</w:t>
+      </w:r>
+    </w:p>
+    <w:p>
+      <w:r>
+        <w:rPr>
+          <w:rStyle w:val="SubtleEmphasis"/>
+        </w:rPr>
+        <w:t xml:space="preserve">Evaluation 3: I think this learning outcome is currently at a </w:t>
+      </w:r>
+      <w:r>
+        <w:rPr>
+          <w:rStyle w:val="SubtleEmphasis"/>
+          <w:b/>
+          <w:bCs/>
+        </w:rPr>
+        <w:t>Proficient</w:t>
+      </w:r>
+      <w:r>
+        <w:rPr>
+          <w:rStyle w:val="SubtleEmphasis"/>
+        </w:rPr>
+        <w:t xml:space="preserve"> level.</w:t>
+      </w:r>
+    </w:p>
+    <w:p>
+      <w:pPr>
+        <w:rPr>
+          <w:rFonts w:ascii="Lato" w:hAnsi="Lato"/>
+          <w:b/>
+          <w:bCs/>
+          <w:color w:val="2D3B45"/>
+          <w:shd w:val="clear" w:color="auto" w:fill="FFFFFF"/>
+        </w:rPr>
+      </w:pPr>
+      <w:r>
+        <w:rPr>
+          <w:rFonts w:ascii="Lato" w:hAnsi="Lato"/>
+          <w:b/>
+          <w:bCs/>
+          <w:color w:val="2D3B45"/>
+          <w:shd w:val="clear" w:color="auto" w:fill="FFFFFF"/>
+        </w:rPr>
+        <w:t>Evidence Evaluation 2</w:t>
+      </w:r>
     </w:p>
     <w:p>
       <w:pPr>
@@ -2437,6 +3065,137 @@
           <w:shd w:val="clear" w:color="auto" w:fill="FFFFFF"/>
           <w:lang w:val="en-NL" w:eastAsia="en-NL"/>
         </w:rPr>
+        <w:t xml:space="preserve">Hey Thomas, </w:t>
+      </w:r>
+      <w:proofErr w:type="gramStart"/>
+      <w:r>
+        <w:rPr>
+          <w:rFonts w:ascii="Lato" w:eastAsia="Times New Roman" w:hAnsi="Lato" w:cs="Times New Roman"/>
+          <w:color w:val="4472C4" w:themeColor="accent1"/>
+          <w:sz w:val="17"/>
+          <w:szCs w:val="17"/>
+          <w:shd w:val="clear" w:color="auto" w:fill="FFFFFF"/>
+          <w:lang w:val="en-NL" w:eastAsia="en-NL"/>
+        </w:rPr>
+        <w:t>It</w:t>
+      </w:r>
+      <w:proofErr w:type="gramEnd"/>
+      <w:r>
+        <w:rPr>
+          <w:rFonts w:ascii="Lato" w:eastAsia="Times New Roman" w:hAnsi="Lato" w:cs="Times New Roman"/>
+          <w:color w:val="4472C4" w:themeColor="accent1"/>
+          <w:sz w:val="17"/>
+          <w:szCs w:val="17"/>
+          <w:shd w:val="clear" w:color="auto" w:fill="FFFFFF"/>
+          <w:lang w:val="en-NL" w:eastAsia="en-NL"/>
+        </w:rPr>
+        <w:t xml:space="preserve"> seems you sufficiently dove into the domain of movies</w:t>
+      </w:r>
+      <w:r>
+        <w:rPr>
+          <w:rFonts w:ascii="Lato" w:eastAsia="Times New Roman" w:hAnsi="Lato" w:cs="Times New Roman"/>
+          <w:color w:val="2D3B45"/>
+          <w:sz w:val="17"/>
+          <w:szCs w:val="17"/>
+          <w:shd w:val="clear" w:color="auto" w:fill="FFFFFF"/>
+          <w:lang w:val="en-NL" w:eastAsia="en-NL"/>
+        </w:rPr>
+        <w:t>. Could be a little more extensive, and too bad you can't find an expert, but maybe you could then add some "literary source"(?) (&lt;-maybe a piece about what makes the "world of movies" tick?) to use as an expert? If you can't really find that, don't put too much more time in that and go on with EDA-</w:t>
+      </w:r>
+      <w:proofErr w:type="spellStart"/>
+      <w:r>
+        <w:rPr>
+          <w:rFonts w:ascii="Lato" w:eastAsia="Times New Roman" w:hAnsi="Lato" w:cs="Times New Roman"/>
+          <w:color w:val="2D3B45"/>
+          <w:sz w:val="17"/>
+          <w:szCs w:val="17"/>
+          <w:shd w:val="clear" w:color="auto" w:fill="FFFFFF"/>
+          <w:lang w:val="en-NL" w:eastAsia="en-NL"/>
+        </w:rPr>
+        <w:t>ing</w:t>
+      </w:r>
+      <w:proofErr w:type="spellEnd"/>
+      <w:r>
+        <w:rPr>
+          <w:rFonts w:ascii="Lato" w:eastAsia="Times New Roman" w:hAnsi="Lato" w:cs="Times New Roman"/>
+          <w:color w:val="2D3B45"/>
+          <w:sz w:val="17"/>
+          <w:szCs w:val="17"/>
+          <w:shd w:val="clear" w:color="auto" w:fill="FFFFFF"/>
+          <w:lang w:val="en-NL" w:eastAsia="en-NL"/>
+        </w:rPr>
+        <w:t>. Good start so far!</w:t>
+      </w:r>
+    </w:p>
+    <w:p>
+      <w:pPr>
+        <w:shd w:val="clear" w:color="auto" w:fill="FFFFFF"/>
+        <w:spacing w:after="0" w:line="240" w:lineRule="auto"/>
+        <w:jc w:val="right"/>
+        <w:rPr>
+          <w:rFonts w:ascii="Lato" w:eastAsia="Times New Roman" w:hAnsi="Lato" w:cs="Times New Roman"/>
+          <w:color w:val="737373"/>
+          <w:sz w:val="19"/>
+          <w:szCs w:val="19"/>
+          <w:lang w:val="en-NL" w:eastAsia="en-NL"/>
+        </w:rPr>
+      </w:pPr>
+      <w:proofErr w:type="spellStart"/>
+      <w:r>
+        <w:rPr>
+          <w:rFonts w:ascii="Lato" w:eastAsia="Times New Roman" w:hAnsi="Lato" w:cs="Times New Roman"/>
+          <w:color w:val="737373"/>
+          <w:sz w:val="19"/>
+          <w:szCs w:val="19"/>
+          <w:lang w:val="en-NL" w:eastAsia="en-NL"/>
+        </w:rPr>
+        <w:t>Bloks</w:t>
+      </w:r>
+      <w:proofErr w:type="spellEnd"/>
+      <w:r>
+        <w:rPr>
+          <w:rFonts w:ascii="Lato" w:eastAsia="Times New Roman" w:hAnsi="Lato" w:cs="Times New Roman"/>
+          <w:color w:val="737373"/>
+          <w:sz w:val="19"/>
+          <w:szCs w:val="19"/>
+          <w:lang w:val="en-NL" w:eastAsia="en-NL"/>
+        </w:rPr>
+        <w:t>, Danny D., 8 Mar at 14:12</w:t>
+      </w:r>
+    </w:p>
+    <w:p>
+      <w:pPr>
+        <w:shd w:val="clear" w:color="auto" w:fill="FFFFFF"/>
+        <w:spacing w:after="0" w:line="240" w:lineRule="auto"/>
+        <w:jc w:val="right"/>
+        <w:rPr>
+          <w:rFonts w:ascii="Lato" w:eastAsia="Times New Roman" w:hAnsi="Lato" w:cs="Times New Roman"/>
+          <w:color w:val="737373"/>
+          <w:sz w:val="19"/>
+          <w:szCs w:val="19"/>
+          <w:lang w:eastAsia="en-NL"/>
+        </w:rPr>
+      </w:pPr>
+    </w:p>
+    <w:p>
+      <w:pPr>
+        <w:spacing w:after="0" w:line="240" w:lineRule="auto"/>
+        <w:rPr>
+          <w:rFonts w:ascii="Times New Roman" w:eastAsia="Times New Roman" w:hAnsi="Times New Roman" w:cs="Times New Roman"/>
+          <w:sz w:val="24"/>
+          <w:szCs w:val="24"/>
+          <w:lang w:val="en-NL" w:eastAsia="en-NL"/>
+        </w:rPr>
+      </w:pPr>
+      <w:r>
+        <w:rPr>
+          <w:rFonts w:ascii="Lato" w:eastAsia="Times New Roman" w:hAnsi="Lato" w:cs="Times New Roman"/>
+          <w:color w:val="2D3B45"/>
+          <w:sz w:val="17"/>
+          <w:szCs w:val="17"/>
+          <w:shd w:val="clear" w:color="auto" w:fill="FFFFFF"/>
+          <w:lang w:val="en-NL" w:eastAsia="en-NL"/>
+        </w:rPr>
         <w:t xml:space="preserve">As we discussed recently, </w:t>
       </w:r>
       <w:r>
@@ -2507,6 +3266,7 @@
           <w:lang w:val="en-NL" w:eastAsia="en-NL"/>
         </w:rPr>
       </w:pPr>
+      <w:proofErr w:type="spellStart"/>
       <w:r>
         <w:rPr>
           <w:rFonts w:ascii="Lato" w:eastAsia="Times New Roman" w:hAnsi="Lato" w:cs="Times New Roman"/>
@@ -2515,13 +3275,340 @@
           <w:szCs w:val="19"/>
           <w:lang w:val="en-NL" w:eastAsia="en-NL"/>
         </w:rPr>
-        <w:t>Bloks, Danny D., 5 Apr at 14:36</w:t>
+        <w:t>Bloks</w:t>
+      </w:r>
+      <w:proofErr w:type="spellEnd"/>
+      <w:r>
+        <w:rPr>
+          <w:rFonts w:ascii="Lato" w:eastAsia="Times New Roman" w:hAnsi="Lato" w:cs="Times New Roman"/>
+          <w:color w:val="737373"/>
+          <w:sz w:val="19"/>
+          <w:szCs w:val="19"/>
+          <w:lang w:val="en-NL" w:eastAsia="en-NL"/>
+        </w:rPr>
+        <w:t>, Danny D., 5 Apr at 14:36</w:t>
       </w:r>
     </w:p>
     <w:p>
       <w:r>
         <w:t>From the feedback above received by Danny for Iteration 0 and 1 respectively, Danny states that I have sufficiently displayed my domain understanding and process. I have also taken Danny’s earlier feedback into consideration and improved on these aspects mentioned during iteration 1.</w:t>
       </w:r>
+    </w:p>
+    <w:p>
+      <w:pPr>
+        <w:rPr>
+          <w:rFonts w:ascii="Lato" w:hAnsi="Lato"/>
+          <w:b/>
+          <w:bCs/>
+          <w:color w:val="2D3B45"/>
+          <w:shd w:val="clear" w:color="auto" w:fill="FFFFFF"/>
+        </w:rPr>
+      </w:pPr>
+      <w:r>
+        <w:rPr>
+          <w:rFonts w:ascii="Lato" w:hAnsi="Lato"/>
+          <w:b/>
+          <w:bCs/>
+          <w:color w:val="2D3B45"/>
+          <w:shd w:val="clear" w:color="auto" w:fill="FFFFFF"/>
+        </w:rPr>
+        <w:t>Evidence Evaluation 3</w:t>
+      </w:r>
+    </w:p>
+    <w:p>
+      <w:pPr>
+        <w:spacing w:after="0"/>
+        <w:rPr>
+          <w:rFonts w:ascii="Lato" w:hAnsi="Lato"/>
+          <w:color w:val="333333"/>
+          <w:sz w:val="17"/>
+          <w:szCs w:val="17"/>
+          <w:shd w:val="clear" w:color="auto" w:fill="FFFFFF"/>
+        </w:rPr>
+      </w:pPr>
+      <w:proofErr w:type="gramStart"/>
+      <w:r>
+        <w:rPr>
+          <w:rFonts w:ascii="Lato" w:hAnsi="Lato"/>
+          <w:color w:val="333333"/>
+          <w:sz w:val="17"/>
+          <w:szCs w:val="17"/>
+          <w:shd w:val="clear" w:color="auto" w:fill="FFFFFF"/>
+        </w:rPr>
+        <w:t>Firstly</w:t>
+      </w:r>
+      <w:proofErr w:type="gramEnd"/>
+      <w:r>
+        <w:rPr>
+          <w:rFonts w:ascii="Lato" w:hAnsi="Lato"/>
+          <w:color w:val="333333"/>
+          <w:sz w:val="17"/>
+          <w:szCs w:val="17"/>
+          <w:shd w:val="clear" w:color="auto" w:fill="FFFFFF"/>
+        </w:rPr>
+        <w:t xml:space="preserve"> we discussed Reliability and Transparency, here Danny referred back to my overall grading for Domain Understanding, and mentioned that what I have done so far is good on this front, if I continue documenting and using valid sources for my Delivery phase </w:t>
+      </w:r>
+      <w:r>
+        <w:rPr>
+          <w:rFonts w:ascii="Lato" w:hAnsi="Lato"/>
+          <w:color w:val="2E74B5" w:themeColor="accent5" w:themeShade="BF"/>
+          <w:sz w:val="17"/>
+          <w:szCs w:val="17"/>
+          <w:shd w:val="clear" w:color="auto" w:fill="FFFFFF"/>
+        </w:rPr>
+        <w:t>I should be at a Proficient level</w:t>
+      </w:r>
+      <w:r>
+        <w:rPr>
+          <w:rFonts w:ascii="Lato" w:hAnsi="Lato"/>
+          <w:color w:val="333333"/>
+          <w:sz w:val="17"/>
+          <w:szCs w:val="17"/>
+          <w:shd w:val="clear" w:color="auto" w:fill="FFFFFF"/>
+        </w:rPr>
+        <w:t>.</w:t>
+      </w:r>
+    </w:p>
+    <w:p>
+      <w:pPr>
+        <w:shd w:val="clear" w:color="auto" w:fill="FFFFFF"/>
+        <w:spacing w:line="240" w:lineRule="auto"/>
+        <w:jc w:val="right"/>
+        <w:rPr>
+          <w:rFonts w:ascii="Lato" w:eastAsia="Times New Roman" w:hAnsi="Lato" w:cs="Times New Roman"/>
+          <w:color w:val="737373"/>
+          <w:sz w:val="19"/>
+          <w:szCs w:val="19"/>
+          <w:lang w:eastAsia="en-NL"/>
+        </w:rPr>
+      </w:pPr>
+      <w:r>
+        <w:rPr>
+          <w:rFonts w:ascii="Lato" w:eastAsia="Times New Roman" w:hAnsi="Lato" w:cs="Times New Roman"/>
+          <w:color w:val="737373"/>
+          <w:sz w:val="19"/>
+          <w:szCs w:val="19"/>
+          <w:lang w:eastAsia="en-NL"/>
+        </w:rPr>
+        <w:t xml:space="preserve"> Meeting Thomas - </w:t>
+      </w:r>
+      <w:proofErr w:type="spellStart"/>
+      <w:r>
+        <w:rPr>
+          <w:rFonts w:ascii="Lato" w:eastAsia="Times New Roman" w:hAnsi="Lato" w:cs="Times New Roman"/>
+          <w:color w:val="737373"/>
+          <w:sz w:val="19"/>
+          <w:szCs w:val="19"/>
+          <w:lang w:val="en-NL" w:eastAsia="en-NL"/>
+        </w:rPr>
+        <w:t>Bloks</w:t>
+      </w:r>
+      <w:proofErr w:type="spellEnd"/>
+      <w:r>
+        <w:rPr>
+          <w:rFonts w:ascii="Lato" w:eastAsia="Times New Roman" w:hAnsi="Lato" w:cs="Times New Roman"/>
+          <w:color w:val="737373"/>
+          <w:sz w:val="19"/>
+          <w:szCs w:val="19"/>
+          <w:lang w:val="en-NL" w:eastAsia="en-NL"/>
+        </w:rPr>
+        <w:t xml:space="preserve">, Danny D., </w:t>
+      </w:r>
+      <w:r>
+        <w:rPr>
+          <w:rFonts w:ascii="Lato" w:eastAsia="Times New Roman" w:hAnsi="Lato" w:cs="Times New Roman"/>
+          <w:color w:val="737373"/>
+          <w:sz w:val="19"/>
+          <w:szCs w:val="19"/>
+          <w:lang w:eastAsia="en-NL"/>
+        </w:rPr>
+        <w:t>22</w:t>
+      </w:r>
+      <w:r>
+        <w:rPr>
+          <w:rFonts w:ascii="Lato" w:eastAsia="Times New Roman" w:hAnsi="Lato" w:cs="Times New Roman"/>
+          <w:color w:val="737373"/>
+          <w:sz w:val="19"/>
+          <w:szCs w:val="19"/>
+          <w:lang w:val="en-NL" w:eastAsia="en-NL"/>
+        </w:rPr>
+        <w:t xml:space="preserve"> Apr </w:t>
+      </w:r>
+      <w:r>
+        <w:rPr>
+          <w:rFonts w:ascii="Lato" w:eastAsia="Times New Roman" w:hAnsi="Lato" w:cs="Times New Roman"/>
+          <w:color w:val="737373"/>
+          <w:sz w:val="19"/>
+          <w:szCs w:val="19"/>
+          <w:lang w:eastAsia="en-NL"/>
+        </w:rPr>
+        <w:t xml:space="preserve">– </w:t>
+      </w:r>
+      <w:proofErr w:type="spellStart"/>
+      <w:r>
+        <w:rPr>
+          <w:rFonts w:ascii="Lato" w:eastAsia="Times New Roman" w:hAnsi="Lato" w:cs="Times New Roman"/>
+          <w:color w:val="737373"/>
+          <w:sz w:val="19"/>
+          <w:szCs w:val="19"/>
+          <w:lang w:eastAsia="en-NL"/>
+        </w:rPr>
+        <w:t>Feedpulse</w:t>
+      </w:r>
+      <w:proofErr w:type="spellEnd"/>
+    </w:p>
+    <w:p>
+      <w:pPr>
+        <w:shd w:val="clear" w:color="auto" w:fill="FFFFFF"/>
+        <w:spacing w:line="240" w:lineRule="auto"/>
+        <w:rPr>
+          <w:rFonts w:eastAsia="Times New Roman" w:cstheme="minorHAnsi"/>
+          <w:lang w:eastAsia="en-NL"/>
+        </w:rPr>
+      </w:pPr>
+      <w:r>
+        <w:rPr>
+          <w:rFonts w:eastAsia="Times New Roman" w:cstheme="minorHAnsi"/>
+          <w:lang w:eastAsia="en-NL"/>
+        </w:rPr>
+        <w:t>The feedback above was paraphrased by me during a meeting with Danny discussing my learning outcomes</w:t>
+      </w:r>
+      <w:r>
+        <w:rPr>
+          <w:rFonts w:eastAsia="Times New Roman" w:cstheme="minorHAnsi"/>
+          <w:lang w:eastAsia="en-NL"/>
+        </w:rPr>
+        <w:t>.</w:t>
+      </w:r>
+      <w:r>
+        <w:rPr>
+          <w:rFonts w:eastAsia="Times New Roman" w:cstheme="minorHAnsi"/>
+          <w:lang w:eastAsia="en-NL"/>
+        </w:rPr>
+        <w:t xml:space="preserve"> </w:t>
+      </w:r>
+      <w:r>
+        <w:rPr>
+          <w:rFonts w:eastAsia="Times New Roman" w:cstheme="minorHAnsi"/>
+          <w:lang w:eastAsia="en-NL"/>
+        </w:rPr>
+        <w:t xml:space="preserve">During this meeting Danny mentioned that my skills for Reliability and transparency are on a high level </w:t>
+      </w:r>
+      <w:r>
+        <w:rPr>
+          <w:rFonts w:eastAsia="Times New Roman" w:cstheme="minorHAnsi"/>
+          <w:lang w:eastAsia="en-NL"/>
+        </w:rPr>
+        <w:t>and</w:t>
+      </w:r>
+      <w:r>
+        <w:rPr>
+          <w:rFonts w:eastAsia="Times New Roman" w:cstheme="minorHAnsi"/>
+          <w:lang w:eastAsia="en-NL"/>
+        </w:rPr>
+        <w:t xml:space="preserve"> did not have anything to improve.</w:t>
+      </w:r>
+    </w:p>
+    <w:p>
+      <w:pPr>
+        <w:shd w:val="clear" w:color="auto" w:fill="FFFFFF"/>
+        <w:spacing w:line="240" w:lineRule="auto"/>
+        <w:rPr>
+          <w:rFonts w:eastAsia="Times New Roman" w:cstheme="minorHAnsi"/>
+          <w:lang w:eastAsia="en-NL"/>
+        </w:rPr>
+      </w:pPr>
+      <w:r>
+        <w:rPr>
+          <w:rFonts w:eastAsia="Times New Roman" w:cstheme="minorHAnsi"/>
+          <w:lang w:eastAsia="en-NL"/>
+        </w:rPr>
+        <w:t xml:space="preserve">Danny </w:t>
+      </w:r>
+      <w:r>
+        <w:rPr>
+          <w:rFonts w:eastAsia="Times New Roman" w:cstheme="minorHAnsi"/>
+          <w:lang w:eastAsia="en-NL"/>
+        </w:rPr>
+        <w:t>mentioned that</w:t>
+      </w:r>
+      <w:r>
+        <w:rPr>
+          <w:rFonts w:eastAsia="Times New Roman" w:cstheme="minorHAnsi"/>
+          <w:lang w:eastAsia="en-NL"/>
+        </w:rPr>
+        <w:t xml:space="preserve"> if I did the same </w:t>
+      </w:r>
+      <w:proofErr w:type="gramStart"/>
+      <w:r>
+        <w:rPr>
+          <w:rFonts w:eastAsia="Times New Roman" w:cstheme="minorHAnsi"/>
+          <w:lang w:eastAsia="en-NL"/>
+        </w:rPr>
+        <w:t>work</w:t>
+      </w:r>
+      <w:proofErr w:type="gramEnd"/>
+      <w:r>
+        <w:rPr>
+          <w:rFonts w:eastAsia="Times New Roman" w:cstheme="minorHAnsi"/>
+          <w:lang w:eastAsia="en-NL"/>
+        </w:rPr>
+        <w:t xml:space="preserve"> I had done so far for my delivery phase, that all my SI phases would be at</w:t>
+      </w:r>
+      <w:r>
+        <w:rPr>
+          <w:rFonts w:eastAsia="Times New Roman" w:cstheme="minorHAnsi"/>
+          <w:lang w:eastAsia="en-NL"/>
+        </w:rPr>
+        <w:t xml:space="preserve"> sufficient. After finishing iteration 2 and handing it in together with my delivery phase, Danny indeed did give me sufficient for all phases indicating that I indeed have a proficient level for this learning outcome.</w:t>
+      </w:r>
+    </w:p>
+    <w:p>
+      <w:pPr>
+        <w:rPr>
+          <w:rFonts w:ascii="Lato" w:hAnsi="Lato"/>
+          <w:b/>
+          <w:bCs/>
+          <w:color w:val="2D3B45"/>
+          <w:sz w:val="17"/>
+          <w:szCs w:val="17"/>
+          <w:shd w:val="clear" w:color="auto" w:fill="FFFFFF"/>
+          <w:lang w:val="en-NL"/>
+        </w:rPr>
+      </w:pPr>
+    </w:p>
+    <w:p>
+      <w:pPr>
+        <w:rPr>
+          <w:rFonts w:ascii="Lato" w:hAnsi="Lato"/>
+          <w:b/>
+          <w:bCs/>
+          <w:color w:val="FF0000"/>
+          <w:shd w:val="clear" w:color="auto" w:fill="FFFFFF"/>
+        </w:rPr>
+      </w:pPr>
+      <w:r>
+        <w:rPr>
+          <w:rFonts w:ascii="Lato" w:hAnsi="Lato"/>
+          <w:b/>
+          <w:bCs/>
+          <w:color w:val="FF0000"/>
+          <w:shd w:val="clear" w:color="auto" w:fill="FFFFFF"/>
+        </w:rPr>
+        <w:t xml:space="preserve">Possibly integrate what Bas </w:t>
+      </w:r>
+      <w:r>
+        <w:rPr>
+          <w:rFonts w:ascii="Lato" w:hAnsi="Lato"/>
+          <w:b/>
+          <w:bCs/>
+          <w:color w:val="FF0000"/>
+          <w:shd w:val="clear" w:color="auto" w:fill="FFFFFF"/>
+        </w:rPr>
+        <w:t>gives me for iteration 2</w:t>
+      </w:r>
+    </w:p>
+    <w:p>
       <w:r>
         <w:br w:type="page"/>
       </w:r>
@@ -2603,10 +3690,15 @@
       </w:r>
     </w:p>
     <w:p>
-      <w:r>
+      <w:pPr>
         <w:rPr>
           <w:rStyle w:val="SubtleEmphasis"/>
         </w:rPr>
+      </w:pPr>
+      <w:r>
+        <w:rPr>
+          <w:rStyle w:val="SubtleEmphasis"/>
+        </w:rPr>
         <w:t xml:space="preserve">Evaluation 2: I think this learning outcome is currently at an </w:t>
       </w:r>
       <w:r>
@@ -2621,21 +3713,500 @@
         <w:rPr>
           <w:rStyle w:val="SubtleEmphasis"/>
         </w:rPr>
-        <w:t xml:space="preserve"> level</w:t>
-      </w:r>
-      <w:r>
+        <w:t xml:space="preserve"> level, this is because I do not have any direct evidence to show this learning outcome and will be gathered for next evaluation.</w:t>
+      </w:r>
+    </w:p>
+    <w:p>
+      <w:pPr>
         <w:rPr>
           <w:rStyle w:val="SubtleEmphasis"/>
         </w:rPr>
-        <w:t>, this is because I do not have any direct evidence to show this learning outcome and will be gathered for next evaluation</w:t>
-      </w:r>
+      </w:pPr>
       <w:r>
         <w:rPr>
           <w:rStyle w:val="SubtleEmphasis"/>
         </w:rPr>
+        <w:t xml:space="preserve">Evaluation 3: I think this learning outcome is currently at a </w:t>
+      </w:r>
+      <w:r>
+        <w:rPr>
+          <w:rStyle w:val="SubtleEmphasis"/>
+          <w:b/>
+          <w:bCs/>
+          <w:i w:val="0"/>
+          <w:iCs w:val="0"/>
+        </w:rPr>
+        <w:t xml:space="preserve">Proficient </w:t>
+      </w:r>
+      <w:r>
+        <w:rPr>
+          <w:rStyle w:val="SubtleEmphasis"/>
+          <w:i w:val="0"/>
+          <w:iCs w:val="0"/>
+        </w:rPr>
+        <w:t>or</w:t>
+      </w:r>
+      <w:r>
+        <w:rPr>
+          <w:rStyle w:val="SubtleEmphasis"/>
+          <w:b/>
+          <w:bCs/>
+          <w:i w:val="0"/>
+          <w:iCs w:val="0"/>
+        </w:rPr>
+        <w:t xml:space="preserve"> </w:t>
+      </w:r>
+      <w:r>
+        <w:rPr>
+          <w:rStyle w:val="SubtleEmphasis"/>
+          <w:b/>
+          <w:bCs/>
+          <w:i w:val="0"/>
+          <w:iCs w:val="0"/>
+        </w:rPr>
+        <w:t xml:space="preserve">Beginning </w:t>
+      </w:r>
+      <w:r>
+        <w:rPr>
+          <w:rStyle w:val="SubtleEmphasis"/>
+        </w:rPr>
+        <w:t>level.</w:t>
+      </w:r>
+    </w:p>
+    <w:p>
+      <w:pPr>
+        <w:rPr>
+          <w:rFonts w:ascii="Lato" w:hAnsi="Lato"/>
+          <w:b/>
+          <w:bCs/>
+          <w:color w:val="2D3B45"/>
+          <w:shd w:val="clear" w:color="auto" w:fill="FFFFFF"/>
+        </w:rPr>
+      </w:pPr>
+      <w:r>
+        <w:rPr>
+          <w:rFonts w:ascii="Lato" w:hAnsi="Lato"/>
+          <w:b/>
+          <w:bCs/>
+          <w:color w:val="2D3B45"/>
+          <w:shd w:val="clear" w:color="auto" w:fill="FFFFFF"/>
+        </w:rPr>
+        <w:t>Evidence Evaluation 3</w:t>
+      </w:r>
+    </w:p>
+    <w:p>
+      <w:bookmarkStart w:id="7" w:name="_Toc101267641"/>
+      <w:r>
+        <w:t xml:space="preserve">After discussing this learning outcome during Evaluation 2, I </w:t>
+      </w:r>
+      <w:r>
+        <w:t>found that I do have evidence for this learning outcome, some of these have been posted below.</w:t>
+      </w:r>
+    </w:p>
+    <w:p>
+      <w:pPr>
+        <w:spacing w:after="0"/>
+        <w:rPr>
+          <w:rFonts w:ascii="Lato" w:hAnsi="Lato"/>
+          <w:color w:val="2D3B45"/>
+          <w:sz w:val="17"/>
+          <w:szCs w:val="17"/>
+          <w:shd w:val="clear" w:color="auto" w:fill="FFFFFF"/>
+        </w:rPr>
+      </w:pPr>
+      <w:r>
+        <w:rPr>
+          <w:rFonts w:ascii="Lato" w:hAnsi="Lato"/>
+          <w:color w:val="2D3B45"/>
+          <w:sz w:val="17"/>
+          <w:szCs w:val="17"/>
+          <w:shd w:val="clear" w:color="auto" w:fill="FFFFFF"/>
+        </w:rPr>
+        <w:t xml:space="preserve">For Targeted Interactions, Danny also mentioned that </w:t>
+      </w:r>
+      <w:r>
+        <w:rPr>
+          <w:rFonts w:ascii="Lato" w:hAnsi="Lato"/>
+          <w:color w:val="2E74B5" w:themeColor="accent5" w:themeShade="BF"/>
+          <w:sz w:val="17"/>
+          <w:szCs w:val="17"/>
+          <w:shd w:val="clear" w:color="auto" w:fill="FFFFFF"/>
+        </w:rPr>
+        <w:t>this learning outcome is mostly displayed during phase 4</w:t>
+      </w:r>
+      <w:r>
+        <w:rPr>
+          <w:rFonts w:ascii="Lato" w:hAnsi="Lato"/>
+          <w:color w:val="2D3B45"/>
+          <w:sz w:val="17"/>
+          <w:szCs w:val="17"/>
+          <w:shd w:val="clear" w:color="auto" w:fill="FFFFFF"/>
+        </w:rPr>
+        <w:t xml:space="preserve">, however during phase 1 I have done plenty of research and shown my understanding into the stakeholders involved with my domain. Danny thinks this learning outcome should </w:t>
+      </w:r>
+      <w:r>
+        <w:rPr>
+          <w:rFonts w:ascii="Lato" w:hAnsi="Lato"/>
+          <w:color w:val="2E74B5" w:themeColor="accent5" w:themeShade="BF"/>
+          <w:sz w:val="17"/>
+          <w:szCs w:val="17"/>
+          <w:shd w:val="clear" w:color="auto" w:fill="FFFFFF"/>
+        </w:rPr>
+        <w:t>currently be on Beginning</w:t>
+      </w:r>
+      <w:r>
+        <w:rPr>
+          <w:rFonts w:ascii="Lato" w:hAnsi="Lato"/>
+          <w:color w:val="2D3B45"/>
+          <w:sz w:val="17"/>
+          <w:szCs w:val="17"/>
+          <w:shd w:val="clear" w:color="auto" w:fill="FFFFFF"/>
+        </w:rPr>
         <w:t>.</w:t>
       </w:r>
-      <w:r>
+    </w:p>
+    <w:p>
+      <w:pPr>
+        <w:spacing w:after="0"/>
+        <w:jc w:val="right"/>
+        <w:rPr>
+          <w:rFonts w:ascii="Lato" w:eastAsia="Times New Roman" w:hAnsi="Lato" w:cs="Times New Roman"/>
+          <w:color w:val="737373"/>
+          <w:sz w:val="19"/>
+          <w:szCs w:val="19"/>
+          <w:lang w:val="en-NL" w:eastAsia="en-NL"/>
+        </w:rPr>
+      </w:pPr>
+      <w:r>
+        <w:rPr>
+          <w:rFonts w:ascii="Lato" w:eastAsia="Times New Roman" w:hAnsi="Lato" w:cs="Times New Roman"/>
+          <w:color w:val="737373"/>
+          <w:sz w:val="19"/>
+          <w:szCs w:val="19"/>
+          <w:lang w:val="en-NL" w:eastAsia="en-NL"/>
+        </w:rPr>
+        <w:t xml:space="preserve">Meeting Thomas - </w:t>
+      </w:r>
+      <w:proofErr w:type="spellStart"/>
+      <w:r>
+        <w:rPr>
+          <w:rFonts w:ascii="Lato" w:eastAsia="Times New Roman" w:hAnsi="Lato" w:cs="Times New Roman"/>
+          <w:color w:val="737373"/>
+          <w:sz w:val="19"/>
+          <w:szCs w:val="19"/>
+          <w:lang w:val="en-NL" w:eastAsia="en-NL"/>
+        </w:rPr>
+        <w:t>Bloks</w:t>
+      </w:r>
+      <w:proofErr w:type="spellEnd"/>
+      <w:r>
+        <w:rPr>
+          <w:rFonts w:ascii="Lato" w:eastAsia="Times New Roman" w:hAnsi="Lato" w:cs="Times New Roman"/>
+          <w:color w:val="737373"/>
+          <w:sz w:val="19"/>
+          <w:szCs w:val="19"/>
+          <w:lang w:val="en-NL" w:eastAsia="en-NL"/>
+        </w:rPr>
+        <w:t xml:space="preserve">, Danny D., 22 Apr – </w:t>
+      </w:r>
+      <w:proofErr w:type="spellStart"/>
+      <w:r>
+        <w:rPr>
+          <w:rFonts w:ascii="Lato" w:eastAsia="Times New Roman" w:hAnsi="Lato" w:cs="Times New Roman"/>
+          <w:color w:val="737373"/>
+          <w:sz w:val="19"/>
+          <w:szCs w:val="19"/>
+          <w:lang w:val="en-NL" w:eastAsia="en-NL"/>
+        </w:rPr>
+        <w:t>Feedpulse</w:t>
+      </w:r>
+      <w:proofErr w:type="spellEnd"/>
+    </w:p>
+    <w:p>
+      <w:pPr>
+        <w:rPr>
+          <w:lang w:val="en-NL"/>
+        </w:rPr>
+      </w:pPr>
+    </w:p>
+    <w:p>
+      <w:pPr>
+        <w:spacing w:after="0"/>
+        <w:rPr>
+          <w:rFonts w:ascii="Segoe UI Emoji" w:hAnsi="Segoe UI Emoji" w:cs="Segoe UI Emoji"/>
+          <w:color w:val="2D3B45"/>
+          <w:sz w:val="17"/>
+          <w:szCs w:val="17"/>
+          <w:shd w:val="clear" w:color="auto" w:fill="FFFFFF"/>
+        </w:rPr>
+      </w:pPr>
+      <w:r>
+        <w:rPr>
+          <w:rFonts w:ascii="Lato" w:hAnsi="Lato"/>
+          <w:color w:val="2D3B45"/>
+          <w:sz w:val="17"/>
+          <w:szCs w:val="17"/>
+          <w:shd w:val="clear" w:color="auto" w:fill="FFFFFF"/>
+        </w:rPr>
+        <w:t xml:space="preserve">Hi Thomas, I am happy to read through this work, it is </w:t>
+      </w:r>
+      <w:r>
+        <w:rPr>
+          <w:rFonts w:ascii="Lato" w:hAnsi="Lato"/>
+          <w:color w:val="2E74B5" w:themeColor="accent5" w:themeShade="BF"/>
+          <w:sz w:val="17"/>
+          <w:szCs w:val="17"/>
+          <w:shd w:val="clear" w:color="auto" w:fill="FFFFFF"/>
+        </w:rPr>
+        <w:t>well structured</w:t>
+      </w:r>
+      <w:r>
+        <w:rPr>
+          <w:rFonts w:ascii="Lato" w:hAnsi="Lato"/>
+          <w:color w:val="2D3B45"/>
+          <w:sz w:val="17"/>
+          <w:szCs w:val="17"/>
+          <w:shd w:val="clear" w:color="auto" w:fill="FFFFFF"/>
+        </w:rPr>
+        <w:t xml:space="preserve">, </w:t>
+      </w:r>
+      <w:r>
+        <w:rPr>
+          <w:rFonts w:ascii="Lato" w:hAnsi="Lato"/>
+          <w:color w:val="2E74B5" w:themeColor="accent5" w:themeShade="BF"/>
+          <w:sz w:val="17"/>
+          <w:szCs w:val="17"/>
+          <w:shd w:val="clear" w:color="auto" w:fill="FFFFFF"/>
+        </w:rPr>
+        <w:t xml:space="preserve">well explained in simple terms </w:t>
+      </w:r>
+      <w:r>
+        <w:rPr>
+          <w:rFonts w:ascii="Lato" w:hAnsi="Lato"/>
+          <w:color w:val="2D3B45"/>
+          <w:sz w:val="17"/>
+          <w:szCs w:val="17"/>
+          <w:shd w:val="clear" w:color="auto" w:fill="FFFFFF"/>
+        </w:rPr>
+        <w:t xml:space="preserve">and concise wording. I even read through the Provisioning phase without getting bored (which I usually do because I am eager to see the models in actions </w:t>
+      </w:r>
+      <w:r>
+        <w:rPr>
+          <w:rFonts w:ascii="Segoe UI Emoji" w:hAnsi="Segoe UI Emoji" w:cs="Segoe UI Emoji"/>
+          <w:color w:val="2D3B45"/>
+          <w:sz w:val="17"/>
+          <w:szCs w:val="17"/>
+          <w:shd w:val="clear" w:color="auto" w:fill="FFFFFF"/>
+        </w:rPr>
+        <w:t>😁</w:t>
+      </w:r>
+      <w:r>
+        <w:rPr>
+          <w:rFonts w:ascii="Lato" w:hAnsi="Lato"/>
+          <w:color w:val="2D3B45"/>
+          <w:sz w:val="17"/>
+          <w:szCs w:val="17"/>
+          <w:shd w:val="clear" w:color="auto" w:fill="FFFFFF"/>
+        </w:rPr>
+        <w:t xml:space="preserve">), but </w:t>
+      </w:r>
+      <w:r>
+        <w:rPr>
+          <w:rFonts w:ascii="Lato" w:hAnsi="Lato"/>
+          <w:color w:val="2E74B5" w:themeColor="accent5" w:themeShade="BF"/>
+          <w:sz w:val="17"/>
+          <w:szCs w:val="17"/>
+          <w:shd w:val="clear" w:color="auto" w:fill="FFFFFF"/>
+        </w:rPr>
+        <w:t>you seem to have a way of writing your reasoning and showing the graphs etc. that keeps the reader interested</w:t>
+      </w:r>
+      <w:r>
+        <w:rPr>
+          <w:rFonts w:ascii="Lato" w:hAnsi="Lato"/>
+          <w:color w:val="2D3B45"/>
+          <w:sz w:val="17"/>
+          <w:szCs w:val="17"/>
+          <w:shd w:val="clear" w:color="auto" w:fill="FFFFFF"/>
+        </w:rPr>
+        <w:t xml:space="preserve">. Well done! </w:t>
+      </w:r>
+      <w:r>
+        <w:rPr>
+          <w:rFonts w:ascii="Segoe UI Emoji" w:hAnsi="Segoe UI Emoji" w:cs="Segoe UI Emoji"/>
+          <w:color w:val="2D3B45"/>
+          <w:sz w:val="17"/>
+          <w:szCs w:val="17"/>
+          <w:shd w:val="clear" w:color="auto" w:fill="FFFFFF"/>
+        </w:rPr>
+        <w:t>👍</w:t>
+      </w:r>
+    </w:p>
+    <w:p>
+      <w:pPr>
+        <w:jc w:val="right"/>
+        <w:rPr>
+          <w:rFonts w:ascii="Lato" w:eastAsia="Times New Roman" w:hAnsi="Lato" w:cs="Times New Roman"/>
+          <w:color w:val="737373"/>
+          <w:sz w:val="19"/>
+          <w:szCs w:val="19"/>
+          <w:lang w:val="en-NL" w:eastAsia="en-NL"/>
+        </w:rPr>
+      </w:pPr>
+      <w:proofErr w:type="spellStart"/>
+      <w:r>
+        <w:rPr>
+          <w:rFonts w:ascii="Lato" w:eastAsia="Times New Roman" w:hAnsi="Lato" w:cs="Times New Roman"/>
+          <w:color w:val="737373"/>
+          <w:sz w:val="19"/>
+          <w:szCs w:val="19"/>
+          <w:lang w:val="en-NL" w:eastAsia="en-NL"/>
+        </w:rPr>
+        <w:t>Michielsen</w:t>
+      </w:r>
+      <w:proofErr w:type="spellEnd"/>
+      <w:r>
+        <w:rPr>
+          <w:rFonts w:ascii="Lato" w:eastAsia="Times New Roman" w:hAnsi="Lato" w:cs="Times New Roman"/>
+          <w:color w:val="737373"/>
+          <w:sz w:val="19"/>
+          <w:szCs w:val="19"/>
+          <w:lang w:val="en-NL" w:eastAsia="en-NL"/>
+        </w:rPr>
+        <w:t xml:space="preserve">, Bas B.S.H.T., </w:t>
+      </w:r>
+      <w:r>
+        <w:rPr>
+          <w:rFonts w:ascii="Lato" w:eastAsia="Times New Roman" w:hAnsi="Lato" w:cs="Times New Roman"/>
+          <w:color w:val="737373"/>
+          <w:sz w:val="19"/>
+          <w:szCs w:val="19"/>
+          <w:lang w:val="en-NL" w:eastAsia="en-NL"/>
+        </w:rPr>
+        <w:t>26 Apr at 17:34</w:t>
+      </w:r>
+    </w:p>
+    <w:p>
+      <w:pPr>
+        <w:spacing w:after="0"/>
+        <w:rPr>
+          <w:rFonts w:ascii="Lato" w:hAnsi="Lato"/>
+          <w:color w:val="2D3B45"/>
+          <w:sz w:val="17"/>
+          <w:szCs w:val="17"/>
+          <w:shd w:val="clear" w:color="auto" w:fill="FFFFFF"/>
+        </w:rPr>
+      </w:pPr>
+    </w:p>
+    <w:p>
+      <w:pPr>
+        <w:spacing w:after="0"/>
+        <w:rPr>
+          <w:rFonts w:ascii="Lato" w:hAnsi="Lato"/>
+          <w:color w:val="2D3B45"/>
+          <w:sz w:val="17"/>
+          <w:szCs w:val="17"/>
+          <w:shd w:val="clear" w:color="auto" w:fill="FFFFFF"/>
+        </w:rPr>
+      </w:pPr>
+      <w:r>
+        <w:rPr>
+          <w:rFonts w:ascii="Lato" w:hAnsi="Lato"/>
+          <w:color w:val="2D3B45"/>
+          <w:sz w:val="17"/>
+          <w:szCs w:val="17"/>
+          <w:shd w:val="clear" w:color="auto" w:fill="FFFFFF"/>
+        </w:rPr>
+        <w:t xml:space="preserve">Very good provisioning phase. You demonstrated good understanding of your data. </w:t>
+      </w:r>
+      <w:r>
+        <w:rPr>
+          <w:rFonts w:ascii="Lato" w:hAnsi="Lato"/>
+          <w:color w:val="2E74B5" w:themeColor="accent5" w:themeShade="BF"/>
+          <w:sz w:val="17"/>
+          <w:szCs w:val="17"/>
+          <w:shd w:val="clear" w:color="auto" w:fill="FFFFFF"/>
+        </w:rPr>
+        <w:t>I really like the fact that you are very descriptive in your steps</w:t>
+      </w:r>
+      <w:r>
+        <w:rPr>
+          <w:rFonts w:ascii="Lato" w:hAnsi="Lato"/>
+          <w:color w:val="2D3B45"/>
+          <w:sz w:val="17"/>
+          <w:szCs w:val="17"/>
+          <w:shd w:val="clear" w:color="auto" w:fill="FFFFFF"/>
+        </w:rPr>
+        <w:t>. Good job!</w:t>
+      </w:r>
+    </w:p>
+    <w:p>
+      <w:pPr>
+        <w:jc w:val="right"/>
+        <w:rPr>
+          <w:rFonts w:ascii="Lato" w:eastAsia="Times New Roman" w:hAnsi="Lato" w:cs="Times New Roman"/>
+          <w:color w:val="737373"/>
+          <w:sz w:val="19"/>
+          <w:szCs w:val="19"/>
+          <w:lang w:val="en-NL" w:eastAsia="en-NL"/>
+        </w:rPr>
+      </w:pPr>
+      <w:proofErr w:type="spellStart"/>
+      <w:r>
+        <w:rPr>
+          <w:rFonts w:ascii="Lato" w:eastAsia="Times New Roman" w:hAnsi="Lato" w:cs="Times New Roman"/>
+          <w:color w:val="737373"/>
+          <w:sz w:val="19"/>
+          <w:szCs w:val="19"/>
+          <w:lang w:val="en-NL" w:eastAsia="en-NL"/>
+        </w:rPr>
+        <w:t>Pencheva</w:t>
+      </w:r>
+      <w:proofErr w:type="spellEnd"/>
+      <w:r>
+        <w:rPr>
+          <w:rFonts w:ascii="Lato" w:eastAsia="Times New Roman" w:hAnsi="Lato" w:cs="Times New Roman"/>
+          <w:color w:val="737373"/>
+          <w:sz w:val="19"/>
+          <w:szCs w:val="19"/>
+          <w:lang w:val="en-NL" w:eastAsia="en-NL"/>
+        </w:rPr>
+        <w:t>, Sabina S., 1 May at 20:14</w:t>
+      </w:r>
+    </w:p>
+    <w:p>
+      <w:r>
+        <w:t xml:space="preserve">I think these 3 </w:t>
+      </w:r>
+      <w:r>
+        <w:t>pieces of feedback from my different teachers perfectly show my understanding and proficient level of this domain. Danny starts by mentioning that this learning is mostly shown for him during my phase 4 and that I at that time (before iteration 2) was already at a beginning level for this learning outcome. After finishing iteration 2, Danny gave me a sufficient for this phase showing that I indeed showed what I had to during this phase.</w:t>
+      </w:r>
+    </w:p>
+    <w:p>
+      <w:r>
+        <w:t>Furthermore, both Bas and Sabina mentioned that they liked reading my submission, even going as far as to read my whole challenge because it was interesting.</w:t>
+      </w:r>
+    </w:p>
+    <w:p>
+      <w:pPr>
+        <w:rPr>
+          <w:rFonts w:ascii="Lato" w:eastAsiaTheme="majorEastAsia" w:hAnsi="Lato" w:cstheme="majorBidi"/>
+          <w:color w:val="2F5496" w:themeColor="accent1" w:themeShade="BF"/>
+          <w:sz w:val="17"/>
+          <w:szCs w:val="17"/>
+        </w:rPr>
+      </w:pPr>
+      <w:r>
+        <w:t>I think these pieces of evidence clearly show my proficiency in being able to communicate in a well structured and easy to follow manner</w:t>
+      </w:r>
+      <w:r>
+        <w:t xml:space="preserve"> for my readers/audience.</w:t>
+      </w:r>
+      <w:r>
+        <w:rPr>
+          <w:rFonts w:ascii="Lato" w:hAnsi="Lato"/>
+          <w:sz w:val="17"/>
+          <w:szCs w:val="17"/>
+        </w:rPr>
         <w:br w:type="page"/>
       </w:r>
     </w:p>
@@ -2643,7 +4214,6 @@
       <w:pPr>
         <w:pStyle w:val="Heading1"/>
       </w:pPr>
-      <w:bookmarkStart w:id="7" w:name="_Toc101267641"/>
       <w:r>
         <w:lastRenderedPageBreak/>
         <w:t>Future orientation</w:t>
@@ -2766,19 +4336,7 @@
         <w:rPr>
           <w:rStyle w:val="SubtleEmphasis"/>
         </w:rPr>
-        <w:t xml:space="preserve"> level</w:t>
-      </w:r>
-      <w:r>
-        <w:rPr>
-          <w:rStyle w:val="SubtleEmphasis"/>
-        </w:rPr>
-        <w:t>, it could still be considered Orienting with more direct evidence needed</w:t>
-      </w:r>
-      <w:r>
-        <w:rPr>
-          <w:rStyle w:val="SubtleEmphasis"/>
-        </w:rPr>
-        <w:t>.</w:t>
+        <w:t xml:space="preserve"> level, it could still be considered Orienting with more direct evidence needed.</w:t>
       </w:r>
     </w:p>
     <w:p>
@@ -2823,6 +4381,7 @@
         </w:rPr>
         <w:t xml:space="preserve">Hey Thomas, </w:t>
       </w:r>
+      <w:proofErr w:type="gramStart"/>
       <w:r>
         <w:rPr>
           <w:rFonts w:ascii="Lato" w:eastAsia="Times New Roman" w:hAnsi="Lato" w:cs="Times New Roman"/>
@@ -2832,18 +4391,54 @@
           <w:shd w:val="clear" w:color="auto" w:fill="FFFFFF"/>
           <w:lang w:val="en-NL" w:eastAsia="en-NL"/>
         </w:rPr>
-        <w:t>It seems you sufficiently dove into the domain of movies</w:t>
-      </w:r>
-      <w:r>
-        <w:rPr>
-          <w:rFonts w:ascii="Lato" w:eastAsia="Times New Roman" w:hAnsi="Lato" w:cs="Times New Roman"/>
-          <w:color w:val="2D3B45"/>
-          <w:sz w:val="17"/>
-          <w:szCs w:val="17"/>
-          <w:shd w:val="clear" w:color="auto" w:fill="FFFFFF"/>
-          <w:lang w:val="en-NL" w:eastAsia="en-NL"/>
-        </w:rPr>
-        <w:t>. Could be a little more extensive, and too bad you can't find an expert, but maybe you could then add some "literary source"(?) (&lt;-maybe a piece about what makes the "world of movies" tick?) to use as an expert? If you can't really find that, don't put too much more time in that and go on with EDA-ing. Good start so far!</w:t>
+        <w:t>It</w:t>
+      </w:r>
+      <w:proofErr w:type="gramEnd"/>
+      <w:r>
+        <w:rPr>
+          <w:rFonts w:ascii="Lato" w:eastAsia="Times New Roman" w:hAnsi="Lato" w:cs="Times New Roman"/>
+          <w:color w:val="4472C4" w:themeColor="accent1"/>
+          <w:sz w:val="17"/>
+          <w:szCs w:val="17"/>
+          <w:shd w:val="clear" w:color="auto" w:fill="FFFFFF"/>
+          <w:lang w:val="en-NL" w:eastAsia="en-NL"/>
+        </w:rPr>
+        <w:t xml:space="preserve"> seems you sufficiently dove into the domain of movies</w:t>
+      </w:r>
+      <w:r>
+        <w:rPr>
+          <w:rFonts w:ascii="Lato" w:eastAsia="Times New Roman" w:hAnsi="Lato" w:cs="Times New Roman"/>
+          <w:color w:val="2D3B45"/>
+          <w:sz w:val="17"/>
+          <w:szCs w:val="17"/>
+          <w:shd w:val="clear" w:color="auto" w:fill="FFFFFF"/>
+          <w:lang w:val="en-NL" w:eastAsia="en-NL"/>
+        </w:rPr>
+        <w:t>. Could be a little more extensive, and too bad you can't find an expert, but maybe you could then add some "literary source"(?) (&lt;-maybe a piece about what makes the "world of movies" tick?) to use as an expert? If you can't really find that, don't put too much more time in that and go on with EDA-</w:t>
+      </w:r>
+      <w:proofErr w:type="spellStart"/>
+      <w:r>
+        <w:rPr>
+          <w:rFonts w:ascii="Lato" w:eastAsia="Times New Roman" w:hAnsi="Lato" w:cs="Times New Roman"/>
+          <w:color w:val="2D3B45"/>
+          <w:sz w:val="17"/>
+          <w:szCs w:val="17"/>
+          <w:shd w:val="clear" w:color="auto" w:fill="FFFFFF"/>
+          <w:lang w:val="en-NL" w:eastAsia="en-NL"/>
+        </w:rPr>
+        <w:t>ing</w:t>
+      </w:r>
+      <w:proofErr w:type="spellEnd"/>
+      <w:r>
+        <w:rPr>
+          <w:rFonts w:ascii="Lato" w:eastAsia="Times New Roman" w:hAnsi="Lato" w:cs="Times New Roman"/>
+          <w:color w:val="2D3B45"/>
+          <w:sz w:val="17"/>
+          <w:szCs w:val="17"/>
+          <w:shd w:val="clear" w:color="auto" w:fill="FFFFFF"/>
+          <w:lang w:val="en-NL" w:eastAsia="en-NL"/>
+        </w:rPr>
+        <w:t>. Good start so far!</w:t>
       </w:r>
     </w:p>
     <w:p>
@@ -2859,6 +4454,7 @@
           <w:lang w:val="en-NL" w:eastAsia="en-NL"/>
         </w:rPr>
       </w:pPr>
+      <w:proofErr w:type="spellStart"/>
       <w:r>
         <w:rPr>
           <w:rFonts w:ascii="Lato" w:eastAsia="Times New Roman" w:hAnsi="Lato" w:cs="Times New Roman"/>
@@ -2867,7 +4463,18 @@
           <w:szCs w:val="19"/>
           <w:lang w:val="en-NL" w:eastAsia="en-NL"/>
         </w:rPr>
-        <w:t>Bloks, Danny D., 8 Mar at 14:12</w:t>
+        <w:t>Bloks</w:t>
+      </w:r>
+      <w:proofErr w:type="spellEnd"/>
+      <w:r>
+        <w:rPr>
+          <w:rFonts w:ascii="Lato" w:eastAsia="Times New Roman" w:hAnsi="Lato" w:cs="Times New Roman"/>
+          <w:color w:val="737373"/>
+          <w:sz w:val="19"/>
+          <w:szCs w:val="19"/>
+          <w:lang w:val="en-NL" w:eastAsia="en-NL"/>
+        </w:rPr>
+        <w:t>, Danny D., 8 Mar at 14:12</w:t>
       </w:r>
     </w:p>
     <w:p>
@@ -2970,6 +4577,7 @@
           <w:lang w:val="en-NL" w:eastAsia="en-NL"/>
         </w:rPr>
       </w:pPr>
+      <w:proofErr w:type="spellStart"/>
       <w:r>
         <w:rPr>
           <w:rFonts w:ascii="Lato" w:eastAsia="Times New Roman" w:hAnsi="Lato" w:cs="Times New Roman"/>
@@ -2978,7 +4586,18 @@
           <w:szCs w:val="19"/>
           <w:lang w:val="en-NL" w:eastAsia="en-NL"/>
         </w:rPr>
-        <w:t>Bloks, Danny D., 5 Apr at 14:36</w:t>
+        <w:t>Bloks</w:t>
+      </w:r>
+      <w:proofErr w:type="spellEnd"/>
+      <w:r>
+        <w:rPr>
+          <w:rFonts w:ascii="Lato" w:eastAsia="Times New Roman" w:hAnsi="Lato" w:cs="Times New Roman"/>
+          <w:color w:val="737373"/>
+          <w:sz w:val="19"/>
+          <w:szCs w:val="19"/>
+          <w:lang w:val="en-NL" w:eastAsia="en-NL"/>
+        </w:rPr>
+        <w:t>, Danny D., 5 Apr at 14:36</w:t>
       </w:r>
     </w:p>
     <w:p>
@@ -3010,7 +4629,34 @@
       <w:r>
         <w:t>showing a good investigation into the different perspectives of my domain and project.</w:t>
       </w:r>
-      <w:r>
+    </w:p>
+    <w:p>
+      <w:pPr>
+        <w:spacing w:before="240"/>
+        <w:rPr>
+          <w:b/>
+          <w:bCs/>
+          <w:sz w:val="44"/>
+          <w:szCs w:val="44"/>
+        </w:rPr>
+      </w:pPr>
+      <w:r>
+        <w:rPr>
+          <w:b/>
+          <w:bCs/>
+          <w:color w:val="FF0000"/>
+          <w:sz w:val="44"/>
+          <w:szCs w:val="44"/>
+        </w:rPr>
+        <w:t>Continue here</w:t>
+      </w:r>
+      <w:r>
+        <w:rPr>
+          <w:b/>
+          <w:bCs/>
+          <w:sz w:val="44"/>
+          <w:szCs w:val="44"/>
+        </w:rPr>
         <w:br w:type="page"/>
       </w:r>
     </w:p>
@@ -3147,33 +4793,21 @@
         <w:rPr>
           <w:rStyle w:val="SubtleEmphasis"/>
         </w:rPr>
-        <w:t>Evaluation 2: I think this learning outcome is currently at a</w:t>
+        <w:t xml:space="preserve">Evaluation 2: I think this learning outcome is currently at an </w:t>
       </w:r>
       <w:r>
         <w:rPr>
           <w:rStyle w:val="SubtleEmphasis"/>
-        </w:rPr>
-        <w:t xml:space="preserve">n </w:t>
+          <w:b/>
+          <w:bCs/>
+        </w:rPr>
+        <w:t xml:space="preserve">Orienting </w:t>
       </w:r>
       <w:r>
         <w:rPr>
           <w:rStyle w:val="SubtleEmphasis"/>
-          <w:b/>
-          <w:bCs/>
-        </w:rPr>
-        <w:t xml:space="preserve">Orienting </w:t>
-      </w:r>
-      <w:r>
-        <w:rPr>
-          <w:rStyle w:val="SubtleEmphasis"/>
-        </w:rPr>
-        <w:t>level</w:t>
-      </w:r>
-      <w:r>
-        <w:rPr>
-          <w:rStyle w:val="SubtleEmphasis"/>
-        </w:rPr>
-        <w:t>, while lacking enough feedback for a higher grading.</w:t>
+        </w:rPr>
+        <w:t>level, while lacking enough feedback for a higher grading.</w:t>
       </w:r>
     </w:p>
     <w:p>
@@ -3237,8 +4871,21 @@
           <w:shd w:val="clear" w:color="auto" w:fill="FFFFFF"/>
           <w:lang w:val="en-NL" w:eastAsia="en-NL"/>
         </w:rPr>
-        <w:t xml:space="preserve"> I think what will help you is to write down some subquestions</w:t>
-      </w:r>
+        <w:t xml:space="preserve"> I think what will help you is to write down some </w:t>
+      </w:r>
+      <w:proofErr w:type="spellStart"/>
+      <w:r>
+        <w:rPr>
+          <w:rFonts w:ascii="Lato" w:eastAsia="Times New Roman" w:hAnsi="Lato" w:cs="Times New Roman"/>
+          <w:color w:val="4472C4" w:themeColor="accent1"/>
+          <w:sz w:val="17"/>
+          <w:szCs w:val="17"/>
+          <w:shd w:val="clear" w:color="auto" w:fill="FFFFFF"/>
+          <w:lang w:val="en-NL" w:eastAsia="en-NL"/>
+        </w:rPr>
+        <w:t>subquestions</w:t>
+      </w:r>
+      <w:proofErr w:type="spellEnd"/>
     </w:p>
     <w:p>
       <w:pPr>
@@ -3253,6 +4900,7 @@
           <w:lang w:val="en-NL" w:eastAsia="en-NL"/>
         </w:rPr>
       </w:pPr>
+      <w:proofErr w:type="spellStart"/>
       <w:r>
         <w:rPr>
           <w:rFonts w:ascii="Lato" w:eastAsia="Times New Roman" w:hAnsi="Lato" w:cs="Times New Roman"/>
@@ -3261,105 +4909,10 @@
           <w:szCs w:val="19"/>
           <w:lang w:val="en-NL" w:eastAsia="en-NL"/>
         </w:rPr>
-        <w:t>Pencheva, Sabina S., 15 Mar at 10:15</w:t>
-      </w:r>
-    </w:p>
-    <w:p>
-      <w:pPr>
-        <w:rPr>
-          <w:rFonts w:cstheme="minorHAnsi"/>
-          <w:color w:val="2D3B45"/>
-          <w:shd w:val="clear" w:color="auto" w:fill="FFFFFF"/>
-        </w:rPr>
-      </w:pPr>
-      <w:r>
-        <w:rPr>
-          <w:rFonts w:cstheme="minorHAnsi"/>
-          <w:color w:val="2D3B45"/>
-          <w:shd w:val="clear" w:color="auto" w:fill="FFFFFF"/>
-        </w:rPr>
-        <w:t xml:space="preserve">During Iteration 0, Sabina gave me the feedback to add sub questions besides my main question to give me a better Idea of what to expect and what could impact my challenge. I added these sub questions afterwards and did indeed do more research into different aspects of my domain and possible factors that could affect my </w:t>
-      </w:r>
-      <w:r>
-        <w:rPr>
-          <w:rFonts w:cstheme="minorHAnsi"/>
-          <w:color w:val="2D3B45"/>
-          <w:shd w:val="clear" w:color="auto" w:fill="FFFFFF"/>
-        </w:rPr>
-        <w:t>approach</w:t>
-      </w:r>
-      <w:r>
-        <w:rPr>
-          <w:rFonts w:cstheme="minorHAnsi"/>
-          <w:color w:val="2D3B45"/>
-          <w:shd w:val="clear" w:color="auto" w:fill="FFFFFF"/>
-        </w:rPr>
-        <w:t>.</w:t>
-      </w:r>
-    </w:p>
-    <w:p>
-      <w:pPr>
-        <w:rPr>
-          <w:rFonts w:cstheme="minorHAnsi"/>
-          <w:color w:val="2D3B45"/>
-          <w:shd w:val="clear" w:color="auto" w:fill="FFFFFF"/>
-        </w:rPr>
-      </w:pPr>
-      <w:r>
-        <w:rPr>
-          <w:rFonts w:cstheme="minorHAnsi"/>
-          <w:color w:val="2D3B45"/>
-          <w:shd w:val="clear" w:color="auto" w:fill="FFFFFF"/>
-        </w:rPr>
-        <w:t xml:space="preserve">One of these factors were other features that I had not considered during my Iteration 0 initially such as actors impacting the performance of a movie, I had </w:t>
-      </w:r>
-      <w:r>
-        <w:rPr>
-          <w:rFonts w:cstheme="minorHAnsi"/>
-          <w:color w:val="2D3B45"/>
-          <w:shd w:val="clear" w:color="auto" w:fill="FFFFFF"/>
-        </w:rPr>
-        <w:t>written this out with my reasoning for this. Bas had later given me feedback on this which is displayed below.</w:t>
-      </w:r>
-    </w:p>
-    <w:p>
-      <w:pPr>
-        <w:spacing w:after="0"/>
-        <w:rPr>
-          <w:rFonts w:ascii="Lato" w:eastAsia="Times New Roman" w:hAnsi="Lato" w:cs="Times New Roman"/>
-          <w:color w:val="2D3B45"/>
-          <w:sz w:val="17"/>
-          <w:szCs w:val="17"/>
-          <w:shd w:val="clear" w:color="auto" w:fill="FFFFFF"/>
-          <w:lang w:val="en-NL" w:eastAsia="en-NL"/>
-        </w:rPr>
-      </w:pPr>
-      <w:r>
-        <w:rPr>
-          <w:rFonts w:ascii="Lato" w:eastAsia="Times New Roman" w:hAnsi="Lato" w:cs="Times New Roman"/>
-          <w:color w:val="4472C4" w:themeColor="accent1"/>
-          <w:sz w:val="17"/>
-          <w:szCs w:val="17"/>
-          <w:shd w:val="clear" w:color="auto" w:fill="FFFFFF"/>
-          <w:lang w:val="en-NL" w:eastAsia="en-NL"/>
-        </w:rPr>
-        <w:t>I do agree with your statement</w:t>
-      </w:r>
-      <w:r>
-        <w:rPr>
-          <w:rFonts w:ascii="Lato" w:eastAsia="Times New Roman" w:hAnsi="Lato" w:cs="Times New Roman"/>
-          <w:color w:val="2D3B45"/>
-          <w:sz w:val="17"/>
-          <w:szCs w:val="17"/>
-          <w:shd w:val="clear" w:color="auto" w:fill="FFFFFF"/>
-          <w:lang w:val="en-NL" w:eastAsia="en-NL"/>
-        </w:rPr>
-        <w:t xml:space="preserve"> that perhaps enriching the dataset will give you more usable features.</w:t>
-      </w:r>
-    </w:p>
-    <w:p>
-      <w:pPr>
-        <w:jc w:val="right"/>
+        <w:t>Pencheva</w:t>
+      </w:r>
+      <w:proofErr w:type="spellEnd"/>
+      <w:r>
         <w:rPr>
           <w:rFonts w:ascii="Lato" w:eastAsia="Times New Roman" w:hAnsi="Lato" w:cs="Times New Roman"/>
           <w:color w:val="737373"/>
@@ -3367,8 +4920,105 @@
           <w:szCs w:val="19"/>
           <w:lang w:val="en-NL" w:eastAsia="en-NL"/>
         </w:rPr>
-      </w:pPr>
-      <w:r>
+        <w:t>, Sabina S., 15 Mar at 10:15</w:t>
+      </w:r>
+    </w:p>
+    <w:p>
+      <w:pPr>
+        <w:rPr>
+          <w:rFonts w:cstheme="minorHAnsi"/>
+          <w:color w:val="2D3B45"/>
+          <w:shd w:val="clear" w:color="auto" w:fill="FFFFFF"/>
+        </w:rPr>
+      </w:pPr>
+      <w:r>
+        <w:rPr>
+          <w:rFonts w:cstheme="minorHAnsi"/>
+          <w:color w:val="2D3B45"/>
+          <w:shd w:val="clear" w:color="auto" w:fill="FFFFFF"/>
+        </w:rPr>
+        <w:t xml:space="preserve">During Iteration 0, Sabina gave me the feedback to add sub questions besides my main question to give me a better Idea of what to expect and what could impact my challenge. I added these sub questions afterwards and did indeed do more research into different aspects of my domain and possible factors that could affect my </w:t>
+      </w:r>
+      <w:r>
+        <w:rPr>
+          <w:rFonts w:cstheme="minorHAnsi"/>
+          <w:color w:val="2D3B45"/>
+          <w:shd w:val="clear" w:color="auto" w:fill="FFFFFF"/>
+        </w:rPr>
+        <w:t>approach</w:t>
+      </w:r>
+      <w:r>
+        <w:rPr>
+          <w:rFonts w:cstheme="minorHAnsi"/>
+          <w:color w:val="2D3B45"/>
+          <w:shd w:val="clear" w:color="auto" w:fill="FFFFFF"/>
+        </w:rPr>
+        <w:t>.</w:t>
+      </w:r>
+    </w:p>
+    <w:p>
+      <w:pPr>
+        <w:rPr>
+          <w:rFonts w:cstheme="minorHAnsi"/>
+          <w:color w:val="2D3B45"/>
+          <w:shd w:val="clear" w:color="auto" w:fill="FFFFFF"/>
+        </w:rPr>
+      </w:pPr>
+      <w:r>
+        <w:rPr>
+          <w:rFonts w:cstheme="minorHAnsi"/>
+          <w:color w:val="2D3B45"/>
+          <w:shd w:val="clear" w:color="auto" w:fill="FFFFFF"/>
+        </w:rPr>
+        <w:t xml:space="preserve">One of these factors were other features that I had not considered during my Iteration 0 initially such as actors impacting the performance of a movie, I had </w:t>
+      </w:r>
+      <w:r>
+        <w:rPr>
+          <w:rFonts w:cstheme="minorHAnsi"/>
+          <w:color w:val="2D3B45"/>
+          <w:shd w:val="clear" w:color="auto" w:fill="FFFFFF"/>
+        </w:rPr>
+        <w:t>written this out with my reasoning for this. Bas had later given me feedback on this which is displayed below.</w:t>
+      </w:r>
+    </w:p>
+    <w:p>
+      <w:pPr>
+        <w:spacing w:after="0"/>
+        <w:rPr>
+          <w:rFonts w:ascii="Lato" w:eastAsia="Times New Roman" w:hAnsi="Lato" w:cs="Times New Roman"/>
+          <w:color w:val="2D3B45"/>
+          <w:sz w:val="17"/>
+          <w:szCs w:val="17"/>
+          <w:shd w:val="clear" w:color="auto" w:fill="FFFFFF"/>
+          <w:lang w:val="en-NL" w:eastAsia="en-NL"/>
+        </w:rPr>
+      </w:pPr>
+      <w:r>
+        <w:rPr>
+          <w:rFonts w:ascii="Lato" w:eastAsia="Times New Roman" w:hAnsi="Lato" w:cs="Times New Roman"/>
+          <w:color w:val="4472C4" w:themeColor="accent1"/>
+          <w:sz w:val="17"/>
+          <w:szCs w:val="17"/>
+          <w:shd w:val="clear" w:color="auto" w:fill="FFFFFF"/>
+          <w:lang w:val="en-NL" w:eastAsia="en-NL"/>
+        </w:rPr>
+        <w:t>I do agree with your statement</w:t>
+      </w:r>
+      <w:r>
+        <w:rPr>
+          <w:rFonts w:ascii="Lato" w:eastAsia="Times New Roman" w:hAnsi="Lato" w:cs="Times New Roman"/>
+          <w:color w:val="2D3B45"/>
+          <w:sz w:val="17"/>
+          <w:szCs w:val="17"/>
+          <w:shd w:val="clear" w:color="auto" w:fill="FFFFFF"/>
+          <w:lang w:val="en-NL" w:eastAsia="en-NL"/>
+        </w:rPr>
+        <w:t xml:space="preserve"> that perhaps enriching the dataset will give you more usable features.</w:t>
+      </w:r>
+    </w:p>
+    <w:p>
+      <w:pPr>
+        <w:jc w:val="right"/>
         <w:rPr>
           <w:rFonts w:ascii="Lato" w:eastAsia="Times New Roman" w:hAnsi="Lato" w:cs="Times New Roman"/>
           <w:color w:val="737373"/>
@@ -3376,7 +5026,28 @@
           <w:szCs w:val="19"/>
           <w:lang w:val="en-NL" w:eastAsia="en-NL"/>
         </w:rPr>
-        <w:t>Michielsen, Bas B.S.H.T., 15 Mar at 16:37</w:t>
+      </w:pPr>
+      <w:proofErr w:type="spellStart"/>
+      <w:r>
+        <w:rPr>
+          <w:rFonts w:ascii="Lato" w:eastAsia="Times New Roman" w:hAnsi="Lato" w:cs="Times New Roman"/>
+          <w:color w:val="737373"/>
+          <w:sz w:val="19"/>
+          <w:szCs w:val="19"/>
+          <w:lang w:val="en-NL" w:eastAsia="en-NL"/>
+        </w:rPr>
+        <w:t>Michielsen</w:t>
+      </w:r>
+      <w:proofErr w:type="spellEnd"/>
+      <w:r>
+        <w:rPr>
+          <w:rFonts w:ascii="Lato" w:eastAsia="Times New Roman" w:hAnsi="Lato" w:cs="Times New Roman"/>
+          <w:color w:val="737373"/>
+          <w:sz w:val="19"/>
+          <w:szCs w:val="19"/>
+          <w:lang w:val="en-NL" w:eastAsia="en-NL"/>
+        </w:rPr>
+        <w:t>, Bas B.S.H.T., 15 Mar at 16:37</w:t>
       </w:r>
     </w:p>
     <w:p>
@@ -3539,34 +5210,30 @@
         <w:rPr>
           <w:rStyle w:val="SubtleEmphasis"/>
         </w:rPr>
-        <w:t>Evaluation 2:</w:t>
+        <w:t xml:space="preserve">Evaluation 2: This learning outcome will be at </w:t>
       </w:r>
       <w:r>
         <w:rPr>
           <w:rStyle w:val="SubtleEmphasis"/>
-        </w:rPr>
-        <w:t xml:space="preserve"> This learning outcome will be at </w:t>
+          <w:b/>
+          <w:bCs/>
+        </w:rPr>
+        <w:t>Undefined</w:t>
       </w:r>
       <w:r>
         <w:rPr>
           <w:rStyle w:val="SubtleEmphasis"/>
-          <w:b/>
-          <w:bCs/>
-        </w:rPr>
-        <w:t>Undefined</w:t>
-      </w:r>
+        </w:rPr>
+        <w:t xml:space="preserve"> Because I currently have no evidence to show my progress, however I have discussed this with my study coach who will give me feedback on this in the </w:t>
+      </w:r>
+      <w:proofErr w:type="gramStart"/>
       <w:r>
         <w:rPr>
           <w:rStyle w:val="SubtleEmphasis"/>
         </w:rPr>
-        <w:t xml:space="preserve"> Because I currently have no evidence to show my progress, however I have discussed this with my study coach who will give me feedback on this in the future </w:t>
-      </w:r>
-      <w:r>
-        <w:rPr>
-          <w:rStyle w:val="SubtleEmphasis"/>
-        </w:rPr>
-        <w:t>.</w:t>
-      </w:r>
+        <w:t>future .</w:t>
+      </w:r>
+      <w:proofErr w:type="gramEnd"/>
     </w:p>
     <w:p>
       <w:pPr>
@@ -3693,13 +5360,7 @@
         <w:rPr>
           <w:rStyle w:val="SubtleEmphasis"/>
         </w:rPr>
-        <w:t xml:space="preserve">Evaluation 2: </w:t>
-      </w:r>
-      <w:r>
-        <w:rPr>
-          <w:rStyle w:val="SubtleEmphasis"/>
-        </w:rPr>
-        <w:t xml:space="preserve">I think this learning outcome is on a </w:t>
+        <w:t xml:space="preserve">Evaluation 2: I think this learning outcome is on a </w:t>
       </w:r>
       <w:r>
         <w:rPr>
@@ -3767,7 +5428,71 @@
           <w:rFonts w:cstheme="minorHAnsi"/>
           <w:shd w:val="clear" w:color="auto" w:fill="FFFFFF"/>
         </w:rPr>
-        <w:t>I have also gone to the career day organized in the Fontys TQ building, During this day I talked with many companies, such as Axians, Mobeye, Vanderlande, Alten, LiveWall, BDO and more.</w:t>
+        <w:t xml:space="preserve">I have also gone to the career day organized in the Fontys TQ building, </w:t>
+      </w:r>
+      <w:proofErr w:type="gramStart"/>
+      <w:r>
+        <w:rPr>
+          <w:rFonts w:cstheme="minorHAnsi"/>
+          <w:shd w:val="clear" w:color="auto" w:fill="FFFFFF"/>
+        </w:rPr>
+        <w:t>During</w:t>
+      </w:r>
+      <w:proofErr w:type="gramEnd"/>
+      <w:r>
+        <w:rPr>
+          <w:rFonts w:cstheme="minorHAnsi"/>
+          <w:shd w:val="clear" w:color="auto" w:fill="FFFFFF"/>
+        </w:rPr>
+        <w:t xml:space="preserve"> this day I talked with many companies, such as Axians, </w:t>
+      </w:r>
+      <w:proofErr w:type="spellStart"/>
+      <w:r>
+        <w:rPr>
+          <w:rFonts w:cstheme="minorHAnsi"/>
+          <w:shd w:val="clear" w:color="auto" w:fill="FFFFFF"/>
+        </w:rPr>
+        <w:t>Mobeye</w:t>
+      </w:r>
+      <w:proofErr w:type="spellEnd"/>
+      <w:r>
+        <w:rPr>
+          <w:rFonts w:cstheme="minorHAnsi"/>
+          <w:shd w:val="clear" w:color="auto" w:fill="FFFFFF"/>
+        </w:rPr>
+        <w:t xml:space="preserve">, Vanderlande, </w:t>
+      </w:r>
+      <w:proofErr w:type="spellStart"/>
+      <w:r>
+        <w:rPr>
+          <w:rFonts w:cstheme="minorHAnsi"/>
+          <w:shd w:val="clear" w:color="auto" w:fill="FFFFFF"/>
+        </w:rPr>
+        <w:t>Alten</w:t>
+      </w:r>
+      <w:proofErr w:type="spellEnd"/>
+      <w:r>
+        <w:rPr>
+          <w:rFonts w:cstheme="minorHAnsi"/>
+          <w:shd w:val="clear" w:color="auto" w:fill="FFFFFF"/>
+        </w:rPr>
+        <w:t xml:space="preserve">, </w:t>
+      </w:r>
+      <w:proofErr w:type="spellStart"/>
+      <w:r>
+        <w:rPr>
+          <w:rFonts w:cstheme="minorHAnsi"/>
+          <w:shd w:val="clear" w:color="auto" w:fill="FFFFFF"/>
+        </w:rPr>
+        <w:t>LiveWall</w:t>
+      </w:r>
+      <w:proofErr w:type="spellEnd"/>
+      <w:r>
+        <w:rPr>
+          <w:rFonts w:cstheme="minorHAnsi"/>
+          <w:shd w:val="clear" w:color="auto" w:fill="FFFFFF"/>
+        </w:rPr>
+        <w:t>, BDO and more.</w:t>
       </w:r>
     </w:p>
     <w:p>
@@ -3881,6 +5606,7 @@
       </w:pPr>
       <w:bookmarkStart w:id="12" w:name="_Toc101267646"/>
       <w:r>
+        <w:lastRenderedPageBreak/>
         <w:t>Conclusion</w:t>
       </w:r>
       <w:bookmarkEnd w:id="12"/>
@@ -4294,7 +6020,7 @@
   <w:style w:type="paragraph" w:default="1" w:styleId="Normal">
     <w:name w:val="Normal"/>
     <w:qFormat/>
-    <w:rsid w:val="00436DBF"/>
+    <w:rsid w:val="00AD55D1"/>
     <w:rPr>
       <w:lang w:val="en-US"/>
     </w:rPr>
@@ -4345,6 +6071,7 @@
   <w:style w:type="character" w:default="1" w:styleId="DefaultParagraphFont">
     <w:name w:val="Default Paragraph Font"/>
     <w:uiPriority w:val="1"/>
+    <w:semiHidden/>
     <w:unhideWhenUsed/>
   </w:style>
   <w:style w:type="table" w:default="1" w:styleId="TableNormal">

</xml_diff>

<commit_message>
Finished PDR evaluation for 3
</commit_message>
<xml_diff>
--- a/PersonalDevelopmentReport.docx
+++ b/PersonalDevelopmentReport.docx
@@ -1,6 +1,6 @@
 
 <file path=word/document.xml><?xml version="1.0" encoding="utf-8"?>
-<w:document xmlns:wpc="http://schemas.microsoft.com/office/word/2010/wordprocessingCanvas" xmlns:cx="http://schemas.microsoft.com/office/drawing/2014/chartex" xmlns:cx1="http://schemas.microsoft.com/office/drawing/2015/9/8/chartex" xmlns:cx2="http://schemas.microsoft.com/office/drawing/2015/10/21/chartex" xmlns:cx3="http://schemas.microsoft.com/office/drawing/2016/5/9/chartex" xmlns:cx4="http://schemas.microsoft.com/office/drawing/2016/5/10/chartex" xmlns:cx5="http://schemas.microsoft.com/office/drawing/2016/5/11/chartex" xmlns:cx6="http://schemas.microsoft.com/office/drawing/2016/5/12/chartex" xmlns:cx7="http://schemas.microsoft.com/office/drawing/2016/5/13/chartex" xmlns:cx8="http://schemas.microsoft.com/office/drawing/2016/5/14/chartex" xmlns:mc="http://schemas.openxmlformats.org/markup-compatibility/2006" xmlns:aink="http://schemas.microsoft.com/office/drawing/2016/ink" xmlns:am3d="http://schemas.microsoft.com/office/drawing/2017/model3d" xmlns:o="urn:schemas-microsoft-com:office:office" xmlns:oel="http://schemas.microsoft.com/office/2019/extlst" xmlns:r="http://schemas.openxmlformats.org/officeDocument/2006/relationships" xmlns:m="http://schemas.openxmlformats.org/officeDocument/2006/math" xmlns:v="urn:schemas-microsoft-com:vml" xmlns:wp14="http://schemas.microsoft.com/office/word/2010/wordprocessingDrawing" xmlns:wp="http://schemas.openxmlformats.org/drawingml/2006/wordprocessingDrawing" xmlns:w10="urn:schemas-microsoft-com:office:word" xmlns:w="http://schemas.openxmlformats.org/wordprocessingml/2006/main" xmlns:w14="http://schemas.microsoft.com/office/word/2010/wordml" xmlns:w15="http://schemas.microsoft.com/office/word/2012/wordml" xmlns:w16cex="http://schemas.microsoft.com/office/word/2018/wordml/cex" xmlns:w16cid="http://schemas.microsoft.com/office/word/2016/wordml/cid" xmlns:w16="http://schemas.microsoft.com/office/word/2018/wordml" xmlns:w16sdtdh="http://schemas.microsoft.com/office/word/2020/wordml/sdtdatahash" xmlns:w16se="http://schemas.microsoft.com/office/word/2015/wordml/symex" xmlns:wpg="http://schemas.microsoft.com/office/word/2010/wordprocessingGroup" xmlns:wpi="http://schemas.microsoft.com/office/word/2010/wordprocessingInk" xmlns:wne="http://schemas.microsoft.com/office/word/2006/wordml" xmlns:wps="http://schemas.microsoft.com/office/word/2010/wordprocessingShape" mc:Ignorable="w14 w15 w16se w16cid w16 w16cex w16sdtdh wp14">
+<w:document xmlns:wpc="http://schemas.microsoft.com/office/word/2010/wordprocessingCanvas" xmlns:cx="http://schemas.microsoft.com/office/drawing/2014/chartex" xmlns:cx1="http://schemas.microsoft.com/office/drawing/2015/9/8/chartex" xmlns:cx2="http://schemas.microsoft.com/office/drawing/2015/10/21/chartex" xmlns:cx3="http://schemas.microsoft.com/office/drawing/2016/5/9/chartex" xmlns:cx4="http://schemas.microsoft.com/office/drawing/2016/5/10/chartex" xmlns:cx5="http://schemas.microsoft.com/office/drawing/2016/5/11/chartex" xmlns:cx6="http://schemas.microsoft.com/office/drawing/2016/5/12/chartex" xmlns:cx7="http://schemas.microsoft.com/office/drawing/2016/5/13/chartex" xmlns:cx8="http://schemas.microsoft.com/office/drawing/2016/5/14/chartex" xmlns:mc="http://schemas.openxmlformats.org/markup-compatibility/2006" xmlns:aink="http://schemas.microsoft.com/office/drawing/2016/ink" xmlns:am3d="http://schemas.microsoft.com/office/drawing/2017/model3d" xmlns:o="urn:schemas-microsoft-com:office:office" xmlns:r="http://schemas.openxmlformats.org/officeDocument/2006/relationships" xmlns:m="http://schemas.openxmlformats.org/officeDocument/2006/math" xmlns:v="urn:schemas-microsoft-com:vml" xmlns:wp14="http://schemas.microsoft.com/office/word/2010/wordprocessingDrawing" xmlns:wp="http://schemas.openxmlformats.org/drawingml/2006/wordprocessingDrawing" xmlns:w10="urn:schemas-microsoft-com:office:word" xmlns:w="http://schemas.openxmlformats.org/wordprocessingml/2006/main" xmlns:w14="http://schemas.microsoft.com/office/word/2010/wordml" xmlns:w15="http://schemas.microsoft.com/office/word/2012/wordml" xmlns:w16cex="http://schemas.microsoft.com/office/word/2018/wordml/cex" xmlns:w16cid="http://schemas.microsoft.com/office/word/2016/wordml/cid" xmlns:w16="http://schemas.microsoft.com/office/word/2018/wordml" xmlns:w16sdtdh="http://schemas.microsoft.com/office/word/2020/wordml/sdtdatahash" xmlns:w16se="http://schemas.microsoft.com/office/word/2015/wordml/symex" xmlns:wpg="http://schemas.microsoft.com/office/word/2010/wordprocessingGroup" xmlns:wpi="http://schemas.microsoft.com/office/word/2010/wordprocessingInk" xmlns:wne="http://schemas.microsoft.com/office/word/2006/wordml" xmlns:wps="http://schemas.microsoft.com/office/word/2010/wordprocessingShape" mc:Ignorable="w14 w15 w16se w16cid w16 w16cex w16sdtdh wp14">
   <w:body>
     <w:p>
       <w:pPr>
@@ -481,7 +481,7 @@
               <w:rPr>
                 <w:rFonts w:cstheme="minorHAnsi"/>
               </w:rPr>
-              <w:t>4</w:t>
+              <w:t>7</w:t>
             </w:r>
           </w:p>
         </w:tc>
@@ -534,7 +534,7 @@
             <w:rPr>
               <w:rFonts w:eastAsiaTheme="minorEastAsia"/>
               <w:noProof/>
-              <w:lang w:val="en-NL" w:eastAsia="en-NL"/>
+              <w:lang w:val="nl-NL" w:eastAsia="nl-NL"/>
             </w:rPr>
           </w:pPr>
           <w:r>
@@ -555,7 +555,7 @@
             </w:rPr>
             <w:fldChar w:fldCharType="separate"/>
           </w:r>
-          <w:hyperlink w:anchor="_Toc103173775" w:history="1">
+          <w:hyperlink w:anchor="_Toc103239816" w:history="1">
             <w:r>
               <w:rPr>
                 <w:rStyle w:val="Hyperlink"/>
@@ -583,7 +583,7 @@
                 <w:noProof/>
                 <w:webHidden/>
               </w:rPr>
-              <w:instrText xml:space="preserve"> PAGEREF _Toc103173775 \h </w:instrText>
+              <w:instrText xml:space="preserve"> PAGEREF _Toc103239816 \h </w:instrText>
             </w:r>
             <w:r>
               <w:rPr>
@@ -623,10 +623,10 @@
             <w:rPr>
               <w:rFonts w:eastAsiaTheme="minorEastAsia"/>
               <w:noProof/>
-              <w:lang w:val="en-NL" w:eastAsia="en-NL"/>
+              <w:lang w:val="nl-NL" w:eastAsia="nl-NL"/>
             </w:rPr>
           </w:pPr>
-          <w:hyperlink w:anchor="_Toc103173776" w:history="1">
+          <w:hyperlink w:anchor="_Toc103239817" w:history="1">
             <w:r>
               <w:rPr>
                 <w:rStyle w:val="Hyperlink"/>
@@ -654,7 +654,7 @@
                 <w:noProof/>
                 <w:webHidden/>
               </w:rPr>
-              <w:instrText xml:space="preserve"> PAGEREF _Toc103173776 \h </w:instrText>
+              <w:instrText xml:space="preserve"> PAGEREF _Toc103239817 \h </w:instrText>
             </w:r>
             <w:r>
               <w:rPr>
@@ -694,10 +694,10 @@
             <w:rPr>
               <w:rFonts w:eastAsiaTheme="minorEastAsia"/>
               <w:noProof/>
-              <w:lang w:val="en-NL" w:eastAsia="en-NL"/>
+              <w:lang w:val="nl-NL" w:eastAsia="nl-NL"/>
             </w:rPr>
           </w:pPr>
-          <w:hyperlink w:anchor="_Toc103173777" w:history="1">
+          <w:hyperlink w:anchor="_Toc103239818" w:history="1">
             <w:r>
               <w:rPr>
                 <w:rStyle w:val="Hyperlink"/>
@@ -725,7 +725,7 @@
                 <w:noProof/>
                 <w:webHidden/>
               </w:rPr>
-              <w:instrText xml:space="preserve"> PAGEREF _Toc103173777 \h </w:instrText>
+              <w:instrText xml:space="preserve"> PAGEREF _Toc103239818 \h </w:instrText>
             </w:r>
             <w:r>
               <w:rPr>
@@ -765,10 +765,10 @@
             <w:rPr>
               <w:rFonts w:eastAsiaTheme="minorEastAsia"/>
               <w:noProof/>
-              <w:lang w:val="en-NL" w:eastAsia="en-NL"/>
+              <w:lang w:val="nl-NL" w:eastAsia="nl-NL"/>
             </w:rPr>
           </w:pPr>
-          <w:hyperlink w:anchor="_Toc103173778" w:history="1">
+          <w:hyperlink w:anchor="_Toc103239819" w:history="1">
             <w:r>
               <w:rPr>
                 <w:rStyle w:val="Hyperlink"/>
@@ -796,7 +796,7 @@
                 <w:noProof/>
                 <w:webHidden/>
               </w:rPr>
-              <w:instrText xml:space="preserve"> PAGEREF _Toc103173778 \h </w:instrText>
+              <w:instrText xml:space="preserve"> PAGEREF _Toc103239819 \h </w:instrText>
             </w:r>
             <w:r>
               <w:rPr>
@@ -836,10 +836,10 @@
             <w:rPr>
               <w:rFonts w:eastAsiaTheme="minorEastAsia"/>
               <w:noProof/>
-              <w:lang w:val="en-NL" w:eastAsia="en-NL"/>
+              <w:lang w:val="nl-NL" w:eastAsia="nl-NL"/>
             </w:rPr>
           </w:pPr>
-          <w:hyperlink w:anchor="_Toc103173779" w:history="1">
+          <w:hyperlink w:anchor="_Toc103239820" w:history="1">
             <w:r>
               <w:rPr>
                 <w:rStyle w:val="Hyperlink"/>
@@ -867,7 +867,7 @@
                 <w:noProof/>
                 <w:webHidden/>
               </w:rPr>
-              <w:instrText xml:space="preserve"> PAGEREF _Toc103173779 \h </w:instrText>
+              <w:instrText xml:space="preserve"> PAGEREF _Toc103239820 \h </w:instrText>
             </w:r>
             <w:r>
               <w:rPr>
@@ -907,10 +907,10 @@
             <w:rPr>
               <w:rFonts w:eastAsiaTheme="minorEastAsia"/>
               <w:noProof/>
-              <w:lang w:val="en-NL" w:eastAsia="en-NL"/>
+              <w:lang w:val="nl-NL" w:eastAsia="nl-NL"/>
             </w:rPr>
           </w:pPr>
-          <w:hyperlink w:anchor="_Toc103173780" w:history="1">
+          <w:hyperlink w:anchor="_Toc103239821" w:history="1">
             <w:r>
               <w:rPr>
                 <w:rStyle w:val="Hyperlink"/>
@@ -938,7 +938,7 @@
                 <w:noProof/>
                 <w:webHidden/>
               </w:rPr>
-              <w:instrText xml:space="preserve"> PAGEREF _Toc103173780 \h </w:instrText>
+              <w:instrText xml:space="preserve"> PAGEREF _Toc103239821 \h </w:instrText>
             </w:r>
             <w:r>
               <w:rPr>
@@ -978,10 +978,10 @@
             <w:rPr>
               <w:rFonts w:eastAsiaTheme="minorEastAsia"/>
               <w:noProof/>
-              <w:lang w:val="en-NL" w:eastAsia="en-NL"/>
+              <w:lang w:val="nl-NL" w:eastAsia="nl-NL"/>
             </w:rPr>
           </w:pPr>
-          <w:hyperlink w:anchor="_Toc103173781" w:history="1">
+          <w:hyperlink w:anchor="_Toc103239822" w:history="1">
             <w:r>
               <w:rPr>
                 <w:rStyle w:val="Hyperlink"/>
@@ -1009,7 +1009,7 @@
                 <w:noProof/>
                 <w:webHidden/>
               </w:rPr>
-              <w:instrText xml:space="preserve"> PAGEREF _Toc103173781 \h </w:instrText>
+              <w:instrText xml:space="preserve"> PAGEREF _Toc103239822 \h </w:instrText>
             </w:r>
             <w:r>
               <w:rPr>
@@ -1049,10 +1049,10 @@
             <w:rPr>
               <w:rFonts w:eastAsiaTheme="minorEastAsia"/>
               <w:noProof/>
-              <w:lang w:val="en-NL" w:eastAsia="en-NL"/>
+              <w:lang w:val="nl-NL" w:eastAsia="nl-NL"/>
             </w:rPr>
           </w:pPr>
-          <w:hyperlink w:anchor="_Toc103173782" w:history="1">
+          <w:hyperlink w:anchor="_Toc103239823" w:history="1">
             <w:r>
               <w:rPr>
                 <w:rStyle w:val="Hyperlink"/>
@@ -1080,7 +1080,7 @@
                 <w:noProof/>
                 <w:webHidden/>
               </w:rPr>
-              <w:instrText xml:space="preserve"> PAGEREF _Toc103173782 \h </w:instrText>
+              <w:instrText xml:space="preserve"> PAGEREF _Toc103239823 \h </w:instrText>
             </w:r>
             <w:r>
               <w:rPr>
@@ -1120,10 +1120,10 @@
             <w:rPr>
               <w:rFonts w:eastAsiaTheme="minorEastAsia"/>
               <w:noProof/>
-              <w:lang w:val="en-NL" w:eastAsia="en-NL"/>
+              <w:lang w:val="nl-NL" w:eastAsia="nl-NL"/>
             </w:rPr>
           </w:pPr>
-          <w:hyperlink w:anchor="_Toc103173783" w:history="1">
+          <w:hyperlink w:anchor="_Toc103239824" w:history="1">
             <w:r>
               <w:rPr>
                 <w:rStyle w:val="Hyperlink"/>
@@ -1151,7 +1151,7 @@
                 <w:noProof/>
                 <w:webHidden/>
               </w:rPr>
-              <w:instrText xml:space="preserve"> PAGEREF _Toc103173783 \h </w:instrText>
+              <w:instrText xml:space="preserve"> PAGEREF _Toc103239824 \h </w:instrText>
             </w:r>
             <w:r>
               <w:rPr>
@@ -1191,10 +1191,10 @@
             <w:rPr>
               <w:rFonts w:eastAsiaTheme="minorEastAsia"/>
               <w:noProof/>
-              <w:lang w:val="en-NL" w:eastAsia="en-NL"/>
+              <w:lang w:val="nl-NL" w:eastAsia="nl-NL"/>
             </w:rPr>
           </w:pPr>
-          <w:hyperlink w:anchor="_Toc103173784" w:history="1">
+          <w:hyperlink w:anchor="_Toc103239825" w:history="1">
             <w:r>
               <w:rPr>
                 <w:rStyle w:val="Hyperlink"/>
@@ -1222,7 +1222,7 @@
                 <w:noProof/>
                 <w:webHidden/>
               </w:rPr>
-              <w:instrText xml:space="preserve"> PAGEREF _Toc103173784 \h </w:instrText>
+              <w:instrText xml:space="preserve"> PAGEREF _Toc103239825 \h </w:instrText>
             </w:r>
             <w:r>
               <w:rPr>
@@ -1262,10 +1262,10 @@
             <w:rPr>
               <w:rFonts w:eastAsiaTheme="minorEastAsia"/>
               <w:noProof/>
-              <w:lang w:val="en-NL" w:eastAsia="en-NL"/>
+              <w:lang w:val="nl-NL" w:eastAsia="nl-NL"/>
             </w:rPr>
           </w:pPr>
-          <w:hyperlink w:anchor="_Toc103173785" w:history="1">
+          <w:hyperlink w:anchor="_Toc103239826" w:history="1">
             <w:r>
               <w:rPr>
                 <w:rStyle w:val="Hyperlink"/>
@@ -1293,7 +1293,7 @@
                 <w:noProof/>
                 <w:webHidden/>
               </w:rPr>
-              <w:instrText xml:space="preserve"> PAGEREF _Toc103173785 \h </w:instrText>
+              <w:instrText xml:space="preserve"> PAGEREF _Toc103239826 \h </w:instrText>
             </w:r>
             <w:r>
               <w:rPr>
@@ -1333,10 +1333,10 @@
             <w:rPr>
               <w:rFonts w:eastAsiaTheme="minorEastAsia"/>
               <w:noProof/>
-              <w:lang w:val="en-NL" w:eastAsia="en-NL"/>
+              <w:lang w:val="nl-NL" w:eastAsia="nl-NL"/>
             </w:rPr>
           </w:pPr>
-          <w:hyperlink w:anchor="_Toc103173786" w:history="1">
+          <w:hyperlink w:anchor="_Toc103239827" w:history="1">
             <w:r>
               <w:rPr>
                 <w:rStyle w:val="Hyperlink"/>
@@ -1364,7 +1364,7 @@
                 <w:noProof/>
                 <w:webHidden/>
               </w:rPr>
-              <w:instrText xml:space="preserve"> PAGEREF _Toc103173786 \h </w:instrText>
+              <w:instrText xml:space="preserve"> PAGEREF _Toc103239827 \h </w:instrText>
             </w:r>
             <w:r>
               <w:rPr>
@@ -1384,7 +1384,7 @@
                 <w:noProof/>
                 <w:webHidden/>
               </w:rPr>
-              <w:t>14</w:t>
+              <w:t>15</w:t>
             </w:r>
             <w:r>
               <w:rPr>
@@ -1428,7 +1428,7 @@
         </w:rPr>
       </w:pPr>
       <w:bookmarkStart w:id="0" w:name="_Toc92797331"/>
-      <w:bookmarkStart w:id="1" w:name="_Toc103173775"/>
+      <w:bookmarkStart w:id="1" w:name="_Toc103239816"/>
       <w:r>
         <w:rPr>
           <w:rFonts w:asciiTheme="minorHAnsi" w:hAnsiTheme="minorHAnsi" w:cstheme="minorHAnsi"/>
@@ -1927,6 +1927,62 @@
           </w:p>
         </w:tc>
       </w:tr>
+      <w:tr>
+        <w:tc>
+          <w:tcPr>
+            <w:tcW w:w="896" w:type="dxa"/>
+          </w:tcPr>
+          <w:p>
+            <w:pPr>
+              <w:rPr>
+                <w:rFonts w:cstheme="minorHAnsi"/>
+              </w:rPr>
+            </w:pPr>
+            <w:r>
+              <w:rPr>
+                <w:rFonts w:cstheme="minorHAnsi"/>
+              </w:rPr>
+              <w:t>1.7</w:t>
+            </w:r>
+          </w:p>
+        </w:tc>
+        <w:tc>
+          <w:tcPr>
+            <w:tcW w:w="1367" w:type="dxa"/>
+          </w:tcPr>
+          <w:p>
+            <w:pPr>
+              <w:rPr>
+                <w:rFonts w:cstheme="minorHAnsi"/>
+              </w:rPr>
+            </w:pPr>
+            <w:r>
+              <w:rPr>
+                <w:rFonts w:cstheme="minorHAnsi"/>
+              </w:rPr>
+              <w:t>12-05-2022</w:t>
+            </w:r>
+          </w:p>
+        </w:tc>
+        <w:tc>
+          <w:tcPr>
+            <w:tcW w:w="6753" w:type="dxa"/>
+          </w:tcPr>
+          <w:p>
+            <w:pPr>
+              <w:rPr>
+                <w:rFonts w:cstheme="minorHAnsi"/>
+              </w:rPr>
+            </w:pPr>
+            <w:r>
+              <w:rPr>
+                <w:rFonts w:cstheme="minorHAnsi"/>
+              </w:rPr>
+              <w:t>Added final feedback from Frank for evaluation 3</w:t>
+            </w:r>
+          </w:p>
+        </w:tc>
+      </w:tr>
     </w:tbl>
     <w:p>
       <w:pPr>
@@ -1955,7 +2011,7 @@
           <w:rFonts w:asciiTheme="minorHAnsi" w:hAnsiTheme="minorHAnsi" w:cstheme="minorHAnsi"/>
         </w:rPr>
       </w:pPr>
-      <w:bookmarkStart w:id="2" w:name="_Toc103173776"/>
+      <w:bookmarkStart w:id="2" w:name="_Toc103239817"/>
       <w:r>
         <w:rPr>
           <w:rFonts w:asciiTheme="minorHAnsi" w:hAnsiTheme="minorHAnsi" w:cstheme="minorHAnsi"/>
@@ -1989,7 +2045,21 @@
         <w:rPr>
           <w:rFonts w:cstheme="minorHAnsi"/>
         </w:rPr>
-        <w:t xml:space="preserve"> and Havo before coming to Fontys to study HBO ICT &amp; Software Engineering. While I have always been interested in IT, I d</w:t>
+        <w:t xml:space="preserve"> and </w:t>
+      </w:r>
+      <w:proofErr w:type="spellStart"/>
+      <w:r>
+        <w:rPr>
+          <w:rFonts w:cstheme="minorHAnsi"/>
+        </w:rPr>
+        <w:t>Havo</w:t>
+      </w:r>
+      <w:proofErr w:type="spellEnd"/>
+      <w:r>
+        <w:rPr>
+          <w:rFonts w:cstheme="minorHAnsi"/>
+        </w:rPr>
+        <w:t xml:space="preserve"> before coming to Fontys to study HBO ICT &amp; Software Engineering. While I have always been interested in IT, I d</w:t>
       </w:r>
       <w:r>
         <w:rPr>
@@ -2216,7 +2286,7 @@
           <w:rFonts w:asciiTheme="minorHAnsi" w:hAnsiTheme="minorHAnsi" w:cstheme="minorHAnsi"/>
         </w:rPr>
       </w:pPr>
-      <w:bookmarkStart w:id="3" w:name="_Toc103173777"/>
+      <w:bookmarkStart w:id="3" w:name="_Toc103239818"/>
       <w:r>
         <w:rPr>
           <w:rFonts w:asciiTheme="minorHAnsi" w:hAnsiTheme="minorHAnsi" w:cstheme="minorHAnsi"/>
@@ -2761,7 +2831,7 @@
           <w:rFonts w:asciiTheme="minorHAnsi" w:hAnsiTheme="minorHAnsi" w:cstheme="minorHAnsi"/>
         </w:rPr>
       </w:pPr>
-      <w:bookmarkStart w:id="4" w:name="_Toc103173778"/>
+      <w:bookmarkStart w:id="4" w:name="_Toc103239819"/>
       <w:r>
         <w:rPr>
           <w:rFonts w:asciiTheme="minorHAnsi" w:hAnsiTheme="minorHAnsi" w:cstheme="minorHAnsi"/>
@@ -3043,7 +3113,31 @@
           <w:shd w:val="clear" w:color="auto" w:fill="FFFFFF"/>
           <w:lang w:val="en-NL" w:eastAsia="en-NL"/>
         </w:rPr>
-        <w:t xml:space="preserve"> as well with the RANSAC. Which is ok, because there is still enough time for further iterations. </w:t>
+        <w:t xml:space="preserve"> as well with the RANSAC. Which is </w:t>
+      </w:r>
+      <w:proofErr w:type="gramStart"/>
+      <w:r>
+        <w:rPr>
+          <w:rFonts w:eastAsia="Times New Roman" w:cstheme="minorHAnsi"/>
+          <w:color w:val="2D3B45"/>
+          <w:sz w:val="17"/>
+          <w:szCs w:val="17"/>
+          <w:shd w:val="clear" w:color="auto" w:fill="FFFFFF"/>
+          <w:lang w:val="en-NL" w:eastAsia="en-NL"/>
+        </w:rPr>
+        <w:t>ok, because</w:t>
+      </w:r>
+      <w:proofErr w:type="gramEnd"/>
+      <w:r>
+        <w:rPr>
+          <w:rFonts w:eastAsia="Times New Roman" w:cstheme="minorHAnsi"/>
+          <w:color w:val="2D3B45"/>
+          <w:sz w:val="17"/>
+          <w:szCs w:val="17"/>
+          <w:shd w:val="clear" w:color="auto" w:fill="FFFFFF"/>
+          <w:lang w:val="en-NL" w:eastAsia="en-NL"/>
+        </w:rPr>
+        <w:t xml:space="preserve"> there is still enough time for further iterations. </w:t>
       </w:r>
       <w:r>
         <w:rPr>
@@ -3087,7 +3181,31 @@
           <w:shd w:val="clear" w:color="auto" w:fill="FFFFFF"/>
           <w:lang w:val="en-NL" w:eastAsia="en-NL"/>
         </w:rPr>
-        <w:t xml:space="preserve"> For me this challenge is a GO</w:t>
+        <w:t xml:space="preserve"> </w:t>
+      </w:r>
+      <w:proofErr w:type="gramStart"/>
+      <w:r>
+        <w:rPr>
+          <w:rFonts w:eastAsia="Times New Roman" w:cstheme="minorHAnsi"/>
+          <w:color w:val="2D3B45"/>
+          <w:sz w:val="17"/>
+          <w:szCs w:val="17"/>
+          <w:shd w:val="clear" w:color="auto" w:fill="FFFFFF"/>
+          <w:lang w:val="en-NL" w:eastAsia="en-NL"/>
+        </w:rPr>
+        <w:t>For</w:t>
+      </w:r>
+      <w:proofErr w:type="gramEnd"/>
+      <w:r>
+        <w:rPr>
+          <w:rFonts w:eastAsia="Times New Roman" w:cstheme="minorHAnsi"/>
+          <w:color w:val="2D3B45"/>
+          <w:sz w:val="17"/>
+          <w:szCs w:val="17"/>
+          <w:shd w:val="clear" w:color="auto" w:fill="FFFFFF"/>
+          <w:lang w:val="en-NL" w:eastAsia="en-NL"/>
+        </w:rPr>
+        <w:t xml:space="preserve"> me this challenge is a GO</w:t>
       </w:r>
     </w:p>
     <w:p>
@@ -3236,7 +3354,29 @@
           <w:szCs w:val="17"/>
           <w:shd w:val="clear" w:color="auto" w:fill="FFFFFF"/>
         </w:rPr>
-        <w:t xml:space="preserve">, you demonstrate an excellent level of subject comprehension </w:t>
+        <w:t xml:space="preserve">, you demonstrate an excellent level of subject </w:t>
+      </w:r>
+      <w:proofErr w:type="gramStart"/>
+      <w:r>
+        <w:rPr>
+          <w:rFonts w:cstheme="minorHAnsi"/>
+          <w:color w:val="2E74B5" w:themeColor="accent5" w:themeShade="BF"/>
+          <w:sz w:val="17"/>
+          <w:szCs w:val="17"/>
+          <w:shd w:val="clear" w:color="auto" w:fill="FFFFFF"/>
+        </w:rPr>
+        <w:t>comprehension</w:t>
+      </w:r>
+      <w:proofErr w:type="gramEnd"/>
+      <w:r>
+        <w:rPr>
+          <w:rFonts w:cstheme="minorHAnsi"/>
+          <w:color w:val="2E74B5" w:themeColor="accent5" w:themeShade="BF"/>
+          <w:sz w:val="17"/>
+          <w:szCs w:val="17"/>
+          <w:shd w:val="clear" w:color="auto" w:fill="FFFFFF"/>
+        </w:rPr>
+        <w:t xml:space="preserve"> </w:t>
       </w:r>
       <w:r>
         <w:rPr>
@@ -3374,7 +3514,27 @@
           <w:sz w:val="17"/>
           <w:szCs w:val="17"/>
         </w:rPr>
-        <w:t>, see if you can get your case oriented focus back and I believe the next iteration will be really good!</w:t>
+        <w:t xml:space="preserve">, see if you can get your </w:t>
+      </w:r>
+      <w:proofErr w:type="gramStart"/>
+      <w:r>
+        <w:rPr>
+          <w:rFonts w:cstheme="minorHAnsi"/>
+          <w:color w:val="333333"/>
+          <w:sz w:val="17"/>
+          <w:szCs w:val="17"/>
+        </w:rPr>
+        <w:t>case oriented</w:t>
+      </w:r>
+      <w:proofErr w:type="gramEnd"/>
+      <w:r>
+        <w:rPr>
+          <w:rFonts w:cstheme="minorHAnsi"/>
+          <w:color w:val="333333"/>
+          <w:sz w:val="17"/>
+          <w:szCs w:val="17"/>
+        </w:rPr>
+        <w:t xml:space="preserve"> focus back and I believe the next iteration will be really good!</w:t>
       </w:r>
     </w:p>
     <w:p>
@@ -3563,9 +3723,356 @@
           <w:szCs w:val="19"/>
           <w:lang w:eastAsia="en-NL"/>
         </w:rPr>
+        <w:t xml:space="preserve"> 10 May at 16:15</w:t>
+      </w:r>
+    </w:p>
+    <w:p>
+      <w:pPr>
+        <w:rPr>
+          <w:rFonts w:cstheme="minorHAnsi"/>
+          <w:color w:val="FF0000"/>
+          <w:sz w:val="17"/>
+          <w:szCs w:val="17"/>
+          <w:shd w:val="clear" w:color="auto" w:fill="FFFFFF"/>
+        </w:rPr>
+      </w:pPr>
+      <w:r>
+        <w:rPr>
+          <w:rFonts w:cstheme="minorHAnsi"/>
+        </w:rPr>
+        <w:t>As written in the feedback from Bas above, I seem to have improved on the mistakes during iteration 1 in iteration 2. This chain of positive feedback I think proves that I am on a proficient level for this learning outcome.</w:t>
+      </w:r>
+    </w:p>
+    <w:p>
+      <w:pPr>
+        <w:rPr>
+          <w:rFonts w:eastAsia="Times New Roman" w:cstheme="minorHAnsi"/>
+          <w:sz w:val="17"/>
+          <w:szCs w:val="17"/>
+          <w:lang w:eastAsia="en-NL"/>
+        </w:rPr>
+      </w:pPr>
+      <w:r>
+        <w:rPr>
+          <w:rFonts w:cstheme="minorHAnsi"/>
+          <w:sz w:val="17"/>
+          <w:szCs w:val="17"/>
+        </w:rPr>
+        <w:br w:type="page"/>
+      </w:r>
+    </w:p>
+    <w:p>
+      <w:pPr>
+        <w:pStyle w:val="Heading1"/>
+        <w:rPr>
+          <w:rFonts w:asciiTheme="minorHAnsi" w:hAnsiTheme="minorHAnsi" w:cstheme="minorHAnsi"/>
+        </w:rPr>
+      </w:pPr>
+      <w:bookmarkStart w:id="5" w:name="_Toc103239820"/>
+      <w:r>
+        <w:rPr>
+          <w:rFonts w:asciiTheme="minorHAnsi" w:hAnsiTheme="minorHAnsi" w:cstheme="minorHAnsi"/>
+        </w:rPr>
+        <w:lastRenderedPageBreak/>
+        <w:t>Reliability and transparency</w:t>
+      </w:r>
+      <w:bookmarkEnd w:id="5"/>
+    </w:p>
+    <w:p>
+      <w:pPr>
+        <w:rPr>
+          <w:rFonts w:cstheme="minorHAnsi"/>
+        </w:rPr>
+      </w:pPr>
+      <w:r>
+        <w:rPr>
+          <w:rFonts w:cstheme="minorHAnsi"/>
+        </w:rPr>
+        <w:t xml:space="preserve">You support conclusions based on </w:t>
+      </w:r>
+      <w:r>
+        <w:rPr>
+          <w:rFonts w:cstheme="minorHAnsi"/>
+          <w:b/>
+          <w:bCs/>
+        </w:rPr>
+        <w:t>domain knowledge</w:t>
+      </w:r>
+      <w:r>
+        <w:rPr>
+          <w:rFonts w:cstheme="minorHAnsi"/>
+        </w:rPr>
+        <w:t xml:space="preserve"> and </w:t>
+      </w:r>
+      <w:r>
+        <w:rPr>
+          <w:rFonts w:cstheme="minorHAnsi"/>
+          <w:b/>
+          <w:bCs/>
+        </w:rPr>
+        <w:t>sources</w:t>
+      </w:r>
+      <w:r>
+        <w:rPr>
+          <w:rFonts w:cstheme="minorHAnsi"/>
+        </w:rPr>
+        <w:t xml:space="preserve">, and processes used should be </w:t>
+      </w:r>
+      <w:r>
+        <w:rPr>
+          <w:rFonts w:cstheme="minorHAnsi"/>
+          <w:b/>
+          <w:bCs/>
+        </w:rPr>
+        <w:t>well</w:t>
+      </w:r>
+      <w:r>
+        <w:rPr>
+          <w:rFonts w:cstheme="minorHAnsi"/>
+        </w:rPr>
         <w:t xml:space="preserve"> </w:t>
       </w:r>
       <w:r>
+        <w:rPr>
+          <w:rFonts w:cstheme="minorHAnsi"/>
+          <w:b/>
+          <w:bCs/>
+        </w:rPr>
+        <w:t>explained</w:t>
+      </w:r>
+      <w:r>
+        <w:rPr>
+          <w:rFonts w:cstheme="minorHAnsi"/>
+        </w:rPr>
+        <w:t xml:space="preserve"> and make sense.</w:t>
+      </w:r>
+    </w:p>
+    <w:p>
+      <w:pPr>
+        <w:rPr>
+          <w:rStyle w:val="SubtleEmphasis"/>
+          <w:rFonts w:cstheme="minorHAnsi"/>
+        </w:rPr>
+      </w:pPr>
+      <w:r>
+        <w:rPr>
+          <w:rStyle w:val="SubtleEmphasis"/>
+          <w:rFonts w:cstheme="minorHAnsi"/>
+        </w:rPr>
+        <w:t xml:space="preserve">Evaluation 2: I think this learning outcome is currently at </w:t>
+      </w:r>
+      <w:r>
+        <w:rPr>
+          <w:rStyle w:val="SubtleEmphasis"/>
+          <w:rFonts w:cstheme="minorHAnsi"/>
+        </w:rPr>
+        <w:t>a</w:t>
+      </w:r>
+      <w:r>
+        <w:rPr>
+          <w:rStyle w:val="SubtleEmphasis"/>
+          <w:rFonts w:cstheme="minorHAnsi"/>
+        </w:rPr>
+        <w:t xml:space="preserve"> </w:t>
+      </w:r>
+      <w:r>
+        <w:rPr>
+          <w:rStyle w:val="SubtleEmphasis"/>
+          <w:rFonts w:cstheme="minorHAnsi"/>
+          <w:b/>
+          <w:bCs/>
+        </w:rPr>
+        <w:t>Beginning</w:t>
+      </w:r>
+      <w:r>
+        <w:rPr>
+          <w:rStyle w:val="SubtleEmphasis"/>
+          <w:rFonts w:cstheme="minorHAnsi"/>
+        </w:rPr>
+        <w:t xml:space="preserve"> level.</w:t>
+      </w:r>
+    </w:p>
+    <w:p>
+      <w:pPr>
+        <w:rPr>
+          <w:rStyle w:val="SubtleEmphasis"/>
+          <w:rFonts w:cstheme="minorHAnsi"/>
+        </w:rPr>
+      </w:pPr>
+      <w:r>
+        <w:rPr>
+          <w:rStyle w:val="SubtleEmphasis"/>
+          <w:rFonts w:cstheme="minorHAnsi"/>
+        </w:rPr>
+        <w:t xml:space="preserve">Evaluation 3: I think this learning outcome is currently at a </w:t>
+      </w:r>
+      <w:r>
+        <w:rPr>
+          <w:rStyle w:val="SubtleEmphasis"/>
+          <w:rFonts w:cstheme="minorHAnsi"/>
+          <w:b/>
+          <w:bCs/>
+        </w:rPr>
+        <w:t>Proficient</w:t>
+      </w:r>
+      <w:r>
+        <w:rPr>
+          <w:rStyle w:val="SubtleEmphasis"/>
+          <w:rFonts w:cstheme="minorHAnsi"/>
+        </w:rPr>
+        <w:t xml:space="preserve"> level.</w:t>
+      </w:r>
+    </w:p>
+    <w:p>
+      <w:pPr>
+        <w:rPr>
+          <w:rFonts w:cstheme="minorHAnsi"/>
+        </w:rPr>
+      </w:pPr>
+    </w:p>
+    <w:p>
+      <w:pPr>
+        <w:rPr>
+          <w:rFonts w:cstheme="minorHAnsi"/>
+          <w:b/>
+          <w:bCs/>
+          <w:color w:val="2D3B45"/>
+          <w:shd w:val="clear" w:color="auto" w:fill="FFFFFF"/>
+        </w:rPr>
+      </w:pPr>
+      <w:r>
+        <w:rPr>
+          <w:rFonts w:cstheme="minorHAnsi"/>
+          <w:b/>
+          <w:bCs/>
+          <w:color w:val="2D3B45"/>
+          <w:shd w:val="clear" w:color="auto" w:fill="FFFFFF"/>
+        </w:rPr>
+        <w:t>Evidence Evaluation 2</w:t>
+      </w:r>
+    </w:p>
+    <w:p>
+      <w:pPr>
+        <w:spacing w:after="0" w:line="240" w:lineRule="auto"/>
+        <w:rPr>
+          <w:rFonts w:eastAsia="Times New Roman" w:cstheme="minorHAnsi"/>
+          <w:sz w:val="24"/>
+          <w:szCs w:val="24"/>
+          <w:lang w:val="en-NL" w:eastAsia="en-NL"/>
+        </w:rPr>
+      </w:pPr>
+      <w:r>
+        <w:rPr>
+          <w:rFonts w:eastAsia="Times New Roman" w:cstheme="minorHAnsi"/>
+          <w:color w:val="2D3B45"/>
+          <w:sz w:val="17"/>
+          <w:szCs w:val="17"/>
+          <w:shd w:val="clear" w:color="auto" w:fill="FFFFFF"/>
+          <w:lang w:val="en-NL" w:eastAsia="en-NL"/>
+        </w:rPr>
+        <w:t xml:space="preserve">Hey Thomas, </w:t>
+      </w:r>
+      <w:proofErr w:type="gramStart"/>
+      <w:r>
+        <w:rPr>
+          <w:rFonts w:eastAsia="Times New Roman" w:cstheme="minorHAnsi"/>
+          <w:color w:val="4472C4" w:themeColor="accent1"/>
+          <w:sz w:val="17"/>
+          <w:szCs w:val="17"/>
+          <w:shd w:val="clear" w:color="auto" w:fill="FFFFFF"/>
+          <w:lang w:val="en-NL" w:eastAsia="en-NL"/>
+        </w:rPr>
+        <w:t>It</w:t>
+      </w:r>
+      <w:proofErr w:type="gramEnd"/>
+      <w:r>
+        <w:rPr>
+          <w:rFonts w:eastAsia="Times New Roman" w:cstheme="minorHAnsi"/>
+          <w:color w:val="4472C4" w:themeColor="accent1"/>
+          <w:sz w:val="17"/>
+          <w:szCs w:val="17"/>
+          <w:shd w:val="clear" w:color="auto" w:fill="FFFFFF"/>
+          <w:lang w:val="en-NL" w:eastAsia="en-NL"/>
+        </w:rPr>
+        <w:t xml:space="preserve"> seems you sufficiently dove into the domain of movies</w:t>
+      </w:r>
+      <w:r>
+        <w:rPr>
+          <w:rFonts w:eastAsia="Times New Roman" w:cstheme="minorHAnsi"/>
+          <w:color w:val="2D3B45"/>
+          <w:sz w:val="17"/>
+          <w:szCs w:val="17"/>
+          <w:shd w:val="clear" w:color="auto" w:fill="FFFFFF"/>
+          <w:lang w:val="en-NL" w:eastAsia="en-NL"/>
+        </w:rPr>
+        <w:t>. Could be a little more extensive, and too bad you can't find an expert, but maybe you could then add some "literary source"(?) (&lt;-maybe a piece about what makes the "world of movies" tick?) to use as an expert? If you can't really find that, don't put too much more time in that and go on with EDA-</w:t>
+      </w:r>
+      <w:proofErr w:type="spellStart"/>
+      <w:r>
+        <w:rPr>
+          <w:rFonts w:eastAsia="Times New Roman" w:cstheme="minorHAnsi"/>
+          <w:color w:val="2D3B45"/>
+          <w:sz w:val="17"/>
+          <w:szCs w:val="17"/>
+          <w:shd w:val="clear" w:color="auto" w:fill="FFFFFF"/>
+          <w:lang w:val="en-NL" w:eastAsia="en-NL"/>
+        </w:rPr>
+        <w:t>ing</w:t>
+      </w:r>
+      <w:proofErr w:type="spellEnd"/>
+      <w:r>
+        <w:rPr>
+          <w:rFonts w:eastAsia="Times New Roman" w:cstheme="minorHAnsi"/>
+          <w:color w:val="2D3B45"/>
+          <w:sz w:val="17"/>
+          <w:szCs w:val="17"/>
+          <w:shd w:val="clear" w:color="auto" w:fill="FFFFFF"/>
+          <w:lang w:val="en-NL" w:eastAsia="en-NL"/>
+        </w:rPr>
+        <w:t>. Good start so far!</w:t>
+      </w:r>
+    </w:p>
+    <w:p>
+      <w:pPr>
+        <w:shd w:val="clear" w:color="auto" w:fill="FFFFFF"/>
+        <w:spacing w:after="0" w:line="240" w:lineRule="auto"/>
+        <w:jc w:val="right"/>
+        <w:rPr>
+          <w:rFonts w:eastAsia="Times New Roman" w:cstheme="minorHAnsi"/>
+          <w:color w:val="737373"/>
+          <w:sz w:val="19"/>
+          <w:szCs w:val="19"/>
+          <w:lang w:val="en-NL" w:eastAsia="en-NL"/>
+        </w:rPr>
+      </w:pPr>
+      <w:proofErr w:type="spellStart"/>
+      <w:r>
+        <w:rPr>
+          <w:rFonts w:eastAsia="Times New Roman" w:cstheme="minorHAnsi"/>
+          <w:color w:val="737373"/>
+          <w:sz w:val="19"/>
+          <w:szCs w:val="19"/>
+          <w:lang w:val="en-NL" w:eastAsia="en-NL"/>
+        </w:rPr>
+        <w:t>Bloks</w:t>
+      </w:r>
+      <w:proofErr w:type="spellEnd"/>
+      <w:r>
+        <w:rPr>
+          <w:rFonts w:eastAsia="Times New Roman" w:cstheme="minorHAnsi"/>
+          <w:color w:val="737373"/>
+          <w:sz w:val="19"/>
+          <w:szCs w:val="19"/>
+          <w:lang w:val="en-NL" w:eastAsia="en-NL"/>
+        </w:rPr>
+        <w:t>, Danny D., 8 Mar at 14:12</w:t>
+      </w:r>
+    </w:p>
+    <w:p>
+      <w:pPr>
+        <w:shd w:val="clear" w:color="auto" w:fill="FFFFFF"/>
+        <w:spacing w:after="0" w:line="240" w:lineRule="auto"/>
+        <w:jc w:val="right"/>
         <w:rPr>
           <w:rFonts w:eastAsia="Times New Roman" w:cstheme="minorHAnsi"/>
           <w:color w:val="737373"/>
@@ -3573,9 +4080,220 @@
           <w:szCs w:val="19"/>
           <w:lang w:eastAsia="en-NL"/>
         </w:rPr>
-        <w:t>10</w:t>
-      </w:r>
-      <w:r>
+      </w:pPr>
+    </w:p>
+    <w:p>
+      <w:pPr>
+        <w:spacing w:after="0" w:line="240" w:lineRule="auto"/>
+        <w:rPr>
+          <w:rFonts w:eastAsia="Times New Roman" w:cstheme="minorHAnsi"/>
+          <w:sz w:val="24"/>
+          <w:szCs w:val="24"/>
+          <w:lang w:val="en-NL" w:eastAsia="en-NL"/>
+        </w:rPr>
+      </w:pPr>
+      <w:r>
+        <w:rPr>
+          <w:rFonts w:eastAsia="Times New Roman" w:cstheme="minorHAnsi"/>
+          <w:color w:val="2D3B45"/>
+          <w:sz w:val="17"/>
+          <w:szCs w:val="17"/>
+          <w:shd w:val="clear" w:color="auto" w:fill="FFFFFF"/>
+          <w:lang w:val="en-NL" w:eastAsia="en-NL"/>
+        </w:rPr>
+        <w:t xml:space="preserve">As we discussed recently, </w:t>
+      </w:r>
+      <w:r>
+        <w:rPr>
+          <w:rFonts w:eastAsia="Times New Roman" w:cstheme="minorHAnsi"/>
+          <w:color w:val="4472C4" w:themeColor="accent1"/>
+          <w:sz w:val="17"/>
+          <w:szCs w:val="17"/>
+          <w:shd w:val="clear" w:color="auto" w:fill="FFFFFF"/>
+          <w:lang w:val="en-NL" w:eastAsia="en-NL"/>
+        </w:rPr>
+        <w:t>in this way the Proposal Phase seems sufficiently displayed in this document and your process</w:t>
+      </w:r>
+      <w:r>
+        <w:rPr>
+          <w:rFonts w:eastAsia="Times New Roman" w:cstheme="minorHAnsi"/>
+          <w:color w:val="2D3B45"/>
+          <w:sz w:val="17"/>
+          <w:szCs w:val="17"/>
+          <w:shd w:val="clear" w:color="auto" w:fill="FFFFFF"/>
+          <w:lang w:val="en-NL" w:eastAsia="en-NL"/>
+        </w:rPr>
+        <w:t>. So good job</w:t>
+      </w:r>
+      <w:r>
+        <w:rPr>
+          <w:rFonts w:eastAsia="Times New Roman" w:cstheme="minorHAnsi"/>
+          <w:color w:val="2D3B45"/>
+          <w:sz w:val="17"/>
+          <w:szCs w:val="17"/>
+          <w:shd w:val="clear" w:color="auto" w:fill="FFFFFF"/>
+          <w:lang w:eastAsia="en-NL"/>
+        </w:rPr>
+        <w:t>.</w:t>
+      </w:r>
+      <w:r>
+        <w:rPr>
+          <w:rFonts w:cstheme="minorHAnsi"/>
+          <w:color w:val="2D3B45"/>
+          <w:sz w:val="17"/>
+          <w:szCs w:val="17"/>
+          <w:shd w:val="clear" w:color="auto" w:fill="FFFFFF"/>
+        </w:rPr>
+        <w:t xml:space="preserve"> For the Provisioning Phase you should ask Sabina. </w:t>
+      </w:r>
+      <w:r>
+        <w:rPr>
+          <w:rFonts w:eastAsia="Times New Roman" w:cstheme="minorHAnsi"/>
+          <w:color w:val="2D3B45"/>
+          <w:sz w:val="17"/>
+          <w:szCs w:val="17"/>
+          <w:shd w:val="clear" w:color="auto" w:fill="FFFFFF"/>
+          <w:lang w:val="en-NL" w:eastAsia="en-NL"/>
+        </w:rPr>
+        <w:t>Good luck!</w:t>
+      </w:r>
+    </w:p>
+    <w:p>
+      <w:pPr>
+        <w:shd w:val="clear" w:color="auto" w:fill="FFFFFF"/>
+        <w:spacing w:line="240" w:lineRule="auto"/>
+        <w:jc w:val="right"/>
+        <w:rPr>
+          <w:rFonts w:eastAsia="Times New Roman" w:cstheme="minorHAnsi"/>
+          <w:color w:val="737373"/>
+          <w:sz w:val="19"/>
+          <w:szCs w:val="19"/>
+          <w:lang w:val="en-NL" w:eastAsia="en-NL"/>
+        </w:rPr>
+      </w:pPr>
+      <w:proofErr w:type="spellStart"/>
+      <w:r>
+        <w:rPr>
+          <w:rFonts w:eastAsia="Times New Roman" w:cstheme="minorHAnsi"/>
+          <w:color w:val="737373"/>
+          <w:sz w:val="19"/>
+          <w:szCs w:val="19"/>
+          <w:lang w:val="en-NL" w:eastAsia="en-NL"/>
+        </w:rPr>
+        <w:t>Bloks</w:t>
+      </w:r>
+      <w:proofErr w:type="spellEnd"/>
+      <w:r>
+        <w:rPr>
+          <w:rFonts w:eastAsia="Times New Roman" w:cstheme="minorHAnsi"/>
+          <w:color w:val="737373"/>
+          <w:sz w:val="19"/>
+          <w:szCs w:val="19"/>
+          <w:lang w:val="en-NL" w:eastAsia="en-NL"/>
+        </w:rPr>
+        <w:t>, Danny D., 5 Apr at 14:36</w:t>
+      </w:r>
+    </w:p>
+    <w:p>
+      <w:pPr>
+        <w:rPr>
+          <w:rFonts w:cstheme="minorHAnsi"/>
+        </w:rPr>
+      </w:pPr>
+      <w:r>
+        <w:rPr>
+          <w:rFonts w:cstheme="minorHAnsi"/>
+        </w:rPr>
+        <w:t>From the feedback above received by Danny for Iteration 0 and 1 respectively, Danny states that I have sufficiently displayed my domain understanding and process. I have also taken Danny’s earlier feedback into consideration and improved on these aspects mentioned during iteration 1.</w:t>
+      </w:r>
+    </w:p>
+    <w:p>
+      <w:pPr>
+        <w:rPr>
+          <w:rFonts w:cstheme="minorHAnsi"/>
+        </w:rPr>
+      </w:pPr>
+    </w:p>
+    <w:p>
+      <w:pPr>
+        <w:rPr>
+          <w:rFonts w:cstheme="minorHAnsi"/>
+          <w:b/>
+          <w:bCs/>
+          <w:color w:val="2D3B45"/>
+          <w:shd w:val="clear" w:color="auto" w:fill="FFFFFF"/>
+        </w:rPr>
+      </w:pPr>
+      <w:r>
+        <w:rPr>
+          <w:rFonts w:cstheme="minorHAnsi"/>
+          <w:b/>
+          <w:bCs/>
+          <w:color w:val="2D3B45"/>
+          <w:shd w:val="clear" w:color="auto" w:fill="FFFFFF"/>
+        </w:rPr>
+        <w:t>Evidence Evaluation 3</w:t>
+      </w:r>
+    </w:p>
+    <w:p>
+      <w:pPr>
+        <w:spacing w:after="0"/>
+        <w:rPr>
+          <w:rFonts w:cstheme="minorHAnsi"/>
+          <w:color w:val="333333"/>
+          <w:sz w:val="17"/>
+          <w:szCs w:val="17"/>
+          <w:shd w:val="clear" w:color="auto" w:fill="FFFFFF"/>
+        </w:rPr>
+      </w:pPr>
+      <w:proofErr w:type="gramStart"/>
+      <w:r>
+        <w:rPr>
+          <w:rFonts w:cstheme="minorHAnsi"/>
+          <w:color w:val="333333"/>
+          <w:sz w:val="17"/>
+          <w:szCs w:val="17"/>
+          <w:shd w:val="clear" w:color="auto" w:fill="FFFFFF"/>
+        </w:rPr>
+        <w:t>Firstly</w:t>
+      </w:r>
+      <w:proofErr w:type="gramEnd"/>
+      <w:r>
+        <w:rPr>
+          <w:rFonts w:cstheme="minorHAnsi"/>
+          <w:color w:val="333333"/>
+          <w:sz w:val="17"/>
+          <w:szCs w:val="17"/>
+          <w:shd w:val="clear" w:color="auto" w:fill="FFFFFF"/>
+        </w:rPr>
+        <w:t xml:space="preserve"> we discussed Reliability and Transparency, here Danny referred back to my overall grading for Domain Understanding, and mentioned that what I have done so far is good on this front, if I continue documenting and using valid sources for my Delivery phase </w:t>
+      </w:r>
+      <w:r>
+        <w:rPr>
+          <w:rFonts w:cstheme="minorHAnsi"/>
+          <w:color w:val="2E74B5" w:themeColor="accent5" w:themeShade="BF"/>
+          <w:sz w:val="17"/>
+          <w:szCs w:val="17"/>
+          <w:shd w:val="clear" w:color="auto" w:fill="FFFFFF"/>
+        </w:rPr>
+        <w:t>I should be at a Proficient level</w:t>
+      </w:r>
+      <w:r>
+        <w:rPr>
+          <w:rFonts w:cstheme="minorHAnsi"/>
+          <w:color w:val="333333"/>
+          <w:sz w:val="17"/>
+          <w:szCs w:val="17"/>
+          <w:shd w:val="clear" w:color="auto" w:fill="FFFFFF"/>
+        </w:rPr>
+        <w:t>.</w:t>
+      </w:r>
+    </w:p>
+    <w:p>
+      <w:pPr>
+        <w:shd w:val="clear" w:color="auto" w:fill="FFFFFF"/>
+        <w:spacing w:line="240" w:lineRule="auto"/>
+        <w:jc w:val="right"/>
         <w:rPr>
           <w:rFonts w:eastAsia="Times New Roman" w:cstheme="minorHAnsi"/>
           <w:color w:val="737373"/>
@@ -3583,8 +4301,7 @@
           <w:szCs w:val="19"/>
           <w:lang w:eastAsia="en-NL"/>
         </w:rPr>
-        <w:t xml:space="preserve"> </w:t>
-      </w:r>
+      </w:pPr>
       <w:r>
         <w:rPr>
           <w:rFonts w:eastAsia="Times New Roman" w:cstheme="minorHAnsi"/>
@@ -3593,7 +4310,29 @@
           <w:szCs w:val="19"/>
           <w:lang w:eastAsia="en-NL"/>
         </w:rPr>
-        <w:t>May</w:t>
+        <w:t xml:space="preserve"> Meeting Thomas - </w:t>
+      </w:r>
+      <w:proofErr w:type="spellStart"/>
+      <w:r>
+        <w:rPr>
+          <w:rFonts w:eastAsia="Times New Roman" w:cstheme="minorHAnsi"/>
+          <w:color w:val="737373"/>
+          <w:sz w:val="19"/>
+          <w:szCs w:val="19"/>
+          <w:lang w:val="en-NL" w:eastAsia="en-NL"/>
+        </w:rPr>
+        <w:t>Bloks</w:t>
+      </w:r>
+      <w:proofErr w:type="spellEnd"/>
+      <w:r>
+        <w:rPr>
+          <w:rFonts w:eastAsia="Times New Roman" w:cstheme="minorHAnsi"/>
+          <w:color w:val="737373"/>
+          <w:sz w:val="19"/>
+          <w:szCs w:val="19"/>
+          <w:lang w:val="en-NL" w:eastAsia="en-NL"/>
+        </w:rPr>
+        <w:t xml:space="preserve">, Danny D., </w:t>
       </w:r>
       <w:r>
         <w:rPr>
@@ -3603,7 +4342,17 @@
           <w:szCs w:val="19"/>
           <w:lang w:eastAsia="en-NL"/>
         </w:rPr>
-        <w:t xml:space="preserve"> at </w:t>
+        <w:t>22</w:t>
+      </w:r>
+      <w:r>
+        <w:rPr>
+          <w:rFonts w:eastAsia="Times New Roman" w:cstheme="minorHAnsi"/>
+          <w:color w:val="737373"/>
+          <w:sz w:val="19"/>
+          <w:szCs w:val="19"/>
+          <w:lang w:val="en-NL" w:eastAsia="en-NL"/>
+        </w:rPr>
+        <w:t xml:space="preserve"> Apr </w:t>
       </w:r>
       <w:r>
         <w:rPr>
@@ -3613,343 +4362,10 @@
           <w:szCs w:val="19"/>
           <w:lang w:eastAsia="en-NL"/>
         </w:rPr>
-        <w:t>16:15</w:t>
-      </w:r>
-    </w:p>
-    <w:p>
-      <w:pPr>
-        <w:rPr>
-          <w:rFonts w:cstheme="minorHAnsi"/>
-          <w:color w:val="FF0000"/>
-          <w:sz w:val="17"/>
-          <w:szCs w:val="17"/>
-          <w:shd w:val="clear" w:color="auto" w:fill="FFFFFF"/>
-        </w:rPr>
-      </w:pPr>
-      <w:r>
-        <w:rPr>
-          <w:rFonts w:cstheme="minorHAnsi"/>
-        </w:rPr>
-        <w:t>As written in the feedback from Bas above, I seem to have improved on the mistakes during iteration 1 in iteration 2. This chain of positive feedback I think proves that I am on a proficient level for this learning outcome.</w:t>
-      </w:r>
-    </w:p>
-    <w:p>
-      <w:pPr>
-        <w:rPr>
-          <w:rFonts w:eastAsia="Times New Roman" w:cstheme="minorHAnsi"/>
-          <w:sz w:val="17"/>
-          <w:szCs w:val="17"/>
-          <w:lang w:eastAsia="en-NL"/>
-        </w:rPr>
-      </w:pPr>
-      <w:r>
-        <w:rPr>
-          <w:rFonts w:cstheme="minorHAnsi"/>
-          <w:sz w:val="17"/>
-          <w:szCs w:val="17"/>
-        </w:rPr>
-        <w:br w:type="page"/>
-      </w:r>
-    </w:p>
-    <w:p>
-      <w:pPr>
-        <w:pStyle w:val="Heading1"/>
-        <w:rPr>
-          <w:rFonts w:asciiTheme="minorHAnsi" w:hAnsiTheme="minorHAnsi" w:cstheme="minorHAnsi"/>
-        </w:rPr>
-      </w:pPr>
-      <w:bookmarkStart w:id="5" w:name="_Toc103173779"/>
-      <w:r>
-        <w:rPr>
-          <w:rFonts w:asciiTheme="minorHAnsi" w:hAnsiTheme="minorHAnsi" w:cstheme="minorHAnsi"/>
-        </w:rPr>
-        <w:lastRenderedPageBreak/>
-        <w:t>Reliability and transparency</w:t>
-      </w:r>
-      <w:bookmarkEnd w:id="5"/>
-    </w:p>
-    <w:p>
-      <w:pPr>
-        <w:rPr>
-          <w:rFonts w:cstheme="minorHAnsi"/>
-        </w:rPr>
-      </w:pPr>
-      <w:r>
-        <w:rPr>
-          <w:rFonts w:cstheme="minorHAnsi"/>
-        </w:rPr>
-        <w:t xml:space="preserve">You support conclusions based on </w:t>
-      </w:r>
-      <w:r>
-        <w:rPr>
-          <w:rFonts w:cstheme="minorHAnsi"/>
-          <w:b/>
-          <w:bCs/>
-        </w:rPr>
-        <w:t>domain knowledge</w:t>
-      </w:r>
-      <w:r>
-        <w:rPr>
-          <w:rFonts w:cstheme="minorHAnsi"/>
-        </w:rPr>
-        <w:t xml:space="preserve"> and </w:t>
-      </w:r>
-      <w:r>
-        <w:rPr>
-          <w:rFonts w:cstheme="minorHAnsi"/>
-          <w:b/>
-          <w:bCs/>
-        </w:rPr>
-        <w:t>sources</w:t>
-      </w:r>
-      <w:r>
-        <w:rPr>
-          <w:rFonts w:cstheme="minorHAnsi"/>
-        </w:rPr>
-        <w:t xml:space="preserve">, and processes used should be </w:t>
-      </w:r>
-      <w:r>
-        <w:rPr>
-          <w:rFonts w:cstheme="minorHAnsi"/>
-          <w:b/>
-          <w:bCs/>
-        </w:rPr>
-        <w:t>well</w:t>
-      </w:r>
-      <w:r>
-        <w:rPr>
-          <w:rFonts w:cstheme="minorHAnsi"/>
-        </w:rPr>
-        <w:t xml:space="preserve"> </w:t>
-      </w:r>
-      <w:r>
-        <w:rPr>
-          <w:rFonts w:cstheme="minorHAnsi"/>
-          <w:b/>
-          <w:bCs/>
-        </w:rPr>
-        <w:t>explained</w:t>
-      </w:r>
-      <w:r>
-        <w:rPr>
-          <w:rFonts w:cstheme="minorHAnsi"/>
-        </w:rPr>
-        <w:t xml:space="preserve"> and make sense.</w:t>
-      </w:r>
-    </w:p>
-    <w:p>
-      <w:pPr>
-        <w:rPr>
-          <w:rStyle w:val="SubtleEmphasis"/>
-          <w:rFonts w:cstheme="minorHAnsi"/>
-        </w:rPr>
-      </w:pPr>
-      <w:r>
-        <w:rPr>
-          <w:rStyle w:val="SubtleEmphasis"/>
-          <w:rFonts w:cstheme="minorHAnsi"/>
-        </w:rPr>
-        <w:t xml:space="preserve">Evaluation 2: I think this learning outcome is currently at </w:t>
-      </w:r>
-      <w:r>
-        <w:rPr>
-          <w:rStyle w:val="SubtleEmphasis"/>
-          <w:rFonts w:cstheme="minorHAnsi"/>
-        </w:rPr>
-        <w:t>a</w:t>
-      </w:r>
-      <w:r>
-        <w:rPr>
-          <w:rStyle w:val="SubtleEmphasis"/>
-          <w:rFonts w:cstheme="minorHAnsi"/>
-        </w:rPr>
-        <w:t xml:space="preserve"> </w:t>
-      </w:r>
-      <w:r>
-        <w:rPr>
-          <w:rStyle w:val="SubtleEmphasis"/>
-          <w:rFonts w:cstheme="minorHAnsi"/>
-          <w:b/>
-          <w:bCs/>
-        </w:rPr>
-        <w:t>Beginning</w:t>
-      </w:r>
-      <w:r>
-        <w:rPr>
-          <w:rStyle w:val="SubtleEmphasis"/>
-          <w:rFonts w:cstheme="minorHAnsi"/>
-        </w:rPr>
-        <w:t xml:space="preserve"> level.</w:t>
-      </w:r>
-    </w:p>
-    <w:p>
-      <w:pPr>
-        <w:rPr>
-          <w:rStyle w:val="SubtleEmphasis"/>
-          <w:rFonts w:cstheme="minorHAnsi"/>
-        </w:rPr>
-      </w:pPr>
-      <w:r>
-        <w:rPr>
-          <w:rStyle w:val="SubtleEmphasis"/>
-          <w:rFonts w:cstheme="minorHAnsi"/>
-        </w:rPr>
-        <w:t xml:space="preserve">Evaluation 3: I think this learning outcome is currently at a </w:t>
-      </w:r>
-      <w:r>
-        <w:rPr>
-          <w:rStyle w:val="SubtleEmphasis"/>
-          <w:rFonts w:cstheme="minorHAnsi"/>
-          <w:b/>
-          <w:bCs/>
-        </w:rPr>
-        <w:t>Proficient</w:t>
-      </w:r>
-      <w:r>
-        <w:rPr>
-          <w:rStyle w:val="SubtleEmphasis"/>
-          <w:rFonts w:cstheme="minorHAnsi"/>
-        </w:rPr>
-        <w:t xml:space="preserve"> level.</w:t>
-      </w:r>
-    </w:p>
-    <w:p>
-      <w:pPr>
-        <w:rPr>
-          <w:rFonts w:cstheme="minorHAnsi"/>
-        </w:rPr>
-      </w:pPr>
-    </w:p>
-    <w:p>
-      <w:pPr>
-        <w:rPr>
-          <w:rFonts w:cstheme="minorHAnsi"/>
-          <w:b/>
-          <w:bCs/>
-          <w:color w:val="2D3B45"/>
-          <w:shd w:val="clear" w:color="auto" w:fill="FFFFFF"/>
-        </w:rPr>
-      </w:pPr>
-      <w:r>
-        <w:rPr>
-          <w:rFonts w:cstheme="minorHAnsi"/>
-          <w:b/>
-          <w:bCs/>
-          <w:color w:val="2D3B45"/>
-          <w:shd w:val="clear" w:color="auto" w:fill="FFFFFF"/>
-        </w:rPr>
-        <w:t>Evidence Evaluation 2</w:t>
-      </w:r>
-    </w:p>
-    <w:p>
-      <w:pPr>
-        <w:spacing w:after="0" w:line="240" w:lineRule="auto"/>
-        <w:rPr>
-          <w:rFonts w:eastAsia="Times New Roman" w:cstheme="minorHAnsi"/>
-          <w:sz w:val="24"/>
-          <w:szCs w:val="24"/>
-          <w:lang w:val="en-NL" w:eastAsia="en-NL"/>
-        </w:rPr>
-      </w:pPr>
-      <w:r>
-        <w:rPr>
-          <w:rFonts w:eastAsia="Times New Roman" w:cstheme="minorHAnsi"/>
-          <w:color w:val="2D3B45"/>
-          <w:sz w:val="17"/>
-          <w:szCs w:val="17"/>
-          <w:shd w:val="clear" w:color="auto" w:fill="FFFFFF"/>
-          <w:lang w:val="en-NL" w:eastAsia="en-NL"/>
-        </w:rPr>
-        <w:t xml:space="preserve">Hey Thomas, </w:t>
-      </w:r>
-      <w:r>
-        <w:rPr>
-          <w:rFonts w:eastAsia="Times New Roman" w:cstheme="minorHAnsi"/>
-          <w:color w:val="4472C4" w:themeColor="accent1"/>
-          <w:sz w:val="17"/>
-          <w:szCs w:val="17"/>
-          <w:shd w:val="clear" w:color="auto" w:fill="FFFFFF"/>
-          <w:lang w:val="en-NL" w:eastAsia="en-NL"/>
-        </w:rPr>
-        <w:t>It seems you sufficiently dove into the domain of movies</w:t>
-      </w:r>
-      <w:r>
-        <w:rPr>
-          <w:rFonts w:eastAsia="Times New Roman" w:cstheme="minorHAnsi"/>
-          <w:color w:val="2D3B45"/>
-          <w:sz w:val="17"/>
-          <w:szCs w:val="17"/>
-          <w:shd w:val="clear" w:color="auto" w:fill="FFFFFF"/>
-          <w:lang w:val="en-NL" w:eastAsia="en-NL"/>
-        </w:rPr>
-        <w:t>. Could be a little more extensive, and too bad you can't find an expert, but maybe you could then add some "literary source"(?) (&lt;-maybe a piece about what makes the "world of movies" tick?) to use as an expert? If you can't really find that, don't put too much more time in that and go on with EDA-</w:t>
+        <w:t xml:space="preserve">– </w:t>
       </w:r>
       <w:proofErr w:type="spellStart"/>
       <w:r>
-        <w:rPr>
-          <w:rFonts w:eastAsia="Times New Roman" w:cstheme="minorHAnsi"/>
-          <w:color w:val="2D3B45"/>
-          <w:sz w:val="17"/>
-          <w:szCs w:val="17"/>
-          <w:shd w:val="clear" w:color="auto" w:fill="FFFFFF"/>
-          <w:lang w:val="en-NL" w:eastAsia="en-NL"/>
-        </w:rPr>
-        <w:t>ing</w:t>
-      </w:r>
-      <w:proofErr w:type="spellEnd"/>
-      <w:r>
-        <w:rPr>
-          <w:rFonts w:eastAsia="Times New Roman" w:cstheme="minorHAnsi"/>
-          <w:color w:val="2D3B45"/>
-          <w:sz w:val="17"/>
-          <w:szCs w:val="17"/>
-          <w:shd w:val="clear" w:color="auto" w:fill="FFFFFF"/>
-          <w:lang w:val="en-NL" w:eastAsia="en-NL"/>
-        </w:rPr>
-        <w:t>. Good start so far!</w:t>
-      </w:r>
-    </w:p>
-    <w:p>
-      <w:pPr>
-        <w:shd w:val="clear" w:color="auto" w:fill="FFFFFF"/>
-        <w:spacing w:after="0" w:line="240" w:lineRule="auto"/>
-        <w:jc w:val="right"/>
-        <w:rPr>
-          <w:rFonts w:eastAsia="Times New Roman" w:cstheme="minorHAnsi"/>
-          <w:color w:val="737373"/>
-          <w:sz w:val="19"/>
-          <w:szCs w:val="19"/>
-          <w:lang w:val="en-NL" w:eastAsia="en-NL"/>
-        </w:rPr>
-      </w:pPr>
-      <w:proofErr w:type="spellStart"/>
-      <w:r>
-        <w:rPr>
-          <w:rFonts w:eastAsia="Times New Roman" w:cstheme="minorHAnsi"/>
-          <w:color w:val="737373"/>
-          <w:sz w:val="19"/>
-          <w:szCs w:val="19"/>
-          <w:lang w:val="en-NL" w:eastAsia="en-NL"/>
-        </w:rPr>
-        <w:t>Bloks</w:t>
-      </w:r>
-      <w:proofErr w:type="spellEnd"/>
-      <w:r>
-        <w:rPr>
-          <w:rFonts w:eastAsia="Times New Roman" w:cstheme="minorHAnsi"/>
-          <w:color w:val="737373"/>
-          <w:sz w:val="19"/>
-          <w:szCs w:val="19"/>
-          <w:lang w:val="en-NL" w:eastAsia="en-NL"/>
-        </w:rPr>
-        <w:t>, Danny D., 8 Mar at 14:12</w:t>
-      </w:r>
-    </w:p>
-    <w:p>
-      <w:pPr>
-        <w:shd w:val="clear" w:color="auto" w:fill="FFFFFF"/>
-        <w:spacing w:after="0" w:line="240" w:lineRule="auto"/>
-        <w:jc w:val="right"/>
         <w:rPr>
           <w:rFonts w:eastAsia="Times New Roman" w:cstheme="minorHAnsi"/>
           <w:color w:val="737373"/>
@@ -3957,89 +4373,171 @@
           <w:szCs w:val="19"/>
           <w:lang w:eastAsia="en-NL"/>
         </w:rPr>
-      </w:pPr>
-    </w:p>
-    <w:p>
-      <w:pPr>
-        <w:spacing w:after="0" w:line="240" w:lineRule="auto"/>
-        <w:rPr>
-          <w:rFonts w:eastAsia="Times New Roman" w:cstheme="minorHAnsi"/>
-          <w:sz w:val="24"/>
-          <w:szCs w:val="24"/>
-          <w:lang w:val="en-NL" w:eastAsia="en-NL"/>
-        </w:rPr>
-      </w:pPr>
-      <w:r>
-        <w:rPr>
-          <w:rFonts w:eastAsia="Times New Roman" w:cstheme="minorHAnsi"/>
-          <w:color w:val="2D3B45"/>
-          <w:sz w:val="17"/>
-          <w:szCs w:val="17"/>
-          <w:shd w:val="clear" w:color="auto" w:fill="FFFFFF"/>
-          <w:lang w:val="en-NL" w:eastAsia="en-NL"/>
-        </w:rPr>
-        <w:t xml:space="preserve">As we discussed recently, </w:t>
-      </w:r>
-      <w:r>
-        <w:rPr>
-          <w:rFonts w:eastAsia="Times New Roman" w:cstheme="minorHAnsi"/>
-          <w:color w:val="4472C4" w:themeColor="accent1"/>
-          <w:sz w:val="17"/>
-          <w:szCs w:val="17"/>
-          <w:shd w:val="clear" w:color="auto" w:fill="FFFFFF"/>
-          <w:lang w:val="en-NL" w:eastAsia="en-NL"/>
-        </w:rPr>
-        <w:t>in this way the Proposal Phase seems sufficiently displayed in this document and your process</w:t>
-      </w:r>
-      <w:r>
-        <w:rPr>
-          <w:rFonts w:eastAsia="Times New Roman" w:cstheme="minorHAnsi"/>
-          <w:color w:val="2D3B45"/>
-          <w:sz w:val="17"/>
-          <w:szCs w:val="17"/>
-          <w:shd w:val="clear" w:color="auto" w:fill="FFFFFF"/>
-          <w:lang w:val="en-NL" w:eastAsia="en-NL"/>
-        </w:rPr>
-        <w:t>. So good job</w:t>
-      </w:r>
-      <w:r>
-        <w:rPr>
-          <w:rFonts w:eastAsia="Times New Roman" w:cstheme="minorHAnsi"/>
-          <w:color w:val="2D3B45"/>
-          <w:sz w:val="17"/>
-          <w:szCs w:val="17"/>
-          <w:shd w:val="clear" w:color="auto" w:fill="FFFFFF"/>
-          <w:lang w:eastAsia="en-NL"/>
-        </w:rPr>
-        <w:t>.</w:t>
-      </w:r>
-      <w:r>
-        <w:rPr>
-          <w:rFonts w:cstheme="minorHAnsi"/>
-          <w:color w:val="2D3B45"/>
-          <w:sz w:val="17"/>
-          <w:szCs w:val="17"/>
-          <w:shd w:val="clear" w:color="auto" w:fill="FFFFFF"/>
-        </w:rPr>
-        <w:t xml:space="preserve"> For the Provisioning Phase you should ask Sabina. </w:t>
-      </w:r>
-      <w:r>
-        <w:rPr>
-          <w:rFonts w:eastAsia="Times New Roman" w:cstheme="minorHAnsi"/>
-          <w:color w:val="2D3B45"/>
-          <w:sz w:val="17"/>
-          <w:szCs w:val="17"/>
-          <w:shd w:val="clear" w:color="auto" w:fill="FFFFFF"/>
-          <w:lang w:val="en-NL" w:eastAsia="en-NL"/>
-        </w:rPr>
-        <w:t>Good luck!</w:t>
-      </w:r>
+        <w:t>Feedpulse</w:t>
+      </w:r>
+      <w:proofErr w:type="spellEnd"/>
     </w:p>
     <w:p>
       <w:pPr>
         <w:shd w:val="clear" w:color="auto" w:fill="FFFFFF"/>
         <w:spacing w:line="240" w:lineRule="auto"/>
+        <w:rPr>
+          <w:rFonts w:eastAsia="Times New Roman" w:cstheme="minorHAnsi"/>
+          <w:lang w:eastAsia="en-NL"/>
+        </w:rPr>
+      </w:pPr>
+      <w:r>
+        <w:rPr>
+          <w:rFonts w:eastAsia="Times New Roman" w:cstheme="minorHAnsi"/>
+          <w:lang w:eastAsia="en-NL"/>
+        </w:rPr>
+        <w:t xml:space="preserve">The feedback above was paraphrased by me during a meeting with Danny discussing my learning outcomes. During this meeting Danny mentioned that my skills for Reliability and transparency are on a high level </w:t>
+      </w:r>
+      <w:r>
+        <w:rPr>
+          <w:rFonts w:eastAsia="Times New Roman" w:cstheme="minorHAnsi"/>
+          <w:lang w:eastAsia="en-NL"/>
+        </w:rPr>
+        <w:t>and</w:t>
+      </w:r>
+      <w:r>
+        <w:rPr>
+          <w:rFonts w:eastAsia="Times New Roman" w:cstheme="minorHAnsi"/>
+          <w:lang w:eastAsia="en-NL"/>
+        </w:rPr>
+        <w:t xml:space="preserve"> did not have anything to improve.</w:t>
+      </w:r>
+    </w:p>
+    <w:p>
+      <w:pPr>
+        <w:shd w:val="clear" w:color="auto" w:fill="FFFFFF"/>
+        <w:spacing w:line="240" w:lineRule="auto"/>
+        <w:rPr>
+          <w:rFonts w:eastAsia="Times New Roman" w:cstheme="minorHAnsi"/>
+          <w:lang w:eastAsia="en-NL"/>
+        </w:rPr>
+      </w:pPr>
+      <w:r>
+        <w:rPr>
+          <w:rFonts w:eastAsia="Times New Roman" w:cstheme="minorHAnsi"/>
+          <w:lang w:eastAsia="en-NL"/>
+        </w:rPr>
+        <w:t xml:space="preserve">Danny </w:t>
+      </w:r>
+      <w:r>
+        <w:rPr>
+          <w:rFonts w:eastAsia="Times New Roman" w:cstheme="minorHAnsi"/>
+          <w:lang w:eastAsia="en-NL"/>
+        </w:rPr>
+        <w:t>mentioned that</w:t>
+      </w:r>
+      <w:r>
+        <w:rPr>
+          <w:rFonts w:eastAsia="Times New Roman" w:cstheme="minorHAnsi"/>
+          <w:lang w:eastAsia="en-NL"/>
+        </w:rPr>
+        <w:t xml:space="preserve"> if I did the same </w:t>
+      </w:r>
+      <w:proofErr w:type="gramStart"/>
+      <w:r>
+        <w:rPr>
+          <w:rFonts w:eastAsia="Times New Roman" w:cstheme="minorHAnsi"/>
+          <w:lang w:eastAsia="en-NL"/>
+        </w:rPr>
+        <w:t>work</w:t>
+      </w:r>
+      <w:proofErr w:type="gramEnd"/>
+      <w:r>
+        <w:rPr>
+          <w:rFonts w:eastAsia="Times New Roman" w:cstheme="minorHAnsi"/>
+          <w:lang w:eastAsia="en-NL"/>
+        </w:rPr>
+        <w:t xml:space="preserve"> I had done so far for my delivery phase, that all my SI phases would be at</w:t>
+      </w:r>
+      <w:r>
+        <w:rPr>
+          <w:rFonts w:eastAsia="Times New Roman" w:cstheme="minorHAnsi"/>
+          <w:lang w:eastAsia="en-NL"/>
+        </w:rPr>
+        <w:t xml:space="preserve"> sufficient. After finishing iteration 2 and handing it in together with my delivery phase, Danny indeed did give me sufficient for all phases indicating that I indeed have a proficient level for this learning outcome.</w:t>
+      </w:r>
+    </w:p>
+    <w:p>
+      <w:pPr>
+        <w:shd w:val="clear" w:color="auto" w:fill="FFFFFF"/>
+        <w:spacing w:after="0" w:line="240" w:lineRule="auto"/>
+        <w:rPr>
+          <w:rFonts w:eastAsia="Times New Roman" w:cstheme="minorHAnsi"/>
+          <w:sz w:val="17"/>
+          <w:szCs w:val="17"/>
+          <w:lang w:eastAsia="en-NL"/>
+        </w:rPr>
+      </w:pPr>
+      <w:r>
+        <w:rPr>
+          <w:rFonts w:cstheme="minorHAnsi"/>
+          <w:color w:val="2D3B45"/>
+          <w:sz w:val="17"/>
+          <w:szCs w:val="17"/>
+          <w:shd w:val="clear" w:color="auto" w:fill="FFFFFF"/>
+        </w:rPr>
+        <w:t xml:space="preserve">Hi Thomas, it is clear to me that </w:t>
+      </w:r>
+      <w:r>
+        <w:rPr>
+          <w:rFonts w:cstheme="minorHAnsi"/>
+          <w:color w:val="2E74B5" w:themeColor="accent5" w:themeShade="BF"/>
+          <w:sz w:val="17"/>
+          <w:szCs w:val="17"/>
+          <w:shd w:val="clear" w:color="auto" w:fill="FFFFFF"/>
+        </w:rPr>
+        <w:t xml:space="preserve">you are a very capable student / applied researcher </w:t>
+      </w:r>
+      <w:r>
+        <w:rPr>
+          <w:rFonts w:cstheme="minorHAnsi"/>
+          <w:color w:val="2D3B45"/>
+          <w:sz w:val="17"/>
+          <w:szCs w:val="17"/>
+          <w:shd w:val="clear" w:color="auto" w:fill="FFFFFF"/>
+        </w:rPr>
+        <w:t xml:space="preserve">and have also a way of explaining what you are doing such that the story is interesting to follow. I made a comment about you missing the point and you seem to have quickly recovered from that. You feel no "problem" stating that previous reasoning was flawed and now want to have another shot. Even though you are occasionally verbose, I never dislike reading your work. You have a sharp eye for the differences in details and </w:t>
+      </w:r>
+      <w:r>
+        <w:rPr>
+          <w:rFonts w:cstheme="minorHAnsi"/>
+          <w:color w:val="2E74B5" w:themeColor="accent5" w:themeShade="BF"/>
+          <w:sz w:val="17"/>
+          <w:szCs w:val="17"/>
+          <w:shd w:val="clear" w:color="auto" w:fill="FFFFFF"/>
+        </w:rPr>
+        <w:t xml:space="preserve">you do not jump to conclusions </w:t>
+      </w:r>
+      <w:r>
+        <w:rPr>
+          <w:rFonts w:cstheme="minorHAnsi"/>
+          <w:color w:val="2D3B45"/>
+          <w:sz w:val="17"/>
+          <w:szCs w:val="17"/>
+          <w:shd w:val="clear" w:color="auto" w:fill="FFFFFF"/>
+        </w:rPr>
+        <w:t>and leave questions as they are.</w:t>
+      </w:r>
+    </w:p>
+    <w:p>
+      <w:pPr>
         <w:jc w:val="right"/>
+        <w:rPr>
+          <w:rFonts w:cstheme="minorHAnsi"/>
+          <w:b/>
+          <w:bCs/>
+          <w:color w:val="2D3B45"/>
+          <w:sz w:val="17"/>
+          <w:szCs w:val="17"/>
+          <w:shd w:val="clear" w:color="auto" w:fill="FFFFFF"/>
+        </w:rPr>
+      </w:pPr>
+      <w:r>
         <w:rPr>
           <w:rFonts w:eastAsia="Times New Roman" w:cstheme="minorHAnsi"/>
           <w:color w:val="737373"/>
@@ -4047,118 +4545,9 @@
           <w:szCs w:val="19"/>
           <w:lang w:val="en-NL" w:eastAsia="en-NL"/>
         </w:rPr>
-      </w:pPr>
-      <w:proofErr w:type="spellStart"/>
-      <w:r>
-        <w:rPr>
-          <w:rFonts w:eastAsia="Times New Roman" w:cstheme="minorHAnsi"/>
-          <w:color w:val="737373"/>
-          <w:sz w:val="19"/>
-          <w:szCs w:val="19"/>
-          <w:lang w:val="en-NL" w:eastAsia="en-NL"/>
-        </w:rPr>
-        <w:t>Bloks</w:t>
-      </w:r>
-      <w:proofErr w:type="spellEnd"/>
-      <w:r>
-        <w:rPr>
-          <w:rFonts w:eastAsia="Times New Roman" w:cstheme="minorHAnsi"/>
-          <w:color w:val="737373"/>
-          <w:sz w:val="19"/>
-          <w:szCs w:val="19"/>
-          <w:lang w:val="en-NL" w:eastAsia="en-NL"/>
-        </w:rPr>
-        <w:t>, Danny D., 5 Apr at 14:36</w:t>
-      </w:r>
-    </w:p>
-    <w:p>
-      <w:pPr>
-        <w:rPr>
-          <w:rFonts w:cstheme="minorHAnsi"/>
-        </w:rPr>
-      </w:pPr>
-      <w:r>
-        <w:rPr>
-          <w:rFonts w:cstheme="minorHAnsi"/>
-        </w:rPr>
-        <w:t>From the feedback above received by Danny for Iteration 0 and 1 respectively, Danny states that I have sufficiently displayed my domain understanding and process. I have also taken Danny’s earlier feedback into consideration and improved on these aspects mentioned during iteration 1.</w:t>
-      </w:r>
-    </w:p>
-    <w:p>
-      <w:pPr>
-        <w:rPr>
-          <w:rFonts w:cstheme="minorHAnsi"/>
-        </w:rPr>
-      </w:pPr>
-    </w:p>
-    <w:p>
-      <w:pPr>
-        <w:rPr>
-          <w:rFonts w:cstheme="minorHAnsi"/>
-          <w:b/>
-          <w:bCs/>
-          <w:color w:val="2D3B45"/>
-          <w:shd w:val="clear" w:color="auto" w:fill="FFFFFF"/>
-        </w:rPr>
-      </w:pPr>
-      <w:r>
-        <w:rPr>
-          <w:rFonts w:cstheme="minorHAnsi"/>
-          <w:b/>
-          <w:bCs/>
-          <w:color w:val="2D3B45"/>
-          <w:shd w:val="clear" w:color="auto" w:fill="FFFFFF"/>
-        </w:rPr>
-        <w:t>Evidence Evaluation 3</w:t>
-      </w:r>
-    </w:p>
-    <w:p>
-      <w:pPr>
-        <w:spacing w:after="0"/>
-        <w:rPr>
-          <w:rFonts w:cstheme="minorHAnsi"/>
-          <w:color w:val="333333"/>
-          <w:sz w:val="17"/>
-          <w:szCs w:val="17"/>
-          <w:shd w:val="clear" w:color="auto" w:fill="FFFFFF"/>
-        </w:rPr>
-      </w:pPr>
-      <w:r>
-        <w:rPr>
-          <w:rFonts w:cstheme="minorHAnsi"/>
-          <w:color w:val="333333"/>
-          <w:sz w:val="17"/>
-          <w:szCs w:val="17"/>
-          <w:shd w:val="clear" w:color="auto" w:fill="FFFFFF"/>
-        </w:rPr>
-        <w:t xml:space="preserve">Firstly we discussed Reliability and Transparency, here Danny referred back to my overall grading for Domain Understanding, and mentioned that what I have done so far is good on this front, if I continue documenting and using valid sources for my Delivery phase </w:t>
-      </w:r>
-      <w:r>
-        <w:rPr>
-          <w:rFonts w:cstheme="minorHAnsi"/>
-          <w:color w:val="2E74B5" w:themeColor="accent5" w:themeShade="BF"/>
-          <w:sz w:val="17"/>
-          <w:szCs w:val="17"/>
-          <w:shd w:val="clear" w:color="auto" w:fill="FFFFFF"/>
-        </w:rPr>
-        <w:t>I should be at a Proficient level</w:t>
-      </w:r>
-      <w:r>
-        <w:rPr>
-          <w:rFonts w:cstheme="minorHAnsi"/>
-          <w:color w:val="333333"/>
-          <w:sz w:val="17"/>
-          <w:szCs w:val="17"/>
-          <w:shd w:val="clear" w:color="auto" w:fill="FFFFFF"/>
-        </w:rPr>
-        <w:t>.</w:t>
-      </w:r>
-    </w:p>
-    <w:p>
-      <w:pPr>
-        <w:shd w:val="clear" w:color="auto" w:fill="FFFFFF"/>
-        <w:spacing w:line="240" w:lineRule="auto"/>
-        <w:jc w:val="right"/>
+        <w:t>Michielsen, Bas B.S.H.T.,</w:t>
+      </w:r>
+      <w:r>
         <w:rPr>
           <w:rFonts w:eastAsia="Times New Roman" w:cstheme="minorHAnsi"/>
           <w:color w:val="737373"/>
@@ -4166,244 +4555,6 @@
           <w:szCs w:val="19"/>
           <w:lang w:eastAsia="en-NL"/>
         </w:rPr>
-      </w:pPr>
-      <w:r>
-        <w:rPr>
-          <w:rFonts w:eastAsia="Times New Roman" w:cstheme="minorHAnsi"/>
-          <w:color w:val="737373"/>
-          <w:sz w:val="19"/>
-          <w:szCs w:val="19"/>
-          <w:lang w:eastAsia="en-NL"/>
-        </w:rPr>
-        <w:t xml:space="preserve"> Meeting Thomas - </w:t>
-      </w:r>
-      <w:proofErr w:type="spellStart"/>
-      <w:r>
-        <w:rPr>
-          <w:rFonts w:eastAsia="Times New Roman" w:cstheme="minorHAnsi"/>
-          <w:color w:val="737373"/>
-          <w:sz w:val="19"/>
-          <w:szCs w:val="19"/>
-          <w:lang w:val="en-NL" w:eastAsia="en-NL"/>
-        </w:rPr>
-        <w:t>Bloks</w:t>
-      </w:r>
-      <w:proofErr w:type="spellEnd"/>
-      <w:r>
-        <w:rPr>
-          <w:rFonts w:eastAsia="Times New Roman" w:cstheme="minorHAnsi"/>
-          <w:color w:val="737373"/>
-          <w:sz w:val="19"/>
-          <w:szCs w:val="19"/>
-          <w:lang w:val="en-NL" w:eastAsia="en-NL"/>
-        </w:rPr>
-        <w:t xml:space="preserve">, Danny D., </w:t>
-      </w:r>
-      <w:r>
-        <w:rPr>
-          <w:rFonts w:eastAsia="Times New Roman" w:cstheme="minorHAnsi"/>
-          <w:color w:val="737373"/>
-          <w:sz w:val="19"/>
-          <w:szCs w:val="19"/>
-          <w:lang w:eastAsia="en-NL"/>
-        </w:rPr>
-        <w:t>22</w:t>
-      </w:r>
-      <w:r>
-        <w:rPr>
-          <w:rFonts w:eastAsia="Times New Roman" w:cstheme="minorHAnsi"/>
-          <w:color w:val="737373"/>
-          <w:sz w:val="19"/>
-          <w:szCs w:val="19"/>
-          <w:lang w:val="en-NL" w:eastAsia="en-NL"/>
-        </w:rPr>
-        <w:t xml:space="preserve"> Apr </w:t>
-      </w:r>
-      <w:r>
-        <w:rPr>
-          <w:rFonts w:eastAsia="Times New Roman" w:cstheme="minorHAnsi"/>
-          <w:color w:val="737373"/>
-          <w:sz w:val="19"/>
-          <w:szCs w:val="19"/>
-          <w:lang w:eastAsia="en-NL"/>
-        </w:rPr>
-        <w:t xml:space="preserve">– </w:t>
-      </w:r>
-      <w:proofErr w:type="spellStart"/>
-      <w:r>
-        <w:rPr>
-          <w:rFonts w:eastAsia="Times New Roman" w:cstheme="minorHAnsi"/>
-          <w:color w:val="737373"/>
-          <w:sz w:val="19"/>
-          <w:szCs w:val="19"/>
-          <w:lang w:eastAsia="en-NL"/>
-        </w:rPr>
-        <w:t>Feedpulse</w:t>
-      </w:r>
-      <w:proofErr w:type="spellEnd"/>
-    </w:p>
-    <w:p>
-      <w:pPr>
-        <w:shd w:val="clear" w:color="auto" w:fill="FFFFFF"/>
-        <w:spacing w:line="240" w:lineRule="auto"/>
-        <w:rPr>
-          <w:rFonts w:eastAsia="Times New Roman" w:cstheme="minorHAnsi"/>
-          <w:lang w:eastAsia="en-NL"/>
-        </w:rPr>
-      </w:pPr>
-      <w:r>
-        <w:rPr>
-          <w:rFonts w:eastAsia="Times New Roman" w:cstheme="minorHAnsi"/>
-          <w:lang w:eastAsia="en-NL"/>
-        </w:rPr>
-        <w:t xml:space="preserve">The feedback above was paraphrased by me during a meeting with Danny discussing my learning outcomes. During this meeting Danny mentioned that my skills for Reliability and transparency are on a high level </w:t>
-      </w:r>
-      <w:r>
-        <w:rPr>
-          <w:rFonts w:eastAsia="Times New Roman" w:cstheme="minorHAnsi"/>
-          <w:lang w:eastAsia="en-NL"/>
-        </w:rPr>
-        <w:t>and</w:t>
-      </w:r>
-      <w:r>
-        <w:rPr>
-          <w:rFonts w:eastAsia="Times New Roman" w:cstheme="minorHAnsi"/>
-          <w:lang w:eastAsia="en-NL"/>
-        </w:rPr>
-        <w:t xml:space="preserve"> did not have anything to improve.</w:t>
-      </w:r>
-    </w:p>
-    <w:p>
-      <w:pPr>
-        <w:shd w:val="clear" w:color="auto" w:fill="FFFFFF"/>
-        <w:spacing w:line="240" w:lineRule="auto"/>
-        <w:rPr>
-          <w:rFonts w:eastAsia="Times New Roman" w:cstheme="minorHAnsi"/>
-          <w:lang w:eastAsia="en-NL"/>
-        </w:rPr>
-      </w:pPr>
-      <w:r>
-        <w:rPr>
-          <w:rFonts w:eastAsia="Times New Roman" w:cstheme="minorHAnsi"/>
-          <w:lang w:eastAsia="en-NL"/>
-        </w:rPr>
-        <w:t xml:space="preserve">Danny </w:t>
-      </w:r>
-      <w:r>
-        <w:rPr>
-          <w:rFonts w:eastAsia="Times New Roman" w:cstheme="minorHAnsi"/>
-          <w:lang w:eastAsia="en-NL"/>
-        </w:rPr>
-        <w:t>mentioned that</w:t>
-      </w:r>
-      <w:r>
-        <w:rPr>
-          <w:rFonts w:eastAsia="Times New Roman" w:cstheme="minorHAnsi"/>
-          <w:lang w:eastAsia="en-NL"/>
-        </w:rPr>
-        <w:t xml:space="preserve"> if I did the same work I had done so far for my delivery phase, that all my SI phases would be at</w:t>
-      </w:r>
-      <w:r>
-        <w:rPr>
-          <w:rFonts w:eastAsia="Times New Roman" w:cstheme="minorHAnsi"/>
-          <w:lang w:eastAsia="en-NL"/>
-        </w:rPr>
-        <w:t xml:space="preserve"> sufficient. After finishing iteration 2 and handing it in together with my delivery phase, Danny indeed did give me sufficient for all phases indicating that I indeed have a proficient level for this learning outcome.</w:t>
-      </w:r>
-    </w:p>
-    <w:p>
-      <w:pPr>
-        <w:shd w:val="clear" w:color="auto" w:fill="FFFFFF"/>
-        <w:spacing w:after="0" w:line="240" w:lineRule="auto"/>
-        <w:rPr>
-          <w:rFonts w:eastAsia="Times New Roman" w:cstheme="minorHAnsi"/>
-          <w:sz w:val="17"/>
-          <w:szCs w:val="17"/>
-          <w:lang w:eastAsia="en-NL"/>
-        </w:rPr>
-      </w:pPr>
-      <w:r>
-        <w:rPr>
-          <w:rFonts w:cstheme="minorHAnsi"/>
-          <w:color w:val="2D3B45"/>
-          <w:sz w:val="17"/>
-          <w:szCs w:val="17"/>
-          <w:shd w:val="clear" w:color="auto" w:fill="FFFFFF"/>
-        </w:rPr>
-        <w:t xml:space="preserve">Hi Thomas, it is clear to me that </w:t>
-      </w:r>
-      <w:r>
-        <w:rPr>
-          <w:rFonts w:cstheme="minorHAnsi"/>
-          <w:color w:val="2E74B5" w:themeColor="accent5" w:themeShade="BF"/>
-          <w:sz w:val="17"/>
-          <w:szCs w:val="17"/>
-          <w:shd w:val="clear" w:color="auto" w:fill="FFFFFF"/>
-        </w:rPr>
-        <w:t xml:space="preserve">you are a very capable student / applied researcher </w:t>
-      </w:r>
-      <w:r>
-        <w:rPr>
-          <w:rFonts w:cstheme="minorHAnsi"/>
-          <w:color w:val="2D3B45"/>
-          <w:sz w:val="17"/>
-          <w:szCs w:val="17"/>
-          <w:shd w:val="clear" w:color="auto" w:fill="FFFFFF"/>
-        </w:rPr>
-        <w:t xml:space="preserve">and have also a way of explaining what you are doing such that the story is interesting to follow. I made a comment about you missing the point and you seem to have quickly recovered from that. You feel no "problem" stating that previous reasoning was flawed and now want to have another shot. Even though you are occasionally verbose, I never dislike reading your work. You have a sharp eye for the differences in details and </w:t>
-      </w:r>
-      <w:r>
-        <w:rPr>
-          <w:rFonts w:cstheme="minorHAnsi"/>
-          <w:color w:val="2E74B5" w:themeColor="accent5" w:themeShade="BF"/>
-          <w:sz w:val="17"/>
-          <w:szCs w:val="17"/>
-          <w:shd w:val="clear" w:color="auto" w:fill="FFFFFF"/>
-        </w:rPr>
-        <w:t xml:space="preserve">you do not jump to conclusions </w:t>
-      </w:r>
-      <w:r>
-        <w:rPr>
-          <w:rFonts w:cstheme="minorHAnsi"/>
-          <w:color w:val="2D3B45"/>
-          <w:sz w:val="17"/>
-          <w:szCs w:val="17"/>
-          <w:shd w:val="clear" w:color="auto" w:fill="FFFFFF"/>
-        </w:rPr>
-        <w:t>and leave questions as they are.</w:t>
-      </w:r>
-    </w:p>
-    <w:p>
-      <w:pPr>
-        <w:jc w:val="right"/>
-        <w:rPr>
-          <w:rFonts w:cstheme="minorHAnsi"/>
-          <w:b/>
-          <w:bCs/>
-          <w:color w:val="2D3B45"/>
-          <w:sz w:val="17"/>
-          <w:szCs w:val="17"/>
-          <w:shd w:val="clear" w:color="auto" w:fill="FFFFFF"/>
-        </w:rPr>
-      </w:pPr>
-      <w:r>
-        <w:rPr>
-          <w:rFonts w:eastAsia="Times New Roman" w:cstheme="minorHAnsi"/>
-          <w:color w:val="737373"/>
-          <w:sz w:val="19"/>
-          <w:szCs w:val="19"/>
-          <w:lang w:val="en-NL" w:eastAsia="en-NL"/>
-        </w:rPr>
-        <w:t>Michielsen, Bas B.S.H.T.,</w:t>
-      </w:r>
-      <w:r>
-        <w:rPr>
-          <w:rFonts w:eastAsia="Times New Roman" w:cstheme="minorHAnsi"/>
-          <w:color w:val="737373"/>
-          <w:sz w:val="19"/>
-          <w:szCs w:val="19"/>
-          <w:lang w:eastAsia="en-NL"/>
-        </w:rPr>
         <w:t xml:space="preserve"> 10 May at 16:15</w:t>
       </w:r>
     </w:p>
@@ -4444,7 +4595,7 @@
           <w:rFonts w:asciiTheme="minorHAnsi" w:hAnsiTheme="minorHAnsi" w:cstheme="minorHAnsi"/>
         </w:rPr>
       </w:pPr>
-      <w:bookmarkStart w:id="6" w:name="_Toc103173780"/>
+      <w:bookmarkStart w:id="6" w:name="_Toc103239821"/>
       <w:r>
         <w:rPr>
           <w:rFonts w:asciiTheme="minorHAnsi" w:hAnsiTheme="minorHAnsi" w:cstheme="minorHAnsi"/>
@@ -5026,29 +5177,192 @@
     <w:p>
       <w:pPr>
         <w:rPr>
-          <w:rFonts w:cstheme="minorHAnsi"/>
-          <w:color w:val="FF0000"/>
-        </w:rPr>
-      </w:pPr>
-      <w:r>
-        <w:rPr>
-          <w:rFonts w:cstheme="minorHAnsi"/>
-          <w:color w:val="FF0000"/>
-        </w:rPr>
-        <w:t>POSSIBLE FEEDBACK FROM FRANK</w:t>
-      </w:r>
-    </w:p>
-    <w:p>
-      <w:pPr>
-        <w:rPr>
-          <w:rFonts w:cstheme="minorHAnsi"/>
-        </w:rPr>
-      </w:pPr>
-      <w:r>
-        <w:rPr>
-          <w:rFonts w:cstheme="minorHAnsi"/>
-        </w:rPr>
-        <w:t>Lastly, Frank also gave me feedback on this learning outcome, showing my ability to communicate not only in my written documents but also during meetings with stake holders.</w:t>
+          <w:sz w:val="17"/>
+          <w:szCs w:val="17"/>
+        </w:rPr>
+      </w:pPr>
+      <w:r>
+        <w:rPr>
+          <w:sz w:val="17"/>
+          <w:szCs w:val="17"/>
+        </w:rPr>
+        <w:t xml:space="preserve">Thomas. You have shown us (me and Sabina) so far that </w:t>
+      </w:r>
+      <w:r>
+        <w:rPr>
+          <w:color w:val="2E74B5" w:themeColor="accent5" w:themeShade="BF"/>
+          <w:sz w:val="17"/>
+          <w:szCs w:val="17"/>
+        </w:rPr>
+        <w:t>you communicate very well with us as teachers</w:t>
+      </w:r>
+      <w:r>
+        <w:rPr>
+          <w:sz w:val="17"/>
+          <w:szCs w:val="17"/>
+        </w:rPr>
+        <w:t xml:space="preserve">, </w:t>
+      </w:r>
+      <w:r>
+        <w:rPr>
+          <w:color w:val="2E74B5" w:themeColor="accent5" w:themeShade="BF"/>
+          <w:sz w:val="17"/>
+          <w:szCs w:val="17"/>
+        </w:rPr>
+        <w:t>with Jugo as a stakeholder and within the group</w:t>
+      </w:r>
+      <w:r>
+        <w:rPr>
+          <w:sz w:val="17"/>
+          <w:szCs w:val="17"/>
+        </w:rPr>
+        <w:t xml:space="preserve">. You have shown your proactive role in this. I have not seen any written communication with Jugo, but that is because you are not the contact person. But in all presentations, you are the one in the lead. </w:t>
+      </w:r>
+      <w:r>
+        <w:rPr>
+          <w:color w:val="2E74B5" w:themeColor="accent5" w:themeShade="BF"/>
+          <w:sz w:val="17"/>
+          <w:szCs w:val="17"/>
+        </w:rPr>
+        <w:t>Both learning outcomes are Proficient</w:t>
+      </w:r>
+      <w:r>
+        <w:rPr>
+          <w:sz w:val="17"/>
+          <w:szCs w:val="17"/>
+        </w:rPr>
+        <w:t>. Well done</w:t>
+      </w:r>
+    </w:p>
+    <w:p>
+      <w:pPr>
+        <w:jc w:val="right"/>
+        <w:rPr>
+          <w:rFonts w:eastAsia="Times New Roman" w:cstheme="minorHAnsi"/>
+          <w:color w:val="737373"/>
+          <w:sz w:val="19"/>
+          <w:szCs w:val="19"/>
+          <w:lang w:eastAsia="en-NL"/>
+        </w:rPr>
+      </w:pPr>
+      <w:r>
+        <w:rPr>
+          <w:rFonts w:eastAsia="Times New Roman" w:cstheme="minorHAnsi"/>
+          <w:color w:val="737373"/>
+          <w:sz w:val="19"/>
+          <w:szCs w:val="19"/>
+          <w:lang w:eastAsia="en-NL"/>
+        </w:rPr>
+        <w:t xml:space="preserve">Meeting Thomas - </w:t>
+      </w:r>
+      <w:proofErr w:type="spellStart"/>
+      <w:r>
+        <w:rPr>
+          <w:rFonts w:eastAsia="Times New Roman" w:cstheme="minorHAnsi"/>
+          <w:color w:val="737373"/>
+          <w:sz w:val="19"/>
+          <w:szCs w:val="19"/>
+          <w:lang w:val="en-NL" w:eastAsia="en-NL"/>
+        </w:rPr>
+        <w:t>Schürgers</w:t>
+      </w:r>
+      <w:proofErr w:type="spellEnd"/>
+      <w:r>
+        <w:rPr>
+          <w:rFonts w:eastAsia="Times New Roman" w:cstheme="minorHAnsi"/>
+          <w:color w:val="737373"/>
+          <w:sz w:val="19"/>
+          <w:szCs w:val="19"/>
+          <w:lang w:val="en-NL" w:eastAsia="en-NL"/>
+        </w:rPr>
+        <w:t>, Frank F.P.</w:t>
+      </w:r>
+      <w:r>
+        <w:rPr>
+          <w:rFonts w:eastAsia="Times New Roman" w:cstheme="minorHAnsi"/>
+          <w:color w:val="737373"/>
+          <w:sz w:val="19"/>
+          <w:szCs w:val="19"/>
+          <w:lang w:eastAsia="en-NL"/>
+        </w:rPr>
+        <w:t>, 11</w:t>
+      </w:r>
+      <w:r>
+        <w:rPr>
+          <w:rFonts w:eastAsia="Times New Roman" w:cstheme="minorHAnsi"/>
+          <w:color w:val="737373"/>
+          <w:sz w:val="19"/>
+          <w:szCs w:val="19"/>
+          <w:lang w:val="en-NL" w:eastAsia="en-NL"/>
+        </w:rPr>
+        <w:t xml:space="preserve"> </w:t>
+      </w:r>
+      <w:r>
+        <w:rPr>
+          <w:rFonts w:eastAsia="Times New Roman" w:cstheme="minorHAnsi"/>
+          <w:color w:val="737373"/>
+          <w:sz w:val="19"/>
+          <w:szCs w:val="19"/>
+          <w:lang w:eastAsia="en-NL"/>
+        </w:rPr>
+        <w:t>May</w:t>
+      </w:r>
+      <w:r>
+        <w:rPr>
+          <w:rFonts w:eastAsia="Times New Roman" w:cstheme="minorHAnsi"/>
+          <w:color w:val="737373"/>
+          <w:sz w:val="19"/>
+          <w:szCs w:val="19"/>
+          <w:lang w:val="en-NL" w:eastAsia="en-NL"/>
+        </w:rPr>
+        <w:t xml:space="preserve"> </w:t>
+      </w:r>
+      <w:r>
+        <w:rPr>
+          <w:rFonts w:eastAsia="Times New Roman" w:cstheme="minorHAnsi"/>
+          <w:color w:val="737373"/>
+          <w:sz w:val="19"/>
+          <w:szCs w:val="19"/>
+          <w:lang w:eastAsia="en-NL"/>
+        </w:rPr>
+        <w:t xml:space="preserve">- </w:t>
+      </w:r>
+      <w:proofErr w:type="spellStart"/>
+      <w:r>
+        <w:rPr>
+          <w:rFonts w:eastAsia="Times New Roman" w:cstheme="minorHAnsi"/>
+          <w:color w:val="737373"/>
+          <w:sz w:val="19"/>
+          <w:szCs w:val="19"/>
+          <w:lang w:eastAsia="en-NL"/>
+        </w:rPr>
+        <w:t>Feedpulse</w:t>
+      </w:r>
+      <w:proofErr w:type="spellEnd"/>
+    </w:p>
+    <w:p>
+      <w:pPr>
+        <w:rPr>
+          <w:rFonts w:cstheme="minorHAnsi"/>
+        </w:rPr>
+      </w:pPr>
+      <w:r>
+        <w:rPr>
+          <w:rFonts w:cstheme="minorHAnsi"/>
+        </w:rPr>
+        <w:t>Lastly, Frank also gave me feedback on this learning outcome, showing my ability to communicate not only in my written documents but also during meetings with stake holders</w:t>
+      </w:r>
+      <w:r>
+        <w:rPr>
+          <w:rFonts w:cstheme="minorHAnsi"/>
+        </w:rPr>
+        <w:t xml:space="preserve"> and teachers</w:t>
+      </w:r>
+      <w:r>
+        <w:rPr>
+          <w:rFonts w:cstheme="minorHAnsi"/>
+        </w:rPr>
+        <w:t>.</w:t>
       </w:r>
     </w:p>
     <w:p>
@@ -5088,7 +5402,7 @@
           <w:rFonts w:asciiTheme="minorHAnsi" w:hAnsiTheme="minorHAnsi" w:cstheme="minorHAnsi"/>
         </w:rPr>
       </w:pPr>
-      <w:bookmarkStart w:id="7" w:name="_Toc103173781"/>
+      <w:bookmarkStart w:id="7" w:name="_Toc103239822"/>
       <w:r>
         <w:rPr>
           <w:rFonts w:asciiTheme="minorHAnsi" w:hAnsiTheme="minorHAnsi" w:cstheme="minorHAnsi"/>
@@ -5305,17 +5619,7 @@
           <w:color w:val="2D3B45"/>
           <w:shd w:val="clear" w:color="auto" w:fill="FFFFFF"/>
         </w:rPr>
-        <w:t xml:space="preserve">Evidence Evaluation </w:t>
-      </w:r>
-      <w:r>
-        <w:rPr>
-          <w:rFonts w:cstheme="minorHAnsi"/>
-          <w:b/>
-          <w:bCs/>
-          <w:color w:val="2D3B45"/>
-          <w:shd w:val="clear" w:color="auto" w:fill="FFFFFF"/>
-        </w:rPr>
-        <w:t>2</w:t>
+        <w:t>Evidence Evaluation 2</w:t>
       </w:r>
     </w:p>
     <w:p>
@@ -5339,6 +5643,7 @@
         </w:rPr>
         <w:t xml:space="preserve">Hey Thomas, </w:t>
       </w:r>
+      <w:proofErr w:type="gramStart"/>
       <w:r>
         <w:rPr>
           <w:rFonts w:eastAsia="Times New Roman" w:cstheme="minorHAnsi"/>
@@ -5348,7 +5653,19 @@
           <w:shd w:val="clear" w:color="auto" w:fill="FFFFFF"/>
           <w:lang w:val="en-NL" w:eastAsia="en-NL"/>
         </w:rPr>
-        <w:t>It seems you sufficiently dove into the domain of movies</w:t>
+        <w:t>It</w:t>
+      </w:r>
+      <w:proofErr w:type="gramEnd"/>
+      <w:r>
+        <w:rPr>
+          <w:rFonts w:eastAsia="Times New Roman" w:cstheme="minorHAnsi"/>
+          <w:color w:val="4472C4" w:themeColor="accent1"/>
+          <w:sz w:val="17"/>
+          <w:szCs w:val="17"/>
+          <w:shd w:val="clear" w:color="auto" w:fill="FFFFFF"/>
+          <w:lang w:val="en-NL" w:eastAsia="en-NL"/>
+        </w:rPr>
+        <w:t xml:space="preserve"> seems you sufficiently dove into the domain of movies</w:t>
       </w:r>
       <w:r>
         <w:rPr>
@@ -5847,7 +6164,7 @@
           <w:rFonts w:asciiTheme="minorHAnsi" w:hAnsiTheme="minorHAnsi" w:cstheme="minorHAnsi"/>
         </w:rPr>
       </w:pPr>
-      <w:bookmarkStart w:id="8" w:name="_Toc103173782"/>
+      <w:bookmarkStart w:id="8" w:name="_Toc103239823"/>
       <w:r>
         <w:rPr>
           <w:rFonts w:asciiTheme="minorHAnsi" w:hAnsiTheme="minorHAnsi" w:cstheme="minorHAnsi"/>
@@ -6017,14 +6334,7 @@
           <w:rStyle w:val="SubtleEmphasis"/>
           <w:rFonts w:cstheme="minorHAnsi"/>
         </w:rPr>
-        <w:t>Evaluation 2: I think this learning outcome is currently at a</w:t>
-      </w:r>
-      <w:r>
-        <w:rPr>
-          <w:rStyle w:val="SubtleEmphasis"/>
-          <w:rFonts w:cstheme="minorHAnsi"/>
-        </w:rPr>
-        <w:t xml:space="preserve"> </w:t>
+        <w:t xml:space="preserve">Evaluation 2: I think this learning outcome is currently at a </w:t>
       </w:r>
       <w:r>
         <w:rPr>
@@ -6040,21 +6350,7 @@
           <w:rStyle w:val="SubtleEmphasis"/>
           <w:rFonts w:cstheme="minorHAnsi"/>
         </w:rPr>
-        <w:t xml:space="preserve"> </w:t>
-      </w:r>
-      <w:r>
-        <w:rPr>
-          <w:rStyle w:val="SubtleEmphasis"/>
-          <w:rFonts w:cstheme="minorHAnsi"/>
-        </w:rPr>
-        <w:t>level</w:t>
-      </w:r>
-      <w:r>
-        <w:rPr>
-          <w:rStyle w:val="SubtleEmphasis"/>
-          <w:rFonts w:cstheme="minorHAnsi"/>
-        </w:rPr>
-        <w:t xml:space="preserve">, needing more direct evidence to show that I am on a </w:t>
+        <w:t xml:space="preserve"> level, needing more direct evidence to show that I am on a </w:t>
       </w:r>
       <w:r>
         <w:rPr>
@@ -6070,14 +6366,7 @@
           <w:rStyle w:val="SubtleEmphasis"/>
           <w:rFonts w:cstheme="minorHAnsi"/>
         </w:rPr>
-        <w:t>level</w:t>
-      </w:r>
-      <w:r>
-        <w:rPr>
-          <w:rStyle w:val="SubtleEmphasis"/>
-          <w:rFonts w:cstheme="minorHAnsi"/>
-        </w:rPr>
-        <w:t>.</w:t>
+        <w:t>level.</w:t>
       </w:r>
     </w:p>
     <w:p>
@@ -6572,7 +6861,23 @@
           <w:rFonts w:eastAsia="Times New Roman" w:cstheme="minorHAnsi"/>
           <w:lang w:eastAsia="en-NL"/>
         </w:rPr>
-        <w:t>The fact that he both directly indicates that the research that I done in a sound way, and believes in my ability to do this, even going as far as to suggest that I perhaps in the future would publish a paper shows my proficiency when it comes to investigative problem solving.</w:t>
+        <w:t xml:space="preserve">The fact that he both directly indicates that the research that </w:t>
+      </w:r>
+      <w:proofErr w:type="gramStart"/>
+      <w:r>
+        <w:rPr>
+          <w:rFonts w:eastAsia="Times New Roman" w:cstheme="minorHAnsi"/>
+          <w:lang w:eastAsia="en-NL"/>
+        </w:rPr>
+        <w:t>I</w:t>
+      </w:r>
+      <w:proofErr w:type="gramEnd"/>
+      <w:r>
+        <w:rPr>
+          <w:rFonts w:eastAsia="Times New Roman" w:cstheme="minorHAnsi"/>
+          <w:lang w:eastAsia="en-NL"/>
+        </w:rPr>
+        <w:t xml:space="preserve"> done in a sound way, and believes in my ability to do this, even going as far as to suggest that I perhaps in the future would publish a paper shows my proficiency when it comes to investigative problem solving.</w:t>
       </w:r>
     </w:p>
     <w:p>
@@ -6598,7 +6903,7 @@
           <w:rFonts w:asciiTheme="minorHAnsi" w:hAnsiTheme="minorHAnsi" w:cstheme="minorHAnsi"/>
         </w:rPr>
       </w:pPr>
-      <w:bookmarkStart w:id="9" w:name="_Toc103173783"/>
+      <w:bookmarkStart w:id="9" w:name="_Toc103239824"/>
       <w:r>
         <w:rPr>
           <w:rFonts w:asciiTheme="minorHAnsi" w:hAnsiTheme="minorHAnsi" w:cstheme="minorHAnsi"/>
@@ -6797,14 +7102,7 @@
           <w:b/>
           <w:bCs/>
         </w:rPr>
-        <w:t xml:space="preserve">Proficient </w:t>
-      </w:r>
-      <w:r>
-        <w:rPr>
-          <w:rStyle w:val="SubtleEmphasis"/>
-          <w:rFonts w:cstheme="minorHAnsi"/>
-        </w:rPr>
-        <w:t xml:space="preserve">or </w:t>
+        <w:t>Proficient</w:t>
       </w:r>
       <w:r>
         <w:rPr>
@@ -6813,14 +7111,7 @@
           <w:b/>
           <w:bCs/>
         </w:rPr>
-        <w:t>Beginning</w:t>
-      </w:r>
-      <w:r>
-        <w:rPr>
-          <w:rStyle w:val="SubtleEmphasis"/>
-          <w:rFonts w:cstheme="minorHAnsi"/>
-        </w:rPr>
-        <w:t xml:space="preserve"> level, seen as this learning outcome is hard to provide evidence for.</w:t>
+        <w:t>.</w:t>
       </w:r>
     </w:p>
     <w:p>
@@ -6868,7 +7159,25 @@
           <w:color w:val="2D3B45"/>
           <w:shd w:val="clear" w:color="auto" w:fill="FFFFFF"/>
         </w:rPr>
-        <w:t>Because this learning outcome isn’t as easily shown via direct evidence, I had asked my semester coach for a feedback session focusing on gaining evidence for this learning outcome which is shown below.</w:t>
+        <w:t xml:space="preserve">Because this learning outcome </w:t>
+      </w:r>
+      <w:proofErr w:type="gramStart"/>
+      <w:r>
+        <w:rPr>
+          <w:rFonts w:cstheme="minorHAnsi"/>
+          <w:color w:val="2D3B45"/>
+          <w:shd w:val="clear" w:color="auto" w:fill="FFFFFF"/>
+        </w:rPr>
+        <w:t>isn’t</w:t>
+      </w:r>
+      <w:proofErr w:type="gramEnd"/>
+      <w:r>
+        <w:rPr>
+          <w:rFonts w:cstheme="minorHAnsi"/>
+          <w:color w:val="2D3B45"/>
+          <w:shd w:val="clear" w:color="auto" w:fill="FFFFFF"/>
+        </w:rPr>
+        <w:t xml:space="preserve"> as easily shown via direct evidence, I had asked my semester coach for a feedback session focusing on gaining evidence for this learning outcome which is shown below.</w:t>
       </w:r>
     </w:p>
     <w:p>
@@ -6947,20 +7256,184 @@
     </w:p>
     <w:p>
       <w:pPr>
-        <w:rPr>
-          <w:rFonts w:cstheme="minorHAnsi"/>
+        <w:spacing w:after="0"/>
+        <w:rPr>
+          <w:sz w:val="17"/>
+          <w:szCs w:val="17"/>
+        </w:rPr>
+      </w:pPr>
+      <w:r>
+        <w:rPr>
+          <w:sz w:val="17"/>
+          <w:szCs w:val="17"/>
+        </w:rPr>
+        <w:t xml:space="preserve">Thomas. You have shown us (me and Sabina) so far that </w:t>
+      </w:r>
+      <w:r>
+        <w:rPr>
+          <w:sz w:val="17"/>
+          <w:szCs w:val="17"/>
+        </w:rPr>
+        <w:t>you communicate very well with us as teachers, with Jugo as a stakeholder and within the group</w:t>
+      </w:r>
+      <w:r>
+        <w:rPr>
+          <w:sz w:val="17"/>
+          <w:szCs w:val="17"/>
+        </w:rPr>
+        <w:t xml:space="preserve">. </w:t>
+      </w:r>
+      <w:r>
+        <w:rPr>
           <w:color w:val="2E74B5" w:themeColor="accent5" w:themeShade="BF"/>
-          <w:shd w:val="clear" w:color="auto" w:fill="FFFFFF"/>
-        </w:rPr>
-      </w:pPr>
-      <w:r>
-        <w:rPr>
-          <w:rFonts w:cstheme="minorHAnsi"/>
-          <w:color w:val="FF0000"/>
-          <w:shd w:val="clear" w:color="auto" w:fill="FFFFFF"/>
-        </w:rPr>
-        <w:t>FEEDBACK FROM FRANK HERE</w:t>
-      </w:r>
+          <w:sz w:val="17"/>
+          <w:szCs w:val="17"/>
+        </w:rPr>
+        <w:t>You have shown your proactive role in this</w:t>
+      </w:r>
+      <w:r>
+        <w:rPr>
+          <w:sz w:val="17"/>
+          <w:szCs w:val="17"/>
+        </w:rPr>
+        <w:t xml:space="preserve">. I have not seen any written communication with Jugo, but that is because you are not the contact person. </w:t>
+      </w:r>
+      <w:r>
+        <w:rPr>
+          <w:color w:val="2E74B5" w:themeColor="accent5" w:themeShade="BF"/>
+          <w:sz w:val="17"/>
+          <w:szCs w:val="17"/>
+        </w:rPr>
+        <w:t>But in all presentations, you are the one in the lead</w:t>
+      </w:r>
+      <w:r>
+        <w:rPr>
+          <w:sz w:val="17"/>
+          <w:szCs w:val="17"/>
+        </w:rPr>
+        <w:t xml:space="preserve">. </w:t>
+      </w:r>
+      <w:r>
+        <w:rPr>
+          <w:color w:val="2E74B5" w:themeColor="accent5" w:themeShade="BF"/>
+          <w:sz w:val="17"/>
+          <w:szCs w:val="17"/>
+        </w:rPr>
+        <w:t>Both learning outcomes are Proficient</w:t>
+      </w:r>
+      <w:r>
+        <w:rPr>
+          <w:sz w:val="17"/>
+          <w:szCs w:val="17"/>
+        </w:rPr>
+        <w:t>. Well done</w:t>
+      </w:r>
+    </w:p>
+    <w:p>
+      <w:pPr>
+        <w:jc w:val="right"/>
+        <w:rPr>
+          <w:rFonts w:eastAsia="Times New Roman" w:cstheme="minorHAnsi"/>
+          <w:color w:val="737373"/>
+          <w:sz w:val="19"/>
+          <w:szCs w:val="19"/>
+          <w:lang w:eastAsia="en-NL"/>
+        </w:rPr>
+      </w:pPr>
+      <w:r>
+        <w:rPr>
+          <w:rFonts w:eastAsia="Times New Roman" w:cstheme="minorHAnsi"/>
+          <w:color w:val="737373"/>
+          <w:sz w:val="19"/>
+          <w:szCs w:val="19"/>
+          <w:lang w:eastAsia="en-NL"/>
+        </w:rPr>
+        <w:t xml:space="preserve">Meeting Thomas - </w:t>
+      </w:r>
+      <w:proofErr w:type="spellStart"/>
+      <w:r>
+        <w:rPr>
+          <w:rFonts w:eastAsia="Times New Roman" w:cstheme="minorHAnsi"/>
+          <w:color w:val="737373"/>
+          <w:sz w:val="19"/>
+          <w:szCs w:val="19"/>
+          <w:lang w:val="en-NL" w:eastAsia="en-NL"/>
+        </w:rPr>
+        <w:t>Schürgers</w:t>
+      </w:r>
+      <w:proofErr w:type="spellEnd"/>
+      <w:r>
+        <w:rPr>
+          <w:rFonts w:eastAsia="Times New Roman" w:cstheme="minorHAnsi"/>
+          <w:color w:val="737373"/>
+          <w:sz w:val="19"/>
+          <w:szCs w:val="19"/>
+          <w:lang w:val="en-NL" w:eastAsia="en-NL"/>
+        </w:rPr>
+        <w:t>, Frank F.P.</w:t>
+      </w:r>
+      <w:r>
+        <w:rPr>
+          <w:rFonts w:eastAsia="Times New Roman" w:cstheme="minorHAnsi"/>
+          <w:color w:val="737373"/>
+          <w:sz w:val="19"/>
+          <w:szCs w:val="19"/>
+          <w:lang w:eastAsia="en-NL"/>
+        </w:rPr>
+        <w:t>, 11</w:t>
+      </w:r>
+      <w:r>
+        <w:rPr>
+          <w:rFonts w:eastAsia="Times New Roman" w:cstheme="minorHAnsi"/>
+          <w:color w:val="737373"/>
+          <w:sz w:val="19"/>
+          <w:szCs w:val="19"/>
+          <w:lang w:val="en-NL" w:eastAsia="en-NL"/>
+        </w:rPr>
+        <w:t xml:space="preserve"> </w:t>
+      </w:r>
+      <w:r>
+        <w:rPr>
+          <w:rFonts w:eastAsia="Times New Roman" w:cstheme="minorHAnsi"/>
+          <w:color w:val="737373"/>
+          <w:sz w:val="19"/>
+          <w:szCs w:val="19"/>
+          <w:lang w:eastAsia="en-NL"/>
+        </w:rPr>
+        <w:t>May</w:t>
+      </w:r>
+      <w:r>
+        <w:rPr>
+          <w:rFonts w:eastAsia="Times New Roman" w:cstheme="minorHAnsi"/>
+          <w:color w:val="737373"/>
+          <w:sz w:val="19"/>
+          <w:szCs w:val="19"/>
+          <w:lang w:val="en-NL" w:eastAsia="en-NL"/>
+        </w:rPr>
+        <w:t xml:space="preserve"> </w:t>
+      </w:r>
+      <w:r>
+        <w:rPr>
+          <w:rFonts w:eastAsia="Times New Roman" w:cstheme="minorHAnsi"/>
+          <w:color w:val="737373"/>
+          <w:sz w:val="19"/>
+          <w:szCs w:val="19"/>
+          <w:lang w:eastAsia="en-NL"/>
+        </w:rPr>
+        <w:t xml:space="preserve">- </w:t>
+      </w:r>
+      <w:proofErr w:type="spellStart"/>
+      <w:r>
+        <w:rPr>
+          <w:rFonts w:eastAsia="Times New Roman" w:cstheme="minorHAnsi"/>
+          <w:color w:val="737373"/>
+          <w:sz w:val="19"/>
+          <w:szCs w:val="19"/>
+          <w:lang w:eastAsia="en-NL"/>
+        </w:rPr>
+        <w:t>Feedpulse</w:t>
+      </w:r>
+      <w:proofErr w:type="spellEnd"/>
     </w:p>
     <w:p>
       <w:pPr>
@@ -7020,7 +7493,7 @@
           <w:rFonts w:asciiTheme="minorHAnsi" w:hAnsiTheme="minorHAnsi" w:cstheme="minorHAnsi"/>
         </w:rPr>
       </w:pPr>
-      <w:bookmarkStart w:id="10" w:name="_Toc103173784"/>
+      <w:bookmarkStart w:id="10" w:name="_Toc103239825"/>
       <w:r>
         <w:rPr>
           <w:rFonts w:asciiTheme="minorHAnsi" w:hAnsiTheme="minorHAnsi" w:cstheme="minorHAnsi"/>
@@ -7537,7 +8010,7 @@
           <w:rFonts w:asciiTheme="minorHAnsi" w:hAnsiTheme="minorHAnsi" w:cstheme="minorHAnsi"/>
         </w:rPr>
       </w:pPr>
-      <w:bookmarkStart w:id="11" w:name="_Toc103173785"/>
+      <w:bookmarkStart w:id="11" w:name="_Toc103239826"/>
       <w:r>
         <w:rPr>
           <w:rFonts w:asciiTheme="minorHAnsi" w:hAnsiTheme="minorHAnsi" w:cstheme="minorHAnsi"/>
@@ -7567,11 +8040,12 @@
           <w:rFonts w:asciiTheme="minorHAnsi" w:hAnsiTheme="minorHAnsi" w:cstheme="minorHAnsi"/>
         </w:rPr>
       </w:pPr>
-      <w:bookmarkStart w:id="12" w:name="_Toc103173786"/>
+      <w:bookmarkStart w:id="12" w:name="_Toc103239827"/>
       <w:r>
         <w:rPr>
           <w:rFonts w:asciiTheme="minorHAnsi" w:hAnsiTheme="minorHAnsi" w:cstheme="minorHAnsi"/>
         </w:rPr>
+        <w:lastRenderedPageBreak/>
         <w:t>Conclusion</w:t>
       </w:r>
       <w:bookmarkEnd w:id="12"/>
@@ -7991,7 +8465,7 @@
   <w:style w:type="paragraph" w:default="1" w:styleId="Normal">
     <w:name w:val="Normal"/>
     <w:qFormat/>
-    <w:rsid w:val="00296A98"/>
+    <w:rsid w:val="005D41BF"/>
     <w:rPr>
       <w:lang w:val="en-US"/>
     </w:rPr>

</xml_diff>